<commit_message>
Added code to assess validity of a TDD Cycle, modified reports and fixed bugs. Updated code to assess Code Complexity and generate report. Began looking at Code Coverage code that was started but not finished.  Still unfinished. Finished updates to Code Coverage.
</commit_message>
<xml_diff>
--- a/6700/tppAnalysis/TDD Analysis instructions.docx
+++ b/6700/tppAnalysis/TDD Analysis instructions.docx
@@ -1,6 +1,6 @@
 
 <file path=word/document.xml><?xml version="1.0" encoding="utf-8"?>
-<w:document xmlns:wpc="http://schemas.microsoft.com/office/word/2010/wordprocessingCanvas" xmlns:mc="http://schemas.openxmlformats.org/markup-compatibility/2006" xmlns:o="urn:schemas-microsoft-com:office:office" xmlns:r="http://schemas.openxmlformats.org/officeDocument/2006/relationships" xmlns:m="http://schemas.openxmlformats.org/officeDocument/2006/math" xmlns:v="urn:schemas-microsoft-com:vml" xmlns:wp14="http://schemas.microsoft.com/office/word/2010/wordprocessingDrawing" xmlns:wp="http://schemas.openxmlformats.org/drawingml/2006/wordprocessingDrawing" xmlns:w10="urn:schemas-microsoft-com:office:word" xmlns:w="http://schemas.openxmlformats.org/wordprocessingml/2006/main" xmlns:w14="http://schemas.microsoft.com/office/word/2010/wordml" xmlns:w15="http://schemas.microsoft.com/office/word/2012/wordml" xmlns:wpg="http://schemas.microsoft.com/office/word/2010/wordprocessingGroup" xmlns:wpi="http://schemas.microsoft.com/office/word/2010/wordprocessingInk" xmlns:wne="http://schemas.microsoft.com/office/word/2006/wordml" xmlns:wps="http://schemas.microsoft.com/office/word/2010/wordprocessingShape" mc:Ignorable="w14 w15 wp14">
+<w:document xmlns:wpc="http://schemas.microsoft.com/office/word/2010/wordprocessingCanvas" xmlns:cx="http://schemas.microsoft.com/office/drawing/2014/chartex" xmlns:cx1="http://schemas.microsoft.com/office/drawing/2015/9/8/chartex" xmlns:cx2="http://schemas.microsoft.com/office/drawing/2015/10/21/chartex" xmlns:cx3="http://schemas.microsoft.com/office/drawing/2016/5/9/chartex" xmlns:cx4="http://schemas.microsoft.com/office/drawing/2016/5/10/chartex" xmlns:cx5="http://schemas.microsoft.com/office/drawing/2016/5/11/chartex" xmlns:cx6="http://schemas.microsoft.com/office/drawing/2016/5/12/chartex" xmlns:cx7="http://schemas.microsoft.com/office/drawing/2016/5/13/chartex" xmlns:cx8="http://schemas.microsoft.com/office/drawing/2016/5/14/chartex" xmlns:mc="http://schemas.openxmlformats.org/markup-compatibility/2006" xmlns:aink="http://schemas.microsoft.com/office/drawing/2016/ink" xmlns:am3d="http://schemas.microsoft.com/office/drawing/2017/model3d" xmlns:o="urn:schemas-microsoft-com:office:office" xmlns:r="http://schemas.openxmlformats.org/officeDocument/2006/relationships" xmlns:m="http://schemas.openxmlformats.org/officeDocument/2006/math" xmlns:v="urn:schemas-microsoft-com:vml" xmlns:wp14="http://schemas.microsoft.com/office/word/2010/wordprocessingDrawing" xmlns:wp="http://schemas.openxmlformats.org/drawingml/2006/wordprocessingDrawing" xmlns:w10="urn:schemas-microsoft-com:office:word" xmlns:w="http://schemas.openxmlformats.org/wordprocessingml/2006/main" xmlns:w14="http://schemas.microsoft.com/office/word/2010/wordml" xmlns:w15="http://schemas.microsoft.com/office/word/2012/wordml" xmlns:w16cid="http://schemas.microsoft.com/office/word/2016/wordml/cid" xmlns:w16se="http://schemas.microsoft.com/office/word/2015/wordml/symex" xmlns:wpg="http://schemas.microsoft.com/office/word/2010/wordprocessingGroup" xmlns:wpi="http://schemas.microsoft.com/office/word/2010/wordprocessingInk" xmlns:wne="http://schemas.microsoft.com/office/word/2006/wordml" xmlns:wps="http://schemas.microsoft.com/office/word/2010/wordprocessingShape" mc:Ignorable="w14 w15 w16se w16cid wp14">
   <w:body>
     <w:p>
       <w:pPr>
@@ -440,12 +440,7 @@
         <w:t xml:space="preserve">The analysis code will look for TA Test Code in this directory, which should be placed underneath the Semester directory (e.g., Root:\Home\Semester\TATests).  Under the TATests folder, it does not matter if the test files are all in the same directory or in multiple directories.  </w:t>
       </w:r>
       <w:r>
-        <w:t xml:space="preserve">The code will read the </w:t>
-      </w:r>
-      <w:bookmarkStart w:id="0" w:name="_GoBack"/>
-      <w:bookmarkEnd w:id="0"/>
-      <w:r>
-        <w:t>contents of the TA Test Code and compare it to test code contents for each student.</w:t>
+        <w:t>The code will read the contents of the TA Test Code and compare it to test code contents for each student.</w:t>
       </w:r>
     </w:p>
     <w:p/>
@@ -546,7 +541,16 @@
           <w:b/>
           <w:sz w:val="28"/>
         </w:rPr>
-        <w:t xml:space="preserve"> Analysis – run GitfileAnalysis</w:t>
+        <w:t xml:space="preserve"> Analysis – run</w:t>
+      </w:r>
+      <w:bookmarkStart w:id="0" w:name="_GoBack"/>
+      <w:bookmarkEnd w:id="0"/>
+      <w:r>
+        <w:rPr>
+          <w:b/>
+          <w:sz w:val="28"/>
+        </w:rPr>
+        <w:t>GitfileAnalysis</w:t>
       </w:r>
       <w:r>
         <w:rPr>
@@ -1757,7 +1761,7 @@
             <v:stroke joinstyle="miter"/>
             <v:path gradientshapeok="t" o:connecttype="rect"/>
           </v:shapetype>
-          <v:shape id="_x0000_s1028" type="#_x0000_t202" style="width:467.55pt;height:184.95pt;mso-height-percent:200;mso-left-percent:-10001;mso-top-percent:-10001;mso-position-horizontal:absolute;mso-position-horizontal-relative:char;mso-position-vertical:absolute;mso-position-vertical-relative:line;mso-height-percent:200;mso-left-percent:-10001;mso-top-percent:-10001;mso-width-relative:margin;mso-height-relative:margin">
+          <v:shape id="_x0000_s1028" type="#_x0000_t202" alt="" style="width:467.55pt;height:184.9pt;mso-wrap-style:square;mso-width-percent:0;mso-height-percent:0;mso-left-percent:-10001;mso-top-percent:-10001;mso-position-horizontal:absolute;mso-position-horizontal-relative:char;mso-position-vertical:absolute;mso-position-vertical-relative:line;mso-width-percent:0;mso-height-percent:0;mso-left-percent:-10001;mso-top-percent:-10001;mso-width-relative:margin;mso-height-relative:margin;v-text-anchor:top">
             <v:textbox style="mso-fit-shape-to-text:t">
               <w:txbxContent>
                 <w:p>
@@ -2479,7 +2483,7 @@
       </w:pPr>
       <w:r>
         <w:pict>
-          <v:shape id="_x0000_s1027" type="#_x0000_t202" style="width:464.6pt;height:342.4pt;mso-height-percent:200;mso-left-percent:-10001;mso-top-percent:-10001;mso-position-horizontal:absolute;mso-position-horizontal-relative:char;mso-position-vertical:absolute;mso-position-vertical-relative:line;mso-height-percent:200;mso-left-percent:-10001;mso-top-percent:-10001;mso-width-relative:margin;mso-height-relative:margin">
+          <v:shape id="_x0000_s1027" type="#_x0000_t202" alt="" style="width:464.6pt;height:342.35pt;mso-wrap-style:square;mso-width-percent:0;mso-height-percent:0;mso-left-percent:-10001;mso-top-percent:-10001;mso-position-horizontal:absolute;mso-position-horizontal-relative:char;mso-position-vertical:absolute;mso-position-vertical-relative:line;mso-width-percent:0;mso-height-percent:0;mso-left-percent:-10001;mso-top-percent:-10001;mso-width-relative:margin;mso-height-relative:margin;v-text-anchor:top">
             <v:textbox style="mso-fit-shape-to-text:t">
               <w:txbxContent>
                 <w:p>
@@ -2795,7 +2799,7 @@
       </w:pPr>
       <w:r>
         <w:pict>
-          <v:shape id="_x0000_s1026" type="#_x0000_t202" style="width:469.1pt;height:364.4pt;mso-height-percent:200;mso-left-percent:-10001;mso-top-percent:-10001;mso-position-horizontal:absolute;mso-position-horizontal-relative:char;mso-position-vertical:absolute;mso-position-vertical-relative:line;mso-height-percent:200;mso-left-percent:-10001;mso-top-percent:-10001;mso-width-relative:margin;mso-height-relative:margin">
+          <v:shape id="_x0000_s1026" type="#_x0000_t202" alt="" style="width:469.1pt;height:364.35pt;mso-wrap-style:square;mso-width-percent:0;mso-height-percent:0;mso-left-percent:-10001;mso-top-percent:-10001;mso-position-horizontal:absolute;mso-position-horizontal-relative:char;mso-position-vertical:absolute;mso-position-vertical-relative:line;mso-width-percent:0;mso-height-percent:0;mso-left-percent:-10001;mso-top-percent:-10001;mso-width-relative:margin;mso-height-relative:margin;v-text-anchor:top">
             <v:textbox style="mso-next-textbox:#_x0000_s1026;mso-fit-shape-to-text:t">
               <w:txbxContent>
                 <w:p>
@@ -3170,7 +3174,7 @@
 </file>
 
 <file path=word/numbering.xml><?xml version="1.0" encoding="utf-8"?>
-<w:numbering xmlns:wpc="http://schemas.microsoft.com/office/word/2010/wordprocessingCanvas" xmlns:mc="http://schemas.openxmlformats.org/markup-compatibility/2006" xmlns:o="urn:schemas-microsoft-com:office:office" xmlns:r="http://schemas.openxmlformats.org/officeDocument/2006/relationships" xmlns:m="http://schemas.openxmlformats.org/officeDocument/2006/math" xmlns:v="urn:schemas-microsoft-com:vml" xmlns:wp14="http://schemas.microsoft.com/office/word/2010/wordprocessingDrawing" xmlns:wp="http://schemas.openxmlformats.org/drawingml/2006/wordprocessingDrawing" xmlns:w10="urn:schemas-microsoft-com:office:word" xmlns:w="http://schemas.openxmlformats.org/wordprocessingml/2006/main" xmlns:w14="http://schemas.microsoft.com/office/word/2010/wordml" xmlns:w15="http://schemas.microsoft.com/office/word/2012/wordml" xmlns:wpg="http://schemas.microsoft.com/office/word/2010/wordprocessingGroup" xmlns:wpi="http://schemas.microsoft.com/office/word/2010/wordprocessingInk" xmlns:wne="http://schemas.microsoft.com/office/word/2006/wordml" xmlns:wps="http://schemas.microsoft.com/office/word/2010/wordprocessingShape" mc:Ignorable="w14 w15 wp14">
+<w:numbering xmlns:wpc="http://schemas.microsoft.com/office/word/2010/wordprocessingCanvas" xmlns:cx="http://schemas.microsoft.com/office/drawing/2014/chartex" xmlns:cx1="http://schemas.microsoft.com/office/drawing/2015/9/8/chartex" xmlns:cx2="http://schemas.microsoft.com/office/drawing/2015/10/21/chartex" xmlns:cx3="http://schemas.microsoft.com/office/drawing/2016/5/9/chartex" xmlns:cx4="http://schemas.microsoft.com/office/drawing/2016/5/10/chartex" xmlns:cx5="http://schemas.microsoft.com/office/drawing/2016/5/11/chartex" xmlns:cx6="http://schemas.microsoft.com/office/drawing/2016/5/12/chartex" xmlns:cx7="http://schemas.microsoft.com/office/drawing/2016/5/13/chartex" xmlns:cx8="http://schemas.microsoft.com/office/drawing/2016/5/14/chartex" xmlns:mc="http://schemas.openxmlformats.org/markup-compatibility/2006" xmlns:aink="http://schemas.microsoft.com/office/drawing/2016/ink" xmlns:am3d="http://schemas.microsoft.com/office/drawing/2017/model3d" xmlns:o="urn:schemas-microsoft-com:office:office" xmlns:r="http://schemas.openxmlformats.org/officeDocument/2006/relationships" xmlns:m="http://schemas.openxmlformats.org/officeDocument/2006/math" xmlns:v="urn:schemas-microsoft-com:vml" xmlns:wp14="http://schemas.microsoft.com/office/word/2010/wordprocessingDrawing" xmlns:wp="http://schemas.openxmlformats.org/drawingml/2006/wordprocessingDrawing" xmlns:w10="urn:schemas-microsoft-com:office:word" xmlns:w="http://schemas.openxmlformats.org/wordprocessingml/2006/main" xmlns:w14="http://schemas.microsoft.com/office/word/2010/wordml" xmlns:w15="http://schemas.microsoft.com/office/word/2012/wordml" xmlns:w16cid="http://schemas.microsoft.com/office/word/2016/wordml/cid" xmlns:w16se="http://schemas.microsoft.com/office/word/2015/wordml/symex" xmlns:wpg="http://schemas.microsoft.com/office/word/2010/wordprocessingGroup" xmlns:wpi="http://schemas.microsoft.com/office/word/2010/wordprocessingInk" xmlns:wne="http://schemas.microsoft.com/office/word/2006/wordml" xmlns:wps="http://schemas.microsoft.com/office/word/2010/wordprocessingShape" mc:Ignorable="w14 w15 w16se w16cid wp14">
   <w:abstractNum w:abstractNumId="0" w15:restartNumberingAfterBreak="0">
     <w:nsid w:val="0B381C1E"/>
     <w:multiLevelType w:val="hybridMultilevel"/>
@@ -3359,7 +3363,7 @@
 </file>
 
 <file path=word/styles.xml><?xml version="1.0" encoding="utf-8"?>
-<w:styles xmlns:mc="http://schemas.openxmlformats.org/markup-compatibility/2006" xmlns:r="http://schemas.openxmlformats.org/officeDocument/2006/relationships" xmlns:w="http://schemas.openxmlformats.org/wordprocessingml/2006/main" xmlns:w14="http://schemas.microsoft.com/office/word/2010/wordml" xmlns:w15="http://schemas.microsoft.com/office/word/2012/wordml" mc:Ignorable="w14 w15">
+<w:styles xmlns:mc="http://schemas.openxmlformats.org/markup-compatibility/2006" xmlns:r="http://schemas.openxmlformats.org/officeDocument/2006/relationships" xmlns:w="http://schemas.openxmlformats.org/wordprocessingml/2006/main" xmlns:w14="http://schemas.microsoft.com/office/word/2010/wordml" xmlns:w15="http://schemas.microsoft.com/office/word/2012/wordml" xmlns:w16cid="http://schemas.microsoft.com/office/word/2016/wordml/cid" xmlns:w16se="http://schemas.microsoft.com/office/word/2015/wordml/symex" mc:Ignorable="w14 w15 w16se w16cid">
   <w:docDefaults>
     <w:rPrDefault>
       <w:rPr>
@@ -3371,7 +3375,7 @@
     </w:rPrDefault>
     <w:pPrDefault/>
   </w:docDefaults>
-  <w:latentStyles w:defLockedState="0" w:defUIPriority="99" w:defSemiHidden="0" w:defUnhideWhenUsed="0" w:defQFormat="0" w:count="371">
+  <w:latentStyles w:defLockedState="0" w:defUIPriority="99" w:defSemiHidden="0" w:defUnhideWhenUsed="0" w:defQFormat="0" w:count="375">
     <w:lsdException w:name="Normal" w:uiPriority="0" w:qFormat="1"/>
     <w:lsdException w:name="heading 1" w:uiPriority="9" w:qFormat="1"/>
     <w:lsdException w:name="heading 2" w:semiHidden="1" w:uiPriority="9" w:unhideWhenUsed="1" w:qFormat="1"/>
@@ -3477,7 +3481,6 @@
     <w:lsdException w:name="HTML Sample" w:semiHidden="1" w:unhideWhenUsed="1"/>
     <w:lsdException w:name="HTML Typewriter" w:semiHidden="1" w:unhideWhenUsed="1"/>
     <w:lsdException w:name="HTML Variable" w:semiHidden="1" w:unhideWhenUsed="1"/>
-    <w:lsdException w:name="Normal Table" w:semiHidden="1" w:unhideWhenUsed="1"/>
     <w:lsdException w:name="annotation subject" w:semiHidden="1" w:unhideWhenUsed="1"/>
     <w:lsdException w:name="No List" w:semiHidden="1" w:unhideWhenUsed="1"/>
     <w:lsdException w:name="Outline List 1" w:semiHidden="1" w:unhideWhenUsed="1"/>
@@ -3521,10 +3524,8 @@
     <w:lsdException w:name="Table Elegant" w:semiHidden="1" w:unhideWhenUsed="1"/>
     <w:lsdException w:name="Table Professional" w:semiHidden="1" w:unhideWhenUsed="1"/>
     <w:lsdException w:name="Table Subtle 1" w:semiHidden="1" w:unhideWhenUsed="1"/>
-    <w:lsdException w:name="Table Subtle 2" w:semiHidden="1" w:unhideWhenUsed="1"/>
     <w:lsdException w:name="Table Web 1" w:semiHidden="1" w:unhideWhenUsed="1"/>
     <w:lsdException w:name="Table Web 2" w:semiHidden="1" w:unhideWhenUsed="1"/>
-    <w:lsdException w:name="Table Web 3" w:semiHidden="1" w:unhideWhenUsed="1"/>
     <w:lsdException w:name="Balloon Text" w:semiHidden="1" w:unhideWhenUsed="1"/>
     <w:lsdException w:name="Table Grid" w:uiPriority="59"/>
     <w:lsdException w:name="Table Theme" w:semiHidden="1" w:unhideWhenUsed="1"/>
@@ -3743,6 +3744,10 @@
     <w:lsdException w:name="List Table 5 Dark Accent 6" w:uiPriority="50"/>
     <w:lsdException w:name="List Table 6 Colorful Accent 6" w:uiPriority="51"/>
     <w:lsdException w:name="List Table 7 Colorful Accent 6" w:uiPriority="52"/>
+    <w:lsdException w:name="Mention" w:semiHidden="1" w:unhideWhenUsed="1"/>
+    <w:lsdException w:name="Smart Hyperlink" w:semiHidden="1" w:unhideWhenUsed="1"/>
+    <w:lsdException w:name="Hashtag" w:semiHidden="1" w:unhideWhenUsed="1"/>
+    <w:lsdException w:name="Unresolved Mention" w:semiHidden="1" w:unhideWhenUsed="1"/>
   </w:latentStyles>
   <w:style w:type="paragraph" w:default="1" w:styleId="Normal">
     <w:name w:val="Normal"/>

</xml_diff>

<commit_message>
Modified Word document with instructions/documentation
</commit_message>
<xml_diff>
--- a/6700/tppAnalysis/TDD Analysis instructions.docx
+++ b/6700/tppAnalysis/TDD Analysis instructions.docx
@@ -543,8 +543,6 @@
         </w:rPr>
         <w:t xml:space="preserve"> Analysis – run</w:t>
       </w:r>
-      <w:bookmarkStart w:id="0" w:name="_GoBack"/>
-      <w:bookmarkEnd w:id="0"/>
       <w:r>
         <w:rPr>
           <w:b/>
@@ -1413,6 +1411,13 @@
         </w:rPr>
         <w:t>.bat</w:t>
       </w:r>
+      <w:r>
+        <w:rPr>
+          <w:b/>
+          <w:sz w:val="24"/>
+        </w:rPr>
+        <w:t xml:space="preserve"> (CodeCovAnalysis.sh for Mac)</w:t>
+      </w:r>
     </w:p>
     <w:p>
       <w:pPr>
@@ -1469,6 +1474,12 @@
     <w:p/>
     <w:p>
       <w:r>
+        <w:t>CodeCovAnalysis.sh does the same thing as CodeCovAnalysis.bat except it is for the Mac environment.</w:t>
+      </w:r>
+    </w:p>
+    <w:p/>
+    <w:p>
+      <w:r>
         <w:t xml:space="preserve">CodeCovAnalysis.bat has two arguments.  The first is </w:t>
       </w:r>
       <w:r>
@@ -1686,6 +1697,7 @@
     <w:p/>
     <w:p>
       <w:r>
+        <w:lastRenderedPageBreak/>
         <w:t xml:space="preserve">In the first scenario, </w:t>
       </w:r>
       <w:r>
@@ -1719,11 +1731,7 @@
         <w:t xml:space="preserve">  </w:t>
       </w:r>
       <w:r>
-        <w:t xml:space="preserve">If the batch file was called requesting the HTML report, the </w:t>
-      </w:r>
-      <w:r>
-        <w:lastRenderedPageBreak/>
-        <w:t>appropriate directory will be created along the path described in TDDanalysis.cfg and the files will be saved to that location.</w:t>
+        <w:t>If the batch file was called requesting the HTML report, the appropriate directory will be created along the path described in TDDanalysis.cfg and the files will be saved to that location.</w:t>
       </w:r>
     </w:p>
     <w:p/>
@@ -3163,6 +3171,904 @@
         <w:t>You can examine the code coverage report first to see which students’ code had issues, then consult the detailed .CCReport to indicate what the specific problems were with each student.</w:t>
       </w:r>
     </w:p>
+    <w:p/>
+    <w:p/>
+    <w:p>
+      <w:pPr>
+        <w:pStyle w:val="Title"/>
+      </w:pPr>
+      <w:r>
+        <w:lastRenderedPageBreak/>
+        <w:t>Output Files</w:t>
+      </w:r>
+    </w:p>
+    <w:p>
+      <w:r>
+        <w:t>Under each assignment, each student should have 3 result files.</w:t>
+      </w:r>
+    </w:p>
+    <w:p>
+      <w:pPr>
+        <w:ind w:firstLine="720"/>
+      </w:pPr>
+      <w:r>
+        <w:t>.gitdata is a dump of the git log in oldest to newest order.</w:t>
+      </w:r>
+    </w:p>
+    <w:p>
+      <w:pPr>
+        <w:ind w:firstLine="720"/>
+      </w:pPr>
+      <w:r>
+        <w:t xml:space="preserve">.gitout is output that comes out of runGitFileAnalysis.  It contains the results </w:t>
+      </w:r>
+      <w:r>
+        <w:t xml:space="preserve">of the TDD analysis.  </w:t>
+      </w:r>
+      <w:r>
+        <w:tab/>
+      </w:r>
+      <w:r>
+        <w:tab/>
+        <w:t>It has 2</w:t>
+      </w:r>
+      <w:r>
+        <w:t xml:space="preserve"> sections</w:t>
+      </w:r>
+      <w:r>
+        <w:t xml:space="preserve"> per assignment</w:t>
+      </w:r>
+      <w:r>
+        <w:t>:</w:t>
+      </w:r>
+    </w:p>
+    <w:p>
+      <w:pPr>
+        <w:pStyle w:val="ListParagraph"/>
+        <w:numPr>
+          <w:ilvl w:val="1"/>
+          <w:numId w:val="1"/>
+        </w:numPr>
+      </w:pPr>
+      <w:r>
+        <w:t>The number of TDD cycles, as defined by a Red Light followed by a Green Light.  Then a listing showing where the student used consecutive commits of the same type.</w:t>
+      </w:r>
+    </w:p>
+    <w:p>
+      <w:pPr>
+        <w:pStyle w:val="ListParagraph"/>
+        <w:numPr>
+          <w:ilvl w:val="1"/>
+          <w:numId w:val="1"/>
+        </w:numPr>
+      </w:pPr>
+      <w:r>
+        <w:t xml:space="preserve">A listing of all commits, giving the commit type and statistics about changes to the </w:t>
+      </w:r>
+      <w:r>
+        <w:t>file(s) in that commit.  There is a summary at the end of that section showing Total test/prod LOC added and deleted, and the ratio of test to prod code.</w:t>
+      </w:r>
+    </w:p>
+    <w:p>
+      <w:pPr>
+        <w:ind w:left="720"/>
+      </w:pPr>
+      <w:r>
+        <w:t>.json is a dump of the raw data created by the analysis.  This is used to re-run analysis without having to do the first step under RunGitFileAnalysis.</w:t>
+      </w:r>
+    </w:p>
+    <w:p>
+      <w:r>
+        <w:t>At the root of the semester directory, there are 3 files per student:</w:t>
+      </w:r>
+    </w:p>
+    <w:p>
+      <w:pPr>
+        <w:pStyle w:val="ListParagraph"/>
+        <w:ind w:left="1080"/>
+      </w:pPr>
+      <w:r>
+        <w:t>.csv file for each  student.  It contains Process Conformance information, including an evaluation of the validity of their Red and Green Lights, as well as TDD and TPP conformance.</w:t>
+      </w:r>
+    </w:p>
+    <w:p>
+      <w:pPr>
+        <w:pStyle w:val="ListParagraph"/>
+        <w:ind w:left="1080"/>
+      </w:pPr>
+      <w:r>
+        <w:t>.cvg contains code coverage data for the specified assignmen</w:t>
+      </w:r>
+      <w:bookmarkStart w:id="0" w:name="_GoBack"/>
+      <w:bookmarkEnd w:id="0"/>
+      <w:r>
+        <w:t>t per student</w:t>
+      </w:r>
+    </w:p>
+    <w:p>
+      <w:r>
+        <w:t xml:space="preserve">The root of the semester directory also contains </w:t>
+      </w:r>
+      <w:r>
+        <w:t xml:space="preserve">a </w:t>
+      </w:r>
+      <w:r>
+        <w:t>.CCReport</w:t>
+      </w:r>
+      <w:r>
+        <w:t>, which</w:t>
+      </w:r>
+      <w:r>
+        <w:t xml:space="preserve"> is a code coverage report.  It will also contain any errors the students encountered with their test code.</w:t>
+      </w:r>
+    </w:p>
+    <w:p/>
+    <w:p>
+      <w:pPr>
+        <w:pStyle w:val="Body"/>
+      </w:pPr>
+      <w:r>
+        <w:t>Definitions</w:t>
+      </w:r>
+      <w:r>
+        <w:t xml:space="preserve"> of the columns in the Process Conformance columns:</w:t>
+      </w:r>
+    </w:p>
+    <w:p>
+      <w:pPr>
+        <w:pStyle w:val="Body"/>
+      </w:pPr>
+    </w:p>
+    <w:tbl>
+      <w:tblPr>
+        <w:tblW w:w="9355" w:type="dxa"/>
+        <w:tblInd w:w="108" w:type="dxa"/>
+        <w:tblBorders>
+          <w:top w:val="single" w:sz="2" w:space="0" w:color="000000"/>
+          <w:left w:val="single" w:sz="2" w:space="0" w:color="000000"/>
+          <w:bottom w:val="single" w:sz="2" w:space="0" w:color="000000"/>
+          <w:right w:val="single" w:sz="2" w:space="0" w:color="000000"/>
+          <w:insideH w:val="single" w:sz="2" w:space="0" w:color="000000"/>
+          <w:insideV w:val="single" w:sz="2" w:space="0" w:color="000000"/>
+        </w:tblBorders>
+        <w:shd w:val="clear" w:color="auto" w:fill="BDC0BF"/>
+        <w:tblLayout w:type="fixed"/>
+        <w:tblLook w:val="04A0" w:firstRow="1" w:lastRow="0" w:firstColumn="1" w:lastColumn="0" w:noHBand="0" w:noVBand="1"/>
+      </w:tblPr>
+      <w:tblGrid>
+        <w:gridCol w:w="3114"/>
+        <w:gridCol w:w="6241"/>
+      </w:tblGrid>
+      <w:tr>
+        <w:trPr>
+          <w:trHeight w:val="279"/>
+          <w:tblHeader/>
+        </w:trPr>
+        <w:tc>
+          <w:tcPr>
+            <w:tcW w:w="3114" w:type="dxa"/>
+            <w:tcBorders>
+              <w:top w:val="single" w:sz="2" w:space="0" w:color="000000"/>
+              <w:left w:val="single" w:sz="2" w:space="0" w:color="000000"/>
+              <w:bottom w:val="single" w:sz="4" w:space="0" w:color="000000"/>
+              <w:right w:val="single" w:sz="2" w:space="0" w:color="000000"/>
+            </w:tcBorders>
+            <w:shd w:val="clear" w:color="auto" w:fill="BDC0BF"/>
+            <w:tcMar>
+              <w:top w:w="80" w:type="dxa"/>
+              <w:left w:w="80" w:type="dxa"/>
+              <w:bottom w:w="80" w:type="dxa"/>
+              <w:right w:w="80" w:type="dxa"/>
+            </w:tcMar>
+          </w:tcPr>
+          <w:p>
+            <w:pPr>
+              <w:pStyle w:val="TableStyle1"/>
+            </w:pPr>
+            <w:r>
+              <w:rPr>
+                <w:rFonts w:eastAsia="Arial Unicode MS" w:cs="Arial Unicode MS"/>
+              </w:rPr>
+              <w:t>Phrase used</w:t>
+            </w:r>
+          </w:p>
+        </w:tc>
+        <w:tc>
+          <w:tcPr>
+            <w:tcW w:w="6240" w:type="dxa"/>
+            <w:tcBorders>
+              <w:top w:val="single" w:sz="2" w:space="0" w:color="000000"/>
+              <w:left w:val="single" w:sz="2" w:space="0" w:color="000000"/>
+              <w:bottom w:val="single" w:sz="4" w:space="0" w:color="000000"/>
+              <w:right w:val="single" w:sz="2" w:space="0" w:color="000000"/>
+            </w:tcBorders>
+            <w:shd w:val="clear" w:color="auto" w:fill="BDC0BF"/>
+            <w:tcMar>
+              <w:top w:w="80" w:type="dxa"/>
+              <w:left w:w="80" w:type="dxa"/>
+              <w:bottom w:w="80" w:type="dxa"/>
+              <w:right w:w="80" w:type="dxa"/>
+            </w:tcMar>
+          </w:tcPr>
+          <w:p>
+            <w:pPr>
+              <w:pStyle w:val="TableStyle1"/>
+            </w:pPr>
+            <w:r>
+              <w:rPr>
+                <w:rFonts w:eastAsia="Arial Unicode MS" w:cs="Arial Unicode MS"/>
+              </w:rPr>
+              <w:t>Definition</w:t>
+            </w:r>
+          </w:p>
+        </w:tc>
+      </w:tr>
+      <w:tr>
+        <w:tblPrEx>
+          <w:shd w:val="clear" w:color="auto" w:fill="auto"/>
+        </w:tblPrEx>
+        <w:trPr>
+          <w:trHeight w:val="728"/>
+        </w:trPr>
+        <w:tc>
+          <w:tcPr>
+            <w:tcW w:w="3114" w:type="dxa"/>
+            <w:tcBorders>
+              <w:top w:val="single" w:sz="4" w:space="0" w:color="000000"/>
+              <w:left w:val="single" w:sz="2" w:space="0" w:color="000000"/>
+              <w:bottom w:val="single" w:sz="2" w:space="0" w:color="000000"/>
+              <w:right w:val="single" w:sz="4" w:space="0" w:color="000000"/>
+            </w:tcBorders>
+            <w:shd w:val="clear" w:color="auto" w:fill="E2E4E3"/>
+            <w:tcMar>
+              <w:top w:w="80" w:type="dxa"/>
+              <w:left w:w="80" w:type="dxa"/>
+              <w:bottom w:w="80" w:type="dxa"/>
+              <w:right w:w="80" w:type="dxa"/>
+            </w:tcMar>
+          </w:tcPr>
+          <w:p>
+            <w:pPr>
+              <w:pStyle w:val="Body"/>
+            </w:pPr>
+            <w:r>
+              <w:rPr>
+                <w:b/>
+                <w:bCs/>
+              </w:rPr>
+              <w:t xml:space="preserve">Invalid Red </w:t>
+            </w:r>
+          </w:p>
+        </w:tc>
+        <w:tc>
+          <w:tcPr>
+            <w:tcW w:w="6240" w:type="dxa"/>
+            <w:tcBorders>
+              <w:top w:val="single" w:sz="4" w:space="0" w:color="000000"/>
+              <w:left w:val="single" w:sz="4" w:space="0" w:color="000000"/>
+              <w:bottom w:val="single" w:sz="2" w:space="0" w:color="000000"/>
+              <w:right w:val="single" w:sz="2" w:space="0" w:color="000000"/>
+            </w:tcBorders>
+            <w:shd w:val="clear" w:color="auto" w:fill="auto"/>
+            <w:tcMar>
+              <w:top w:w="80" w:type="dxa"/>
+              <w:left w:w="80" w:type="dxa"/>
+              <w:bottom w:w="80" w:type="dxa"/>
+              <w:right w:w="80" w:type="dxa"/>
+            </w:tcMar>
+          </w:tcPr>
+          <w:p>
+            <w:pPr>
+              <w:pStyle w:val="TableStyle2"/>
+            </w:pPr>
+            <w:r>
+              <w:rPr>
+                <w:rFonts w:eastAsia="Arial Unicode MS" w:cs="Arial Unicode MS"/>
+              </w:rPr>
+              <w:t>Added prod code OR</w:t>
+            </w:r>
+            <w:r>
+              <w:rPr>
+                <w:rFonts w:eastAsia="Arial Unicode MS" w:cs="Arial Unicode MS"/>
+              </w:rPr>
+              <w:br/>
+              <w:t>deleted prod code OR</w:t>
+            </w:r>
+            <w:r>
+              <w:rPr>
+                <w:rFonts w:eastAsia="Arial Unicode MS" w:cs="Arial Unicode MS"/>
+              </w:rPr>
+              <w:br/>
+              <w:t>created prod file</w:t>
+            </w:r>
+          </w:p>
+        </w:tc>
+      </w:tr>
+      <w:tr>
+        <w:tblPrEx>
+          <w:shd w:val="clear" w:color="auto" w:fill="auto"/>
+        </w:tblPrEx>
+        <w:trPr>
+          <w:trHeight w:val="279"/>
+        </w:trPr>
+        <w:tc>
+          <w:tcPr>
+            <w:tcW w:w="3114" w:type="dxa"/>
+            <w:tcBorders>
+              <w:top w:val="single" w:sz="2" w:space="0" w:color="000000"/>
+              <w:left w:val="single" w:sz="2" w:space="0" w:color="000000"/>
+              <w:bottom w:val="single" w:sz="2" w:space="0" w:color="000000"/>
+              <w:right w:val="single" w:sz="4" w:space="0" w:color="000000"/>
+            </w:tcBorders>
+            <w:shd w:val="clear" w:color="auto" w:fill="E2E4E3"/>
+            <w:tcMar>
+              <w:top w:w="80" w:type="dxa"/>
+              <w:left w:w="80" w:type="dxa"/>
+              <w:bottom w:w="80" w:type="dxa"/>
+              <w:right w:w="80" w:type="dxa"/>
+            </w:tcMar>
+          </w:tcPr>
+          <w:p>
+            <w:pPr>
+              <w:pStyle w:val="Body"/>
+            </w:pPr>
+            <w:r>
+              <w:rPr>
+                <w:b/>
+                <w:bCs/>
+              </w:rPr>
+              <w:t>Red Light Validity Ratio</w:t>
+            </w:r>
+          </w:p>
+        </w:tc>
+        <w:tc>
+          <w:tcPr>
+            <w:tcW w:w="6240" w:type="dxa"/>
+            <w:tcBorders>
+              <w:top w:val="single" w:sz="2" w:space="0" w:color="000000"/>
+              <w:left w:val="single" w:sz="4" w:space="0" w:color="000000"/>
+              <w:bottom w:val="single" w:sz="2" w:space="0" w:color="000000"/>
+              <w:right w:val="single" w:sz="2" w:space="0" w:color="000000"/>
+            </w:tcBorders>
+            <w:shd w:val="clear" w:color="auto" w:fill="EEEEEE"/>
+            <w:tcMar>
+              <w:top w:w="80" w:type="dxa"/>
+              <w:left w:w="80" w:type="dxa"/>
+              <w:bottom w:w="80" w:type="dxa"/>
+              <w:right w:w="80" w:type="dxa"/>
+            </w:tcMar>
+          </w:tcPr>
+          <w:p>
+            <w:pPr>
+              <w:pStyle w:val="TableStyle2"/>
+            </w:pPr>
+            <w:r>
+              <w:rPr>
+                <w:rFonts w:eastAsia="Arial Unicode MS" w:cs="Arial Unicode MS"/>
+              </w:rPr>
+              <w:t>Total RL - Invalid RL / Total RL</w:t>
+            </w:r>
+          </w:p>
+        </w:tc>
+      </w:tr>
+      <w:tr>
+        <w:tblPrEx>
+          <w:shd w:val="clear" w:color="auto" w:fill="auto"/>
+        </w:tblPrEx>
+        <w:trPr>
+          <w:trHeight w:val="725"/>
+        </w:trPr>
+        <w:tc>
+          <w:tcPr>
+            <w:tcW w:w="3114" w:type="dxa"/>
+            <w:tcBorders>
+              <w:top w:val="single" w:sz="2" w:space="0" w:color="000000"/>
+              <w:left w:val="single" w:sz="2" w:space="0" w:color="000000"/>
+              <w:bottom w:val="single" w:sz="2" w:space="0" w:color="000000"/>
+              <w:right w:val="single" w:sz="4" w:space="0" w:color="000000"/>
+            </w:tcBorders>
+            <w:shd w:val="clear" w:color="auto" w:fill="E2E4E3"/>
+            <w:tcMar>
+              <w:top w:w="80" w:type="dxa"/>
+              <w:left w:w="80" w:type="dxa"/>
+              <w:bottom w:w="80" w:type="dxa"/>
+              <w:right w:w="80" w:type="dxa"/>
+            </w:tcMar>
+          </w:tcPr>
+          <w:p>
+            <w:pPr>
+              <w:pStyle w:val="TableStyle1"/>
+            </w:pPr>
+            <w:r>
+              <w:rPr>
+                <w:rFonts w:eastAsia="Arial Unicode MS" w:cs="Arial Unicode MS"/>
+              </w:rPr>
+              <w:t>Invalid Green</w:t>
+            </w:r>
+          </w:p>
+        </w:tc>
+        <w:tc>
+          <w:tcPr>
+            <w:tcW w:w="6240" w:type="dxa"/>
+            <w:tcBorders>
+              <w:top w:val="single" w:sz="2" w:space="0" w:color="000000"/>
+              <w:left w:val="single" w:sz="4" w:space="0" w:color="000000"/>
+              <w:bottom w:val="single" w:sz="2" w:space="0" w:color="000000"/>
+              <w:right w:val="single" w:sz="2" w:space="0" w:color="000000"/>
+            </w:tcBorders>
+            <w:shd w:val="clear" w:color="auto" w:fill="auto"/>
+            <w:tcMar>
+              <w:top w:w="80" w:type="dxa"/>
+              <w:left w:w="80" w:type="dxa"/>
+              <w:bottom w:w="80" w:type="dxa"/>
+              <w:right w:w="80" w:type="dxa"/>
+            </w:tcMar>
+          </w:tcPr>
+          <w:p>
+            <w:pPr>
+              <w:pStyle w:val="TableStyle2"/>
+            </w:pPr>
+            <w:r>
+              <w:rPr>
+                <w:rFonts w:eastAsia="Arial Unicode MS" w:cs="Arial Unicode MS"/>
+              </w:rPr>
+              <w:t>Added test code OR</w:t>
+            </w:r>
+            <w:r>
+              <w:rPr>
+                <w:rFonts w:eastAsia="Arial Unicode MS" w:cs="Arial Unicode MS"/>
+              </w:rPr>
+              <w:br/>
+              <w:t>Deleted test code OR</w:t>
+            </w:r>
+            <w:r>
+              <w:rPr>
+                <w:rFonts w:eastAsia="Arial Unicode MS" w:cs="Arial Unicode MS"/>
+              </w:rPr>
+              <w:br/>
+              <w:t>Created test file</w:t>
+            </w:r>
+          </w:p>
+        </w:tc>
+      </w:tr>
+      <w:tr>
+        <w:tblPrEx>
+          <w:shd w:val="clear" w:color="auto" w:fill="auto"/>
+        </w:tblPrEx>
+        <w:trPr>
+          <w:trHeight w:val="279"/>
+        </w:trPr>
+        <w:tc>
+          <w:tcPr>
+            <w:tcW w:w="3114" w:type="dxa"/>
+            <w:tcBorders>
+              <w:top w:val="single" w:sz="2" w:space="0" w:color="000000"/>
+              <w:left w:val="single" w:sz="2" w:space="0" w:color="000000"/>
+              <w:bottom w:val="single" w:sz="2" w:space="0" w:color="000000"/>
+              <w:right w:val="single" w:sz="4" w:space="0" w:color="000000"/>
+            </w:tcBorders>
+            <w:shd w:val="clear" w:color="auto" w:fill="E2E4E3"/>
+            <w:tcMar>
+              <w:top w:w="80" w:type="dxa"/>
+              <w:left w:w="80" w:type="dxa"/>
+              <w:bottom w:w="80" w:type="dxa"/>
+              <w:right w:w="80" w:type="dxa"/>
+            </w:tcMar>
+          </w:tcPr>
+          <w:p>
+            <w:pPr>
+              <w:pStyle w:val="TableStyle1"/>
+            </w:pPr>
+            <w:r>
+              <w:rPr>
+                <w:rFonts w:eastAsia="Arial Unicode MS" w:cs="Arial Unicode MS"/>
+              </w:rPr>
+              <w:t>Green Light Validity Ratio</w:t>
+            </w:r>
+          </w:p>
+        </w:tc>
+        <w:tc>
+          <w:tcPr>
+            <w:tcW w:w="6240" w:type="dxa"/>
+            <w:tcBorders>
+              <w:top w:val="single" w:sz="2" w:space="0" w:color="000000"/>
+              <w:left w:val="single" w:sz="4" w:space="0" w:color="000000"/>
+              <w:bottom w:val="single" w:sz="2" w:space="0" w:color="000000"/>
+              <w:right w:val="single" w:sz="2" w:space="0" w:color="000000"/>
+            </w:tcBorders>
+            <w:shd w:val="clear" w:color="auto" w:fill="EEEEEE"/>
+            <w:tcMar>
+              <w:top w:w="80" w:type="dxa"/>
+              <w:left w:w="80" w:type="dxa"/>
+              <w:bottom w:w="80" w:type="dxa"/>
+              <w:right w:w="80" w:type="dxa"/>
+            </w:tcMar>
+          </w:tcPr>
+          <w:p>
+            <w:pPr>
+              <w:pStyle w:val="TableStyle2"/>
+            </w:pPr>
+            <w:r>
+              <w:rPr>
+                <w:rFonts w:eastAsia="Arial Unicode MS" w:cs="Arial Unicode MS"/>
+              </w:rPr>
+              <w:t>Total GL - Invalid GL / Total GL</w:t>
+            </w:r>
+          </w:p>
+        </w:tc>
+      </w:tr>
+      <w:tr>
+        <w:tblPrEx>
+          <w:shd w:val="clear" w:color="auto" w:fill="auto"/>
+        </w:tblPrEx>
+        <w:trPr>
+          <w:trHeight w:val="279"/>
+        </w:trPr>
+        <w:tc>
+          <w:tcPr>
+            <w:tcW w:w="3114" w:type="dxa"/>
+            <w:tcBorders>
+              <w:top w:val="single" w:sz="2" w:space="0" w:color="000000"/>
+              <w:left w:val="single" w:sz="2" w:space="0" w:color="000000"/>
+              <w:bottom w:val="single" w:sz="2" w:space="0" w:color="000000"/>
+              <w:right w:val="single" w:sz="4" w:space="0" w:color="000000"/>
+            </w:tcBorders>
+            <w:shd w:val="clear" w:color="auto" w:fill="E2E4E3"/>
+            <w:tcMar>
+              <w:top w:w="80" w:type="dxa"/>
+              <w:left w:w="80" w:type="dxa"/>
+              <w:bottom w:w="80" w:type="dxa"/>
+              <w:right w:w="80" w:type="dxa"/>
+            </w:tcMar>
+          </w:tcPr>
+          <w:p>
+            <w:pPr>
+              <w:pStyle w:val="TableStyle1"/>
+            </w:pPr>
+            <w:r>
+              <w:rPr>
+                <w:rFonts w:eastAsia="Arial Unicode MS" w:cs="Arial Unicode MS"/>
+              </w:rPr>
+              <w:t>TPP Conformance</w:t>
+            </w:r>
+          </w:p>
+        </w:tc>
+        <w:tc>
+          <w:tcPr>
+            <w:tcW w:w="6240" w:type="dxa"/>
+            <w:tcBorders>
+              <w:top w:val="single" w:sz="2" w:space="0" w:color="000000"/>
+              <w:left w:val="single" w:sz="4" w:space="0" w:color="000000"/>
+              <w:bottom w:val="single" w:sz="2" w:space="0" w:color="000000"/>
+              <w:right w:val="single" w:sz="2" w:space="0" w:color="000000"/>
+            </w:tcBorders>
+            <w:shd w:val="clear" w:color="auto" w:fill="auto"/>
+            <w:tcMar>
+              <w:top w:w="80" w:type="dxa"/>
+              <w:left w:w="80" w:type="dxa"/>
+              <w:bottom w:w="80" w:type="dxa"/>
+              <w:right w:w="80" w:type="dxa"/>
+            </w:tcMar>
+          </w:tcPr>
+          <w:p>
+            <w:pPr>
+              <w:pStyle w:val="TableStyle2"/>
+            </w:pPr>
+            <w:r>
+              <w:rPr>
+                <w:rFonts w:eastAsia="Arial Unicode MS" w:cs="Arial Unicode MS"/>
+              </w:rPr>
+              <w:t>Nbr of commits - Commits with too many trans / Nbr of commits</w:t>
+            </w:r>
+          </w:p>
+        </w:tc>
+      </w:tr>
+      <w:tr>
+        <w:tblPrEx>
+          <w:shd w:val="clear" w:color="auto" w:fill="auto"/>
+        </w:tblPrEx>
+        <w:trPr>
+          <w:trHeight w:val="279"/>
+        </w:trPr>
+        <w:tc>
+          <w:tcPr>
+            <w:tcW w:w="3114" w:type="dxa"/>
+            <w:tcBorders>
+              <w:top w:val="single" w:sz="2" w:space="0" w:color="000000"/>
+              <w:left w:val="single" w:sz="2" w:space="0" w:color="000000"/>
+              <w:bottom w:val="single" w:sz="2" w:space="0" w:color="000000"/>
+              <w:right w:val="single" w:sz="4" w:space="0" w:color="000000"/>
+            </w:tcBorders>
+            <w:shd w:val="clear" w:color="auto" w:fill="E2E4E3"/>
+            <w:tcMar>
+              <w:top w:w="80" w:type="dxa"/>
+              <w:left w:w="80" w:type="dxa"/>
+              <w:bottom w:w="80" w:type="dxa"/>
+              <w:right w:w="80" w:type="dxa"/>
+            </w:tcMar>
+          </w:tcPr>
+          <w:p>
+            <w:pPr>
+              <w:pStyle w:val="TableStyle1"/>
+            </w:pPr>
+            <w:r>
+              <w:rPr>
+                <w:rFonts w:eastAsia="Arial Unicode MS" w:cs="Arial Unicode MS"/>
+              </w:rPr>
+              <w:t>TDD Cycle</w:t>
+            </w:r>
+          </w:p>
+        </w:tc>
+        <w:tc>
+          <w:tcPr>
+            <w:tcW w:w="6240" w:type="dxa"/>
+            <w:tcBorders>
+              <w:top w:val="single" w:sz="2" w:space="0" w:color="000000"/>
+              <w:left w:val="single" w:sz="4" w:space="0" w:color="000000"/>
+              <w:bottom w:val="single" w:sz="2" w:space="0" w:color="000000"/>
+              <w:right w:val="single" w:sz="2" w:space="0" w:color="000000"/>
+            </w:tcBorders>
+            <w:shd w:val="clear" w:color="auto" w:fill="EEEEEE"/>
+            <w:tcMar>
+              <w:top w:w="80" w:type="dxa"/>
+              <w:left w:w="80" w:type="dxa"/>
+              <w:bottom w:w="80" w:type="dxa"/>
+              <w:right w:w="80" w:type="dxa"/>
+            </w:tcMar>
+          </w:tcPr>
+          <w:p>
+            <w:pPr>
+              <w:pStyle w:val="TableStyle2"/>
+            </w:pPr>
+            <w:r>
+              <w:rPr>
+                <w:rFonts w:eastAsia="Arial Unicode MS" w:cs="Arial Unicode MS"/>
+              </w:rPr>
+              <w:t>Begins with Red Light, contains a Green Light</w:t>
+            </w:r>
+          </w:p>
+        </w:tc>
+      </w:tr>
+      <w:tr>
+        <w:tblPrEx>
+          <w:shd w:val="clear" w:color="auto" w:fill="auto"/>
+        </w:tblPrEx>
+        <w:trPr>
+          <w:trHeight w:val="485"/>
+        </w:trPr>
+        <w:tc>
+          <w:tcPr>
+            <w:tcW w:w="3114" w:type="dxa"/>
+            <w:tcBorders>
+              <w:top w:val="single" w:sz="2" w:space="0" w:color="000000"/>
+              <w:left w:val="single" w:sz="2" w:space="0" w:color="000000"/>
+              <w:bottom w:val="single" w:sz="2" w:space="0" w:color="000000"/>
+              <w:right w:val="single" w:sz="4" w:space="0" w:color="000000"/>
+            </w:tcBorders>
+            <w:shd w:val="clear" w:color="auto" w:fill="E2E4E3"/>
+            <w:tcMar>
+              <w:top w:w="80" w:type="dxa"/>
+              <w:left w:w="80" w:type="dxa"/>
+              <w:bottom w:w="80" w:type="dxa"/>
+              <w:right w:w="80" w:type="dxa"/>
+            </w:tcMar>
+          </w:tcPr>
+          <w:p>
+            <w:pPr>
+              <w:pStyle w:val="TableStyle1"/>
+            </w:pPr>
+            <w:r>
+              <w:rPr>
+                <w:rFonts w:eastAsia="Arial Unicode MS" w:cs="Arial Unicode MS"/>
+              </w:rPr>
+              <w:t>Valid TDD Cycle</w:t>
+            </w:r>
+          </w:p>
+        </w:tc>
+        <w:tc>
+          <w:tcPr>
+            <w:tcW w:w="6240" w:type="dxa"/>
+            <w:tcBorders>
+              <w:top w:val="single" w:sz="2" w:space="0" w:color="000000"/>
+              <w:left w:val="single" w:sz="4" w:space="0" w:color="000000"/>
+              <w:bottom w:val="single" w:sz="2" w:space="0" w:color="000000"/>
+              <w:right w:val="single" w:sz="2" w:space="0" w:color="000000"/>
+            </w:tcBorders>
+            <w:shd w:val="clear" w:color="auto" w:fill="auto"/>
+            <w:tcMar>
+              <w:top w:w="80" w:type="dxa"/>
+              <w:left w:w="80" w:type="dxa"/>
+              <w:bottom w:w="80" w:type="dxa"/>
+              <w:right w:w="80" w:type="dxa"/>
+            </w:tcMar>
+          </w:tcPr>
+          <w:p>
+            <w:pPr>
+              <w:pStyle w:val="TableStyle2"/>
+            </w:pPr>
+            <w:r>
+              <w:rPr>
+                <w:rFonts w:eastAsia="Arial Unicode MS" w:cs="Arial Unicode MS"/>
+              </w:rPr>
+              <w:t>One transformation per commit, commits contain valid Red and valid Green Lights</w:t>
+            </w:r>
+          </w:p>
+        </w:tc>
+      </w:tr>
+      <w:tr>
+        <w:tblPrEx>
+          <w:shd w:val="clear" w:color="auto" w:fill="auto"/>
+        </w:tblPrEx>
+        <w:trPr>
+          <w:trHeight w:val="485"/>
+        </w:trPr>
+        <w:tc>
+          <w:tcPr>
+            <w:tcW w:w="3114" w:type="dxa"/>
+            <w:tcBorders>
+              <w:top w:val="single" w:sz="2" w:space="0" w:color="000000"/>
+              <w:left w:val="single" w:sz="2" w:space="0" w:color="000000"/>
+              <w:bottom w:val="single" w:sz="2" w:space="0" w:color="000000"/>
+              <w:right w:val="single" w:sz="4" w:space="0" w:color="000000"/>
+            </w:tcBorders>
+            <w:shd w:val="clear" w:color="auto" w:fill="E2E4E3"/>
+            <w:tcMar>
+              <w:top w:w="80" w:type="dxa"/>
+              <w:left w:w="80" w:type="dxa"/>
+              <w:bottom w:w="80" w:type="dxa"/>
+              <w:right w:w="80" w:type="dxa"/>
+            </w:tcMar>
+          </w:tcPr>
+          <w:p>
+            <w:pPr>
+              <w:pStyle w:val="TableStyle1"/>
+            </w:pPr>
+            <w:r>
+              <w:rPr>
+                <w:rFonts w:eastAsia="Arial Unicode MS" w:cs="Arial Unicode MS"/>
+              </w:rPr>
+              <w:t>Ideal Number of Cycles</w:t>
+            </w:r>
+          </w:p>
+        </w:tc>
+        <w:tc>
+          <w:tcPr>
+            <w:tcW w:w="6240" w:type="dxa"/>
+            <w:tcBorders>
+              <w:top w:val="single" w:sz="2" w:space="0" w:color="000000"/>
+              <w:left w:val="single" w:sz="4" w:space="0" w:color="000000"/>
+              <w:bottom w:val="single" w:sz="2" w:space="0" w:color="000000"/>
+              <w:right w:val="single" w:sz="2" w:space="0" w:color="000000"/>
+            </w:tcBorders>
+            <w:shd w:val="clear" w:color="auto" w:fill="EEEEEE"/>
+            <w:tcMar>
+              <w:top w:w="80" w:type="dxa"/>
+              <w:left w:w="80" w:type="dxa"/>
+              <w:bottom w:w="80" w:type="dxa"/>
+              <w:right w:w="80" w:type="dxa"/>
+            </w:tcMar>
+          </w:tcPr>
+          <w:p>
+            <w:pPr>
+              <w:pStyle w:val="TableStyle2"/>
+            </w:pPr>
+            <w:r>
+              <w:rPr>
+                <w:rFonts w:eastAsia="Arial Unicode MS" w:cs="Arial Unicode MS"/>
+              </w:rPr>
+              <w:t>Number of transformations performed + penalty values for anti-transformations</w:t>
+            </w:r>
+          </w:p>
+        </w:tc>
+      </w:tr>
+      <w:tr>
+        <w:tblPrEx>
+          <w:shd w:val="clear" w:color="auto" w:fill="auto"/>
+        </w:tblPrEx>
+        <w:trPr>
+          <w:trHeight w:val="1205"/>
+        </w:trPr>
+        <w:tc>
+          <w:tcPr>
+            <w:tcW w:w="3114" w:type="dxa"/>
+            <w:tcBorders>
+              <w:top w:val="single" w:sz="2" w:space="0" w:color="000000"/>
+              <w:left w:val="single" w:sz="2" w:space="0" w:color="000000"/>
+              <w:bottom w:val="single" w:sz="2" w:space="0" w:color="000000"/>
+              <w:right w:val="single" w:sz="4" w:space="0" w:color="000000"/>
+            </w:tcBorders>
+            <w:shd w:val="clear" w:color="auto" w:fill="E2E4E3"/>
+            <w:tcMar>
+              <w:top w:w="80" w:type="dxa"/>
+              <w:left w:w="80" w:type="dxa"/>
+              <w:bottom w:w="80" w:type="dxa"/>
+              <w:right w:w="80" w:type="dxa"/>
+            </w:tcMar>
+          </w:tcPr>
+          <w:p>
+            <w:pPr>
+              <w:pStyle w:val="TableStyle1"/>
+            </w:pPr>
+            <w:r>
+              <w:rPr>
+                <w:rFonts w:eastAsia="Arial Unicode MS" w:cs="Arial Unicode MS"/>
+              </w:rPr>
+              <w:lastRenderedPageBreak/>
+              <w:t>Current anti-transformations identified</w:t>
+            </w:r>
+            <w:r>
+              <w:rPr>
+                <w:rFonts w:eastAsia="Arial Unicode MS" w:cs="Arial Unicode MS"/>
+              </w:rPr>
+              <w:br/>
+              <w:t>(+1 penalty unless noted otherwise)</w:t>
+            </w:r>
+          </w:p>
+          <w:p>
+            <w:pPr>
+              <w:pStyle w:val="TableStyle1"/>
+            </w:pPr>
+          </w:p>
+        </w:tc>
+        <w:tc>
+          <w:tcPr>
+            <w:tcW w:w="6240" w:type="dxa"/>
+            <w:tcBorders>
+              <w:top w:val="single" w:sz="2" w:space="0" w:color="000000"/>
+              <w:left w:val="single" w:sz="4" w:space="0" w:color="000000"/>
+              <w:bottom w:val="single" w:sz="2" w:space="0" w:color="000000"/>
+              <w:right w:val="single" w:sz="2" w:space="0" w:color="000000"/>
+            </w:tcBorders>
+            <w:shd w:val="clear" w:color="auto" w:fill="auto"/>
+            <w:tcMar>
+              <w:top w:w="80" w:type="dxa"/>
+              <w:left w:w="80" w:type="dxa"/>
+              <w:bottom w:w="80" w:type="dxa"/>
+              <w:right w:w="80" w:type="dxa"/>
+            </w:tcMar>
+          </w:tcPr>
+          <w:p>
+            <w:pPr>
+              <w:pStyle w:val="TableStyle2"/>
+            </w:pPr>
+            <w:r>
+              <w:rPr>
+                <w:rFonts w:eastAsia="Arial Unicode MS" w:cs="Arial Unicode MS"/>
+              </w:rPr>
+              <w:t>Straight to Constant (no Null first)</w:t>
+            </w:r>
+          </w:p>
+          <w:p>
+            <w:pPr>
+              <w:pStyle w:val="TableStyle2"/>
+            </w:pPr>
+            <w:r>
+              <w:rPr>
+                <w:rFonts w:eastAsia="Arial Unicode MS" w:cs="Arial Unicode MS"/>
+              </w:rPr>
+              <w:t>Straight to Variable (no Null or Constant first - +2 penalty because they skipped 2 steps)</w:t>
+            </w:r>
+          </w:p>
+          <w:p>
+            <w:pPr>
+              <w:pStyle w:val="TableStyle2"/>
+            </w:pPr>
+            <w:r>
+              <w:rPr>
+                <w:rFonts w:eastAsia="Arial Unicode MS" w:cs="Arial Unicode MS"/>
+              </w:rPr>
+              <w:t>Straight to While (No If first)</w:t>
+            </w:r>
+          </w:p>
+        </w:tc>
+      </w:tr>
+    </w:tbl>
+    <w:p>
+      <w:pPr>
+        <w:pStyle w:val="Body"/>
+      </w:pPr>
+    </w:p>
+    <w:p/>
     <w:sectPr>
       <w:pgSz w:w="12240" w:h="15840"/>
       <w:pgMar w:top="1440" w:right="1440" w:bottom="1440" w:left="1440" w:header="720" w:footer="720" w:gutter="0"/>
@@ -3176,6 +4082,95 @@
 <file path=word/numbering.xml><?xml version="1.0" encoding="utf-8"?>
 <w:numbering xmlns:wpc="http://schemas.microsoft.com/office/word/2010/wordprocessingCanvas" xmlns:cx="http://schemas.microsoft.com/office/drawing/2014/chartex" xmlns:cx1="http://schemas.microsoft.com/office/drawing/2015/9/8/chartex" xmlns:cx2="http://schemas.microsoft.com/office/drawing/2015/10/21/chartex" xmlns:cx3="http://schemas.microsoft.com/office/drawing/2016/5/9/chartex" xmlns:cx4="http://schemas.microsoft.com/office/drawing/2016/5/10/chartex" xmlns:cx5="http://schemas.microsoft.com/office/drawing/2016/5/11/chartex" xmlns:cx6="http://schemas.microsoft.com/office/drawing/2016/5/12/chartex" xmlns:cx7="http://schemas.microsoft.com/office/drawing/2016/5/13/chartex" xmlns:cx8="http://schemas.microsoft.com/office/drawing/2016/5/14/chartex" xmlns:mc="http://schemas.openxmlformats.org/markup-compatibility/2006" xmlns:aink="http://schemas.microsoft.com/office/drawing/2016/ink" xmlns:am3d="http://schemas.microsoft.com/office/drawing/2017/model3d" xmlns:o="urn:schemas-microsoft-com:office:office" xmlns:r="http://schemas.openxmlformats.org/officeDocument/2006/relationships" xmlns:m="http://schemas.openxmlformats.org/officeDocument/2006/math" xmlns:v="urn:schemas-microsoft-com:vml" xmlns:wp14="http://schemas.microsoft.com/office/word/2010/wordprocessingDrawing" xmlns:wp="http://schemas.openxmlformats.org/drawingml/2006/wordprocessingDrawing" xmlns:w10="urn:schemas-microsoft-com:office:word" xmlns:w="http://schemas.openxmlformats.org/wordprocessingml/2006/main" xmlns:w14="http://schemas.microsoft.com/office/word/2010/wordml" xmlns:w15="http://schemas.microsoft.com/office/word/2012/wordml" xmlns:w16cid="http://schemas.microsoft.com/office/word/2016/wordml/cid" xmlns:w16se="http://schemas.microsoft.com/office/word/2015/wordml/symex" xmlns:wpg="http://schemas.microsoft.com/office/word/2010/wordprocessingGroup" xmlns:wpi="http://schemas.microsoft.com/office/word/2010/wordprocessingInk" xmlns:wne="http://schemas.microsoft.com/office/word/2006/wordml" xmlns:wps="http://schemas.microsoft.com/office/word/2010/wordprocessingShape" mc:Ignorable="w14 w15 w16se w16cid wp14">
   <w:abstractNum w:abstractNumId="0" w15:restartNumberingAfterBreak="0">
+    <w:nsid w:val="0839234C"/>
+    <w:multiLevelType w:val="multilevel"/>
+    <w:tmpl w:val="2360A086"/>
+    <w:lvl w:ilvl="0">
+      <w:start w:val="1"/>
+      <w:numFmt w:val="decimal"/>
+      <w:lvlText w:val="%1."/>
+      <w:lvlJc w:val="left"/>
+      <w:pPr>
+        <w:ind w:left="1080" w:hanging="360"/>
+      </w:pPr>
+      <w:rPr>
+        <w:rFonts w:hint="default"/>
+      </w:rPr>
+    </w:lvl>
+    <w:lvl w:ilvl="1">
+      <w:start w:val="1"/>
+      <w:numFmt w:val="lowerLetter"/>
+      <w:lvlText w:val="%2."/>
+      <w:lvlJc w:val="left"/>
+      <w:pPr>
+        <w:ind w:left="1800" w:hanging="360"/>
+      </w:pPr>
+    </w:lvl>
+    <w:lvl w:ilvl="2">
+      <w:start w:val="1"/>
+      <w:numFmt w:val="lowerRoman"/>
+      <w:lvlText w:val="%3."/>
+      <w:lvlJc w:val="right"/>
+      <w:pPr>
+        <w:ind w:left="2520" w:hanging="180"/>
+      </w:pPr>
+    </w:lvl>
+    <w:lvl w:ilvl="3">
+      <w:start w:val="1"/>
+      <w:numFmt w:val="decimal"/>
+      <w:lvlText w:val="%4."/>
+      <w:lvlJc w:val="left"/>
+      <w:pPr>
+        <w:ind w:left="3240" w:hanging="360"/>
+      </w:pPr>
+    </w:lvl>
+    <w:lvl w:ilvl="4">
+      <w:start w:val="1"/>
+      <w:numFmt w:val="lowerLetter"/>
+      <w:lvlText w:val="%5."/>
+      <w:lvlJc w:val="left"/>
+      <w:pPr>
+        <w:ind w:left="3960" w:hanging="360"/>
+      </w:pPr>
+    </w:lvl>
+    <w:lvl w:ilvl="5">
+      <w:start w:val="1"/>
+      <w:numFmt w:val="lowerRoman"/>
+      <w:lvlText w:val="%6."/>
+      <w:lvlJc w:val="right"/>
+      <w:pPr>
+        <w:ind w:left="4680" w:hanging="180"/>
+      </w:pPr>
+    </w:lvl>
+    <w:lvl w:ilvl="6">
+      <w:start w:val="1"/>
+      <w:numFmt w:val="decimal"/>
+      <w:lvlText w:val="%7."/>
+      <w:lvlJc w:val="left"/>
+      <w:pPr>
+        <w:ind w:left="5400" w:hanging="360"/>
+      </w:pPr>
+    </w:lvl>
+    <w:lvl w:ilvl="7">
+      <w:start w:val="1"/>
+      <w:numFmt w:val="lowerLetter"/>
+      <w:lvlText w:val="%8."/>
+      <w:lvlJc w:val="left"/>
+      <w:pPr>
+        <w:ind w:left="6120" w:hanging="360"/>
+      </w:pPr>
+    </w:lvl>
+    <w:lvl w:ilvl="8">
+      <w:start w:val="1"/>
+      <w:numFmt w:val="lowerRoman"/>
+      <w:lvlText w:val="%9."/>
+      <w:lvlJc w:val="right"/>
+      <w:pPr>
+        <w:ind w:left="6840" w:hanging="180"/>
+      </w:pPr>
+    </w:lvl>
+  </w:abstractNum>
+  <w:abstractNum w:abstractNumId="1" w15:restartNumberingAfterBreak="0">
     <w:nsid w:val="0B381C1E"/>
     <w:multiLevelType w:val="hybridMultilevel"/>
     <w:tmpl w:val="DB76FF96"/>
@@ -3264,10 +4259,99 @@
       </w:pPr>
     </w:lvl>
   </w:abstractNum>
-  <w:abstractNum w:abstractNumId="1" w15:restartNumberingAfterBreak="0">
+  <w:abstractNum w:abstractNumId="2" w15:restartNumberingAfterBreak="0">
+    <w:nsid w:val="257A7C41"/>
+    <w:multiLevelType w:val="multilevel"/>
+    <w:tmpl w:val="C4520494"/>
+    <w:lvl w:ilvl="0">
+      <w:start w:val="1"/>
+      <w:numFmt w:val="decimal"/>
+      <w:lvlText w:val="%1."/>
+      <w:lvlJc w:val="left"/>
+      <w:pPr>
+        <w:ind w:left="1080" w:hanging="360"/>
+      </w:pPr>
+      <w:rPr>
+        <w:rFonts w:hint="default"/>
+      </w:rPr>
+    </w:lvl>
+    <w:lvl w:ilvl="1">
+      <w:start w:val="1"/>
+      <w:numFmt w:val="lowerLetter"/>
+      <w:lvlText w:val="%2."/>
+      <w:lvlJc w:val="left"/>
+      <w:pPr>
+        <w:ind w:left="1800" w:hanging="360"/>
+      </w:pPr>
+    </w:lvl>
+    <w:lvl w:ilvl="2">
+      <w:start w:val="1"/>
+      <w:numFmt w:val="lowerRoman"/>
+      <w:lvlText w:val="%3."/>
+      <w:lvlJc w:val="right"/>
+      <w:pPr>
+        <w:ind w:left="2520" w:hanging="180"/>
+      </w:pPr>
+    </w:lvl>
+    <w:lvl w:ilvl="3">
+      <w:start w:val="1"/>
+      <w:numFmt w:val="decimal"/>
+      <w:lvlText w:val="%4."/>
+      <w:lvlJc w:val="left"/>
+      <w:pPr>
+        <w:ind w:left="3240" w:hanging="360"/>
+      </w:pPr>
+    </w:lvl>
+    <w:lvl w:ilvl="4">
+      <w:start w:val="1"/>
+      <w:numFmt w:val="lowerLetter"/>
+      <w:lvlText w:val="%5."/>
+      <w:lvlJc w:val="left"/>
+      <w:pPr>
+        <w:ind w:left="3960" w:hanging="360"/>
+      </w:pPr>
+    </w:lvl>
+    <w:lvl w:ilvl="5">
+      <w:start w:val="1"/>
+      <w:numFmt w:val="lowerRoman"/>
+      <w:lvlText w:val="%6."/>
+      <w:lvlJc w:val="right"/>
+      <w:pPr>
+        <w:ind w:left="4680" w:hanging="180"/>
+      </w:pPr>
+    </w:lvl>
+    <w:lvl w:ilvl="6">
+      <w:start w:val="1"/>
+      <w:numFmt w:val="decimal"/>
+      <w:lvlText w:val="%7."/>
+      <w:lvlJc w:val="left"/>
+      <w:pPr>
+        <w:ind w:left="5400" w:hanging="360"/>
+      </w:pPr>
+    </w:lvl>
+    <w:lvl w:ilvl="7">
+      <w:start w:val="1"/>
+      <w:numFmt w:val="lowerLetter"/>
+      <w:lvlText w:val="%8."/>
+      <w:lvlJc w:val="left"/>
+      <w:pPr>
+        <w:ind w:left="6120" w:hanging="360"/>
+      </w:pPr>
+    </w:lvl>
+    <w:lvl w:ilvl="8">
+      <w:start w:val="1"/>
+      <w:numFmt w:val="lowerRoman"/>
+      <w:lvlText w:val="%9."/>
+      <w:lvlJc w:val="right"/>
+      <w:pPr>
+        <w:ind w:left="6840" w:hanging="180"/>
+      </w:pPr>
+    </w:lvl>
+  </w:abstractNum>
+  <w:abstractNum w:abstractNumId="3" w15:restartNumberingAfterBreak="0">
     <w:nsid w:val="7F605F26"/>
     <w:multiLevelType w:val="hybridMultilevel"/>
-    <w:tmpl w:val="FE3AA1DE"/>
+    <w:tmpl w:val="C708204C"/>
     <w:lvl w:ilvl="0" w:tplc="0409000F">
       <w:start w:val="1"/>
       <w:numFmt w:val="decimal"/>
@@ -3280,7 +4364,7 @@
         <w:rFonts w:hint="default"/>
       </w:rPr>
     </w:lvl>
-    <w:lvl w:ilvl="1" w:tplc="04090019" w:tentative="1">
+    <w:lvl w:ilvl="1" w:tplc="04090019">
       <w:start w:val="1"/>
       <w:numFmt w:val="lowerLetter"/>
       <w:lvlText w:val="%2."/>
@@ -3354,9 +4438,15 @@
     </w:lvl>
   </w:abstractNum>
   <w:num w:numId="1">
+    <w:abstractNumId w:val="3"/>
+  </w:num>
+  <w:num w:numId="2">
     <w:abstractNumId w:val="1"/>
   </w:num>
-  <w:num w:numId="2">
+  <w:num w:numId="3">
+    <w:abstractNumId w:val="2"/>
+  </w:num>
+  <w:num w:numId="4">
     <w:abstractNumId w:val="0"/>
   </w:num>
 </w:numbering>
@@ -3846,6 +4936,102 @@
       <w:u w:val="single"/>
     </w:rPr>
   </w:style>
+  <w:style w:type="paragraph" w:styleId="Title">
+    <w:name w:val="Title"/>
+    <w:basedOn w:val="Normal"/>
+    <w:next w:val="Normal"/>
+    <w:link w:val="TitleChar"/>
+    <w:uiPriority w:val="10"/>
+    <w:qFormat/>
+    <w:rsid w:val="009815F9"/>
+    <w:pPr>
+      <w:contextualSpacing/>
+    </w:pPr>
+    <w:rPr>
+      <w:rFonts w:asciiTheme="majorHAnsi" w:eastAsiaTheme="majorEastAsia" w:hAnsiTheme="majorHAnsi" w:cstheme="majorBidi"/>
+      <w:spacing w:val="-10"/>
+      <w:kern w:val="28"/>
+      <w:sz w:val="56"/>
+      <w:szCs w:val="56"/>
+    </w:rPr>
+  </w:style>
+  <w:style w:type="character" w:customStyle="1" w:styleId="TitleChar">
+    <w:name w:val="Title Char"/>
+    <w:basedOn w:val="DefaultParagraphFont"/>
+    <w:link w:val="Title"/>
+    <w:uiPriority w:val="10"/>
+    <w:rsid w:val="009815F9"/>
+    <w:rPr>
+      <w:rFonts w:asciiTheme="majorHAnsi" w:eastAsiaTheme="majorEastAsia" w:hAnsiTheme="majorHAnsi" w:cstheme="majorBidi"/>
+      <w:spacing w:val="-10"/>
+      <w:kern w:val="28"/>
+      <w:sz w:val="56"/>
+      <w:szCs w:val="56"/>
+    </w:rPr>
+  </w:style>
+  <w:style w:type="paragraph" w:customStyle="1" w:styleId="Body">
+    <w:name w:val="Body"/>
+    <w:rsid w:val="00F966C6"/>
+    <w:pPr>
+      <w:pBdr>
+        <w:top w:val="nil"/>
+        <w:left w:val="nil"/>
+        <w:bottom w:val="nil"/>
+        <w:right w:val="nil"/>
+        <w:between w:val="nil"/>
+        <w:bar w:val="nil"/>
+      </w:pBdr>
+    </w:pPr>
+    <w:rPr>
+      <w:rFonts w:ascii="Helvetica" w:eastAsia="Arial Unicode MS" w:hAnsi="Helvetica" w:cs="Arial Unicode MS"/>
+      <w:color w:val="000000"/>
+      <w:bdr w:val="nil"/>
+    </w:rPr>
+  </w:style>
+  <w:style w:type="paragraph" w:customStyle="1" w:styleId="TableStyle1">
+    <w:name w:val="Table Style 1"/>
+    <w:rsid w:val="00F966C6"/>
+    <w:pPr>
+      <w:pBdr>
+        <w:top w:val="nil"/>
+        <w:left w:val="nil"/>
+        <w:bottom w:val="nil"/>
+        <w:right w:val="nil"/>
+        <w:between w:val="nil"/>
+        <w:bar w:val="nil"/>
+      </w:pBdr>
+    </w:pPr>
+    <w:rPr>
+      <w:rFonts w:ascii="Helvetica" w:eastAsia="Helvetica" w:hAnsi="Helvetica" w:cs="Helvetica"/>
+      <w:b/>
+      <w:bCs/>
+      <w:color w:val="000000"/>
+      <w:sz w:val="20"/>
+      <w:szCs w:val="20"/>
+      <w:bdr w:val="nil"/>
+    </w:rPr>
+  </w:style>
+  <w:style w:type="paragraph" w:customStyle="1" w:styleId="TableStyle2">
+    <w:name w:val="Table Style 2"/>
+    <w:rsid w:val="00F966C6"/>
+    <w:pPr>
+      <w:pBdr>
+        <w:top w:val="nil"/>
+        <w:left w:val="nil"/>
+        <w:bottom w:val="nil"/>
+        <w:right w:val="nil"/>
+        <w:between w:val="nil"/>
+        <w:bar w:val="nil"/>
+      </w:pBdr>
+    </w:pPr>
+    <w:rPr>
+      <w:rFonts w:ascii="Helvetica" w:eastAsia="Helvetica" w:hAnsi="Helvetica" w:cs="Helvetica"/>
+      <w:color w:val="000000"/>
+      <w:sz w:val="20"/>
+      <w:szCs w:val="20"/>
+      <w:bdr w:val="nil"/>
+    </w:rPr>
+  </w:style>
 </w:styles>
 </file>
 

</xml_diff>

<commit_message>
Created TAAutoGrader class to separate out the logic for running TA Test cases against student code.  Also added shell and Windows batch scripts to execute the program.
</commit_message>
<xml_diff>
--- a/6700/tppAnalysis/TDD Analysis instructions.docx
+++ b/6700/tppAnalysis/TDD Analysis instructions.docx
@@ -62,7 +62,15 @@
     <w:p/>
     <w:p>
       <w:r>
-        <w:t xml:space="preserve">Code is located on Github at </w:t>
+        <w:t xml:space="preserve">Code is located on </w:t>
+      </w:r>
+      <w:proofErr w:type="spellStart"/>
+      <w:r>
+        <w:t>Github</w:t>
+      </w:r>
+      <w:proofErr w:type="spellEnd"/>
+      <w:r>
+        <w:t xml:space="preserve"> at </w:t>
       </w:r>
       <w:hyperlink r:id="rId5" w:history="1">
         <w:r>
@@ -189,13 +197,13 @@
         <w:t>he path names</w:t>
       </w:r>
       <w:r>
-        <w:t xml:space="preserve"> can change as needed for different environments.</w:t>
-      </w:r>
-      <w:bookmarkStart w:id="0" w:name="_GoBack"/>
-      <w:bookmarkEnd w:id="0"/>
-      <w:r>
-        <w:t>.</w:t>
-      </w:r>
+        <w:t xml:space="preserve"> can change as needed for different </w:t>
+      </w:r>
+      <w:proofErr w:type="gramStart"/>
+      <w:r>
+        <w:t>environments..</w:t>
+      </w:r>
+      <w:proofErr w:type="gramEnd"/>
     </w:p>
     <w:p/>
     <w:p>
@@ -205,12 +213,21 @@
           <w:sz w:val="24"/>
         </w:rPr>
       </w:pPr>
+      <w:proofErr w:type="spellStart"/>
       <w:r>
         <w:rPr>
           <w:b/>
           <w:sz w:val="24"/>
         </w:rPr>
-        <w:t>TDDanalysis.cfg file</w:t>
+        <w:t>TDDanalysis.cfg</w:t>
+      </w:r>
+      <w:proofErr w:type="spellEnd"/>
+      <w:r>
+        <w:rPr>
+          <w:b/>
+          <w:sz w:val="24"/>
+        </w:rPr>
+        <w:t xml:space="preserve"> file</w:t>
       </w:r>
     </w:p>
     <w:p/>
@@ -222,7 +239,15 @@
         <w:t xml:space="preserve"> support portability, the system has a</w:t>
       </w:r>
       <w:r>
-        <w:t xml:space="preserve"> TDDanalysis.cfg file</w:t>
+        <w:t xml:space="preserve"> </w:t>
+      </w:r>
+      <w:proofErr w:type="spellStart"/>
+      <w:r>
+        <w:t>TDDanalysis.cfg</w:t>
+      </w:r>
+      <w:proofErr w:type="spellEnd"/>
+      <w:r>
+        <w:t xml:space="preserve"> file</w:t>
       </w:r>
       <w:r>
         <w:t xml:space="preserve">, which is located </w:t>
@@ -276,7 +301,15 @@
         <w:t>In development</w:t>
       </w:r>
       <w:r>
-        <w:t>, the config file looks like this:</w:t>
+        <w:t xml:space="preserve">, the </w:t>
+      </w:r>
+      <w:proofErr w:type="spellStart"/>
+      <w:r>
+        <w:t>config</w:t>
+      </w:r>
+      <w:proofErr w:type="spellEnd"/>
+      <w:r>
+        <w:t xml:space="preserve"> file looks like this:</w:t>
       </w:r>
     </w:p>
     <w:p/>
@@ -292,8 +325,13 @@
     </w:p>
     <w:p>
       <w:r>
-        <w:t>Home: git</w:t>
-      </w:r>
+        <w:t xml:space="preserve">Home: </w:t>
+      </w:r>
+      <w:proofErr w:type="spellStart"/>
+      <w:r>
+        <w:t>git</w:t>
+      </w:r>
+      <w:proofErr w:type="spellEnd"/>
     </w:p>
     <w:p>
       <w:r>
@@ -350,7 +388,15 @@
     <w:p/>
     <w:p>
       <w:r>
-        <w:t>A second section in the TDDanalysis.cfg file d</w:t>
+        <w:t xml:space="preserve">A second section in the </w:t>
+      </w:r>
+      <w:proofErr w:type="spellStart"/>
+      <w:r>
+        <w:t>TDDanalysis.cfg</w:t>
+      </w:r>
+      <w:proofErr w:type="spellEnd"/>
+      <w:r>
+        <w:t xml:space="preserve"> file d</w:t>
       </w:r>
       <w:r>
         <w:t>eals with TA Test Cases.  If a</w:t>
@@ -395,7 +441,15 @@
         <w:t>I</w:t>
       </w:r>
       <w:r>
-        <w:t>n the config file</w:t>
+        <w:t xml:space="preserve">n the </w:t>
+      </w:r>
+      <w:proofErr w:type="spellStart"/>
+      <w:r>
+        <w:t>config</w:t>
+      </w:r>
+      <w:proofErr w:type="spellEnd"/>
+      <w:r>
+        <w:t xml:space="preserve"> file</w:t>
       </w:r>
       <w:r>
         <w:t>, this section looks like this</w:t>
@@ -412,13 +466,34 @@
     </w:p>
     <w:p>
       <w:r>
-        <w:t>Test Directory:  TATests</w:t>
-      </w:r>
+        <w:t xml:space="preserve">Test Directory:  </w:t>
+      </w:r>
+      <w:proofErr w:type="spellStart"/>
+      <w:r>
+        <w:t>TATests</w:t>
+      </w:r>
+      <w:proofErr w:type="spellEnd"/>
     </w:p>
     <w:p/>
     <w:p>
       <w:r>
-        <w:t xml:space="preserve">The analysis code will look for TA Test Code in this directory, which should be placed underneath the Semester directory (e.g., Root:\Home\Semester\TATests).  Under the TATests folder, it does not matter if the test files are all in the same directory or in multiple directories.  </w:t>
+        <w:t>The analysis code will look for TA Test Code in this directory, which should be placed underneath the Semester directory (e.g., Root:\Home\Semester\</w:t>
+      </w:r>
+      <w:proofErr w:type="spellStart"/>
+      <w:r>
+        <w:t>TATests</w:t>
+      </w:r>
+      <w:proofErr w:type="spellEnd"/>
+      <w:r>
+        <w:t xml:space="preserve">).  Under the </w:t>
+      </w:r>
+      <w:proofErr w:type="spellStart"/>
+      <w:r>
+        <w:t>TATests</w:t>
+      </w:r>
+      <w:proofErr w:type="spellEnd"/>
+      <w:r>
+        <w:t xml:space="preserve"> folder, it does not matter if the test files are all in the same directory or in multiple directories.  </w:t>
       </w:r>
       <w:r>
         <w:t>The code will read the contents of the TA Test Code and compare it to test code contents for each student.</w:t>
@@ -427,11 +502,35 @@
     <w:p/>
     <w:p>
       <w:r>
-        <w:t xml:space="preserve">A third section in the TDDanalysis.cfg file deals with an HTML Code Coverage report that can be provided for each individual.  If all of a student’s test code successfully passes, the Code Coverage process can generate an HTML report showing where the coverage is lacking.  This section in the TDDanalysis.cfg file will allow you to define the location to place the many HTML files generated to </w:t>
+        <w:t xml:space="preserve">A third section in the </w:t>
+      </w:r>
+      <w:proofErr w:type="spellStart"/>
+      <w:r>
+        <w:t>TDDanalysis.cfg</w:t>
+      </w:r>
+      <w:proofErr w:type="spellEnd"/>
+      <w:r>
+        <w:t xml:space="preserve"> file deals with an HTML Code Coverage report that can be provided for each individual.  If all of a student’s test code successfully passes, the Code Coverage process can generate an HTML report showing where the coverage is lacking.  This section in the </w:t>
+      </w:r>
+      <w:proofErr w:type="spellStart"/>
+      <w:r>
+        <w:t>TDDanalysis.cfg</w:t>
+      </w:r>
+      <w:proofErr w:type="spellEnd"/>
+      <w:r>
+        <w:t xml:space="preserve"> file will allow you to define the location to place the many HTML files generated to </w:t>
       </w:r>
       <w:r>
         <w:lastRenderedPageBreak/>
-        <w:t>support this report.  In development, the elements used the same location, but you may wish to set up a different directory structure that the students can access and place the files there.  This section will allow you to define the location to place the files.  Students can be instructed to go there and click the index.html file to view their report.  In the config file, this section looks like this:</w:t>
+        <w:t xml:space="preserve">support this report.  In development, the elements used the same location, but you may wish to set up a different directory structure that the students can access and place the files there.  This section will allow you to define the location to place the files.  Students can be instructed to go there and click the index.html file to view their report.  In the </w:t>
+      </w:r>
+      <w:proofErr w:type="spellStart"/>
+      <w:r>
+        <w:t>config</w:t>
+      </w:r>
+      <w:proofErr w:type="spellEnd"/>
+      <w:r>
+        <w:t xml:space="preserve"> file, this section looks like this:</w:t>
       </w:r>
     </w:p>
     <w:p/>
@@ -456,8 +555,13 @@
         <w:keepNext/>
       </w:pPr>
       <w:r>
-        <w:t>Home: git</w:t>
-      </w:r>
+        <w:t xml:space="preserve">Home: </w:t>
+      </w:r>
+      <w:proofErr w:type="spellStart"/>
+      <w:r>
+        <w:t>git</w:t>
+      </w:r>
+      <w:proofErr w:type="spellEnd"/>
     </w:p>
     <w:p>
       <w:pPr>
@@ -542,7 +646,15 @@
     <w:p/>
     <w:p>
       <w:r>
-        <w:t>The program runGitfileAnalysis has three phases.  I</w:t>
+        <w:t xml:space="preserve">The program </w:t>
+      </w:r>
+      <w:proofErr w:type="spellStart"/>
+      <w:r>
+        <w:t>runGitfileAnalysis</w:t>
+      </w:r>
+      <w:proofErr w:type="spellEnd"/>
+      <w:r>
+        <w:t xml:space="preserve"> has three phases.  I</w:t>
       </w:r>
       <w:r>
         <w:t>t</w:t>
@@ -554,7 +666,15 @@
         <w:t xml:space="preserve">first </w:t>
       </w:r>
       <w:r>
-        <w:t>read through the git repositories of ever</w:t>
+        <w:t xml:space="preserve">read through the </w:t>
+      </w:r>
+      <w:proofErr w:type="spellStart"/>
+      <w:r>
+        <w:t>git</w:t>
+      </w:r>
+      <w:proofErr w:type="spellEnd"/>
+      <w:r>
+        <w:t xml:space="preserve"> repositories of ever</w:t>
       </w:r>
       <w:r>
         <w:t>y student submission and create</w:t>
@@ -572,7 +692,15 @@
         <w:t>, text-based</w:t>
       </w:r>
       <w:r>
-        <w:t xml:space="preserve"> git file that is used to analyze their TDD performance.  These files </w:t>
+        <w:t xml:space="preserve"> </w:t>
+      </w:r>
+      <w:proofErr w:type="spellStart"/>
+      <w:r>
+        <w:t>git</w:t>
+      </w:r>
+      <w:proofErr w:type="spellEnd"/>
+      <w:r>
+        <w:t xml:space="preserve"> file that is used to analyze their TDD performance.  These files </w:t>
       </w:r>
       <w:r>
         <w:t>are</w:t>
@@ -593,7 +721,20 @@
         <w:t>Semester\A</w:t>
       </w:r>
       <w:r>
-        <w:t xml:space="preserve">ssignment directory with a .gitdata extension, one per student with the directory name from their submission as the file name.  </w:t>
+        <w:t xml:space="preserve">ssignment directory with </w:t>
+      </w:r>
+      <w:proofErr w:type="gramStart"/>
+      <w:r>
+        <w:t>a .</w:t>
+      </w:r>
+      <w:proofErr w:type="spellStart"/>
+      <w:r>
+        <w:t>gitdata</w:t>
+      </w:r>
+      <w:proofErr w:type="spellEnd"/>
+      <w:proofErr w:type="gramEnd"/>
+      <w:r>
+        <w:t xml:space="preserve"> extension, one per student with the directory name from their submission as the file name.  </w:t>
       </w:r>
     </w:p>
     <w:p/>
@@ -605,7 +746,15 @@
         <w:t xml:space="preserve">to the console </w:t>
       </w:r>
       <w:r>
-        <w:t>the student directory name as it converts the git repository.  The following are issues that may arise:</w:t>
+        <w:t xml:space="preserve">the student directory name as it converts the </w:t>
+      </w:r>
+      <w:proofErr w:type="spellStart"/>
+      <w:r>
+        <w:t>git</w:t>
+      </w:r>
+      <w:proofErr w:type="spellEnd"/>
+      <w:r>
+        <w:t xml:space="preserve"> repository.  The following are issues that may arise:</w:t>
       </w:r>
     </w:p>
     <w:p/>
@@ -659,7 +808,28 @@
           </w:tcPr>
           <w:p>
             <w:r>
-              <w:t xml:space="preserve">fatal:  not a git repository (or any of the parent directories):  .git  </w:t>
+              <w:t xml:space="preserve">fatal:  not a </w:t>
+            </w:r>
+            <w:proofErr w:type="spellStart"/>
+            <w:r>
+              <w:t>git</w:t>
+            </w:r>
+            <w:proofErr w:type="spellEnd"/>
+            <w:r>
+              <w:t xml:space="preserve"> repository (or any of the parent directories):</w:t>
+            </w:r>
+            <w:proofErr w:type="gramStart"/>
+            <w:r>
+              <w:t xml:space="preserve">  .</w:t>
+            </w:r>
+            <w:proofErr w:type="spellStart"/>
+            <w:r>
+              <w:t>git</w:t>
+            </w:r>
+            <w:proofErr w:type="spellEnd"/>
+            <w:proofErr w:type="gramEnd"/>
+            <w:r>
+              <w:t xml:space="preserve">  </w:t>
             </w:r>
           </w:p>
         </w:tc>
@@ -669,7 +839,28 @@
           </w:tcPr>
           <w:p>
             <w:r>
-              <w:t>This indicates that they created a .git directory, but didn’t really create a git repository</w:t>
+              <w:t xml:space="preserve">This indicates that they created </w:t>
+            </w:r>
+            <w:proofErr w:type="gramStart"/>
+            <w:r>
+              <w:t>a .</w:t>
+            </w:r>
+            <w:proofErr w:type="spellStart"/>
+            <w:r>
+              <w:t>git</w:t>
+            </w:r>
+            <w:proofErr w:type="spellEnd"/>
+            <w:proofErr w:type="gramEnd"/>
+            <w:r>
+              <w:t xml:space="preserve"> directory, but didn’t really create a </w:t>
+            </w:r>
+            <w:proofErr w:type="spellStart"/>
+            <w:r>
+              <w:t>git</w:t>
+            </w:r>
+            <w:proofErr w:type="spellEnd"/>
+            <w:r>
+              <w:t xml:space="preserve"> repository</w:t>
             </w:r>
           </w:p>
         </w:tc>
@@ -679,7 +870,15 @@
           </w:tcPr>
           <w:p>
             <w:r>
-              <w:t>Instruct student to create a valid git repository on the next assignment</w:t>
+              <w:t xml:space="preserve">Instruct student to create a valid </w:t>
+            </w:r>
+            <w:proofErr w:type="spellStart"/>
+            <w:r>
+              <w:t>git</w:t>
+            </w:r>
+            <w:proofErr w:type="spellEnd"/>
+            <w:r>
+              <w:t xml:space="preserve"> repository on the next assignment</w:t>
             </w:r>
           </w:p>
         </w:tc>
@@ -694,10 +893,23 @@
               <w:t>The</w:t>
             </w:r>
             <w:r>
-              <w:t xml:space="preserve"> code does not create a</w:t>
-            </w:r>
-            <w:r>
-              <w:t xml:space="preserve"> .gitdata file for a particular student</w:t>
+              <w:t xml:space="preserve"> code does not create </w:t>
+            </w:r>
+            <w:proofErr w:type="gramStart"/>
+            <w:r>
+              <w:t>a</w:t>
+            </w:r>
+            <w:r>
+              <w:t xml:space="preserve"> .</w:t>
+            </w:r>
+            <w:proofErr w:type="spellStart"/>
+            <w:r>
+              <w:t>gitdata</w:t>
+            </w:r>
+            <w:proofErr w:type="spellEnd"/>
+            <w:proofErr w:type="gramEnd"/>
+            <w:r>
+              <w:t xml:space="preserve"> file for a particular student</w:t>
             </w:r>
           </w:p>
         </w:tc>
@@ -707,7 +919,15 @@
           </w:tcPr>
           <w:p>
             <w:r>
-              <w:t>The student didn’t create a git repository</w:t>
+              <w:t xml:space="preserve">The student didn’t create a </w:t>
+            </w:r>
+            <w:proofErr w:type="spellStart"/>
+            <w:r>
+              <w:t>git</w:t>
+            </w:r>
+            <w:proofErr w:type="spellEnd"/>
+            <w:r>
+              <w:t xml:space="preserve"> repository</w:t>
             </w:r>
           </w:p>
         </w:tc>
@@ -717,7 +937,15 @@
           </w:tcPr>
           <w:p>
             <w:r>
-              <w:t>Instruct student to create a valid git repository on the next assignment</w:t>
+              <w:t xml:space="preserve">Instruct student to create a valid </w:t>
+            </w:r>
+            <w:proofErr w:type="spellStart"/>
+            <w:r>
+              <w:t>git</w:t>
+            </w:r>
+            <w:proofErr w:type="spellEnd"/>
+            <w:r>
+              <w:t xml:space="preserve"> repository on the next assignment</w:t>
             </w:r>
           </w:p>
         </w:tc>
@@ -726,7 +954,39 @@
     <w:p/>
     <w:p>
       <w:r>
-        <w:t xml:space="preserve">If you have already created the formatted git file, and experienced an issue with the TDD analysis of the git files, you can skip the formatted git file creation process, which </w:t>
+        <w:t xml:space="preserve">If you have already created the formatted </w:t>
+      </w:r>
+      <w:proofErr w:type="spellStart"/>
+      <w:r>
+        <w:t>git</w:t>
+      </w:r>
+      <w:proofErr w:type="spellEnd"/>
+      <w:r>
+        <w:t xml:space="preserve"> </w:t>
+      </w:r>
+      <w:proofErr w:type="gramStart"/>
+      <w:r>
+        <w:t>file, and</w:t>
+      </w:r>
+      <w:proofErr w:type="gramEnd"/>
+      <w:r>
+        <w:t xml:space="preserve"> experienced an issue with the TDD analysis of the </w:t>
+      </w:r>
+      <w:proofErr w:type="spellStart"/>
+      <w:r>
+        <w:t>git</w:t>
+      </w:r>
+      <w:proofErr w:type="spellEnd"/>
+      <w:r>
+        <w:t xml:space="preserve"> files, you can skip the formatted </w:t>
+      </w:r>
+      <w:proofErr w:type="spellStart"/>
+      <w:r>
+        <w:t>git</w:t>
+      </w:r>
+      <w:proofErr w:type="spellEnd"/>
+      <w:r>
+        <w:t xml:space="preserve"> file creation process, which </w:t>
       </w:r>
       <w:r>
         <w:t xml:space="preserve">does </w:t>
@@ -735,13 +995,29 @@
         <w:t>take some time.  The system will prompt with the question:  Have you created the formatt</w:t>
       </w:r>
       <w:r>
-        <w:t xml:space="preserve">ed git files? </w:t>
-      </w:r>
-      <w:r>
-        <w:t xml:space="preserve">(y/n) </w:t>
-      </w:r>
-      <w:r>
-        <w:t xml:space="preserve"> If </w:t>
+        <w:t xml:space="preserve">ed </w:t>
+      </w:r>
+      <w:proofErr w:type="spellStart"/>
+      <w:r>
+        <w:t>git</w:t>
+      </w:r>
+      <w:proofErr w:type="spellEnd"/>
+      <w:r>
+        <w:t xml:space="preserve"> files? </w:t>
+      </w:r>
+      <w:r>
+        <w:t>(y/</w:t>
+      </w:r>
+      <w:proofErr w:type="gramStart"/>
+      <w:r>
+        <w:t xml:space="preserve">n) </w:t>
+      </w:r>
+      <w:r>
+        <w:t xml:space="preserve"> If</w:t>
+      </w:r>
+      <w:proofErr w:type="gramEnd"/>
+      <w:r>
+        <w:t xml:space="preserve"> </w:t>
       </w:r>
       <w:r>
         <w:t>you have</w:t>
@@ -756,26 +1032,64 @@
     <w:p/>
     <w:p>
       <w:r>
-        <w:t xml:space="preserve">After the .gitdata files are created, runGitfileAnalysis will perform the </w:t>
+        <w:t xml:space="preserve">After </w:t>
+      </w:r>
+      <w:proofErr w:type="gramStart"/>
+      <w:r>
+        <w:t>the .</w:t>
+      </w:r>
+      <w:proofErr w:type="spellStart"/>
+      <w:r>
+        <w:t>gitdata</w:t>
+      </w:r>
+      <w:proofErr w:type="spellEnd"/>
+      <w:proofErr w:type="gramEnd"/>
+      <w:r>
+        <w:t xml:space="preserve"> files are created, </w:t>
+      </w:r>
+      <w:proofErr w:type="spellStart"/>
+      <w:r>
+        <w:t>runGitfileAnalysis</w:t>
+      </w:r>
+      <w:proofErr w:type="spellEnd"/>
+      <w:r>
+        <w:t xml:space="preserve"> will perform the </w:t>
       </w:r>
       <w:r>
         <w:t xml:space="preserve">second phase, which is the </w:t>
       </w:r>
       <w:r>
-        <w:t>TDD analysis of all the .gitdata files.</w:t>
-      </w:r>
-      <w:r>
-        <w:t xml:space="preserve">  This will create two files per student, one with a .</w:t>
-      </w:r>
+        <w:t>TDD analysis of all the .</w:t>
+      </w:r>
+      <w:proofErr w:type="spellStart"/>
+      <w:r>
+        <w:t>gitdata</w:t>
+      </w:r>
+      <w:proofErr w:type="spellEnd"/>
+      <w:r>
+        <w:t xml:space="preserve"> files.</w:t>
+      </w:r>
+      <w:r>
+        <w:t xml:space="preserve">  This will create two files per student, one with </w:t>
+      </w:r>
+      <w:proofErr w:type="gramStart"/>
+      <w:r>
+        <w:t>a .</w:t>
+      </w:r>
+      <w:proofErr w:type="spellStart"/>
       <w:r>
         <w:t>json</w:t>
       </w:r>
+      <w:proofErr w:type="spellEnd"/>
+      <w:proofErr w:type="gramEnd"/>
       <w:r>
         <w:t xml:space="preserve"> extension and one with a .</w:t>
       </w:r>
+      <w:proofErr w:type="spellStart"/>
       <w:r>
         <w:t>gitout</w:t>
       </w:r>
+      <w:proofErr w:type="spellEnd"/>
       <w:r>
         <w:t xml:space="preserve"> extension, both with the student directory name as the file name.  </w:t>
       </w:r>
@@ -798,17 +1112,34 @@
         <w:t>A</w:t>
       </w:r>
       <w:r>
-        <w:t>ssignment directory, along with the .gitdata files.</w:t>
+        <w:t xml:space="preserve">ssignment directory, along with </w:t>
+      </w:r>
+      <w:proofErr w:type="gramStart"/>
+      <w:r>
+        <w:t>the .</w:t>
+      </w:r>
+      <w:proofErr w:type="spellStart"/>
+      <w:r>
+        <w:t>gitdata</w:t>
+      </w:r>
+      <w:proofErr w:type="spellEnd"/>
+      <w:proofErr w:type="gramEnd"/>
+      <w:r>
+        <w:t xml:space="preserve"> files.</w:t>
       </w:r>
     </w:p>
     <w:p/>
     <w:p>
+      <w:proofErr w:type="gramStart"/>
       <w:r>
         <w:t>The .</w:t>
       </w:r>
+      <w:proofErr w:type="spellStart"/>
       <w:r>
         <w:t>json</w:t>
       </w:r>
+      <w:proofErr w:type="spellEnd"/>
+      <w:proofErr w:type="gramEnd"/>
       <w:r>
         <w:t xml:space="preserve"> file is used </w:t>
       </w:r>
@@ -834,17 +1165,29 @@
         <w:t>the Analysis Report while skipping the first two phases in</w:t>
       </w:r>
       <w:r>
-        <w:t xml:space="preserve"> runGitfileAnalysis.  </w:t>
+        <w:t xml:space="preserve"> </w:t>
+      </w:r>
+      <w:proofErr w:type="spellStart"/>
+      <w:r>
+        <w:t>runGitfileAnalysis</w:t>
+      </w:r>
+      <w:proofErr w:type="spellEnd"/>
+      <w:r>
+        <w:t xml:space="preserve">.  </w:t>
       </w:r>
     </w:p>
     <w:p/>
     <w:p>
+      <w:proofErr w:type="gramStart"/>
       <w:r>
         <w:t>The .</w:t>
       </w:r>
+      <w:proofErr w:type="spellStart"/>
       <w:r>
         <w:t>gitout</w:t>
       </w:r>
+      <w:proofErr w:type="spellEnd"/>
+      <w:proofErr w:type="gramEnd"/>
       <w:r>
         <w:t xml:space="preserve"> file provides an individual report per student of the Assignments </w:t>
       </w:r>
@@ -852,7 +1195,15 @@
         <w:t xml:space="preserve">contained </w:t>
       </w:r>
       <w:r>
-        <w:t>in their git file</w:t>
+        <w:t xml:space="preserve">in their </w:t>
+      </w:r>
+      <w:proofErr w:type="spellStart"/>
+      <w:r>
+        <w:t>git</w:t>
+      </w:r>
+      <w:proofErr w:type="spellEnd"/>
+      <w:r>
+        <w:t xml:space="preserve"> file</w:t>
       </w:r>
       <w:r>
         <w:t>, and i</w:t>
@@ -894,7 +1245,15 @@
         <w:t>you can skip the first two steps.  T</w:t>
       </w:r>
       <w:r>
-        <w:t xml:space="preserve">he system will prompt with the questions:  Have you created the formatted git files?  </w:t>
+        <w:t xml:space="preserve">he system will prompt with the questions:  Have you created the formatted </w:t>
+      </w:r>
+      <w:proofErr w:type="spellStart"/>
+      <w:r>
+        <w:t>git</w:t>
+      </w:r>
+      <w:proofErr w:type="spellEnd"/>
+      <w:r>
+        <w:t xml:space="preserve"> files?  </w:t>
       </w:r>
       <w:r>
         <w:t xml:space="preserve">(y/n) </w:t>
@@ -918,6 +1277,7 @@
         </w:rPr>
         <w:t xml:space="preserve">formatted </w:t>
       </w:r>
+      <w:proofErr w:type="spellStart"/>
       <w:r>
         <w:rPr>
           <w:rFonts w:cs="Consolas"/>
@@ -926,6 +1286,7 @@
         </w:rPr>
         <w:t>git</w:t>
       </w:r>
+      <w:proofErr w:type="spellEnd"/>
       <w:r>
         <w:rPr>
           <w:rFonts w:cs="Consolas"/>
@@ -940,7 +1301,16 @@
           <w:iCs/>
           <w:szCs w:val="20"/>
         </w:rPr>
-        <w:t xml:space="preserve"> (y/n)</w:t>
+        <w:t xml:space="preserve"> (y/</w:t>
+      </w:r>
+      <w:proofErr w:type="gramStart"/>
+      <w:r>
+        <w:rPr>
+          <w:rFonts w:cs="Consolas"/>
+          <w:iCs/>
+          <w:szCs w:val="20"/>
+        </w:rPr>
+        <w:t>n)</w:t>
       </w:r>
       <w:r>
         <w:rPr>
@@ -956,6 +1326,7 @@
       <w:r>
         <w:t>Just</w:t>
       </w:r>
+      <w:proofErr w:type="gramEnd"/>
       <w:r>
         <w:t xml:space="preserve"> answer y</w:t>
       </w:r>
@@ -999,7 +1370,20 @@
         <w:t>S</w:t>
       </w:r>
       <w:r>
-        <w:t xml:space="preserve">emester directory with a name of Report concatenated with the Assignment Name with an extension of .gitrpt (ex. ReportCA01.gitrpt).  This is a tab-separated text file which </w:t>
+        <w:t xml:space="preserve">emester directory with a name of Report concatenated with the Assignment Name with an extension </w:t>
+      </w:r>
+      <w:proofErr w:type="gramStart"/>
+      <w:r>
+        <w:t>of .</w:t>
+      </w:r>
+      <w:proofErr w:type="spellStart"/>
+      <w:r>
+        <w:t>gitrpt</w:t>
+      </w:r>
+      <w:proofErr w:type="spellEnd"/>
+      <w:proofErr w:type="gramEnd"/>
+      <w:r>
+        <w:t xml:space="preserve"> (ex. ReportCA01.gitrpt).  This is a tab-separated text file which </w:t>
       </w:r>
       <w:r>
         <w:t>is</w:t>
@@ -1121,7 +1505,15 @@
               <w:keepNext/>
             </w:pPr>
             <w:r>
-              <w:t>Student is not following the TDD pattern or is not committing to git after each TDD step.</w:t>
+              <w:t xml:space="preserve">Student is not following the TDD pattern or is not committing to </w:t>
+            </w:r>
+            <w:proofErr w:type="spellStart"/>
+            <w:r>
+              <w:t>git</w:t>
+            </w:r>
+            <w:proofErr w:type="spellEnd"/>
+            <w:r>
+              <w:t xml:space="preserve"> after each TDD step.</w:t>
             </w:r>
           </w:p>
         </w:tc>
@@ -1162,7 +1554,20 @@
               <w:keepNext/>
             </w:pPr>
             <w:r>
-              <w:t>Student is committing to the .git file but isn’t using the plug-in buttons to do their commits.</w:t>
+              <w:t xml:space="preserve">Student is committing to </w:t>
+            </w:r>
+            <w:proofErr w:type="gramStart"/>
+            <w:r>
+              <w:t>the .</w:t>
+            </w:r>
+            <w:proofErr w:type="spellStart"/>
+            <w:r>
+              <w:t>git</w:t>
+            </w:r>
+            <w:proofErr w:type="spellEnd"/>
+            <w:proofErr w:type="gramEnd"/>
+            <w:r>
+              <w:t xml:space="preserve"> file but isn’t using the plug-in buttons to do their commits.</w:t>
             </w:r>
           </w:p>
         </w:tc>
@@ -1187,7 +1592,15 @@
           </w:tcPr>
           <w:p>
             <w:r>
-              <w:t>Student has a large number in the Avg Lines per Commit column</w:t>
+              <w:t xml:space="preserve">Student has a large number in the </w:t>
+            </w:r>
+            <w:proofErr w:type="spellStart"/>
+            <w:r>
+              <w:t>Avg</w:t>
+            </w:r>
+            <w:proofErr w:type="spellEnd"/>
+            <w:r>
+              <w:t xml:space="preserve"> Lines per Commit column</w:t>
             </w:r>
           </w:p>
         </w:tc>
@@ -1340,7 +1753,15 @@
         <w:t>element set</w:t>
       </w:r>
       <w:r>
-        <w:t xml:space="preserve"> in the TDDanalysis.cfg file.</w:t>
+        <w:t xml:space="preserve"> in the </w:t>
+      </w:r>
+      <w:proofErr w:type="spellStart"/>
+      <w:r>
+        <w:t>TDDanalysis.cfg</w:t>
+      </w:r>
+      <w:proofErr w:type="spellEnd"/>
+      <w:r>
+        <w:t xml:space="preserve"> file.</w:t>
       </w:r>
     </w:p>
     <w:p>
@@ -1378,6 +1799,7 @@
         </w:rPr>
         <w:t xml:space="preserve">un </w:t>
       </w:r>
+      <w:proofErr w:type="spellStart"/>
       <w:r>
         <w:rPr>
           <w:b/>
@@ -1385,19 +1807,13 @@
         </w:rPr>
         <w:t>CodeCovAnalysis</w:t>
       </w:r>
+      <w:proofErr w:type="spellEnd"/>
       <w:r>
         <w:rPr>
           <w:b/>
           <w:sz w:val="24"/>
         </w:rPr>
-        <w:t>.bat</w:t>
-      </w:r>
-      <w:r>
-        <w:rPr>
-          <w:b/>
-          <w:sz w:val="24"/>
-        </w:rPr>
-        <w:t xml:space="preserve"> (CodeCovAnalysis.sh for Mac)</w:t>
+        <w:t xml:space="preserve"> from CMD/Terminal</w:t>
       </w:r>
     </w:p>
     <w:p>
@@ -1419,10 +1835,24 @@
         <w:t xml:space="preserve"> is a Windows-based batch file</w:t>
       </w:r>
       <w:r>
-        <w:t xml:space="preserve"> that is located in the same directory as the Python code</w:t>
-      </w:r>
-      <w:r>
-        <w:t>, and it</w:t>
+        <w:t xml:space="preserve"> that is located in the same directory as the Python </w:t>
+      </w:r>
+      <w:proofErr w:type="gramStart"/>
+      <w:r>
+        <w:t>code</w:t>
+      </w:r>
+      <w:r>
+        <w:t xml:space="preserve">.  </w:t>
+      </w:r>
+      <w:proofErr w:type="gramEnd"/>
+      <w:r>
+        <w:t>CodeCovAnalysis.sh does the same thing as CodeCovAnalysis.bat except it is for the Mac environment.</w:t>
+      </w:r>
+      <w:r>
+        <w:t xml:space="preserve">  I</w:t>
+      </w:r>
+      <w:r>
+        <w:t>t</w:t>
       </w:r>
       <w:r>
         <w:t xml:space="preserve"> contains the following co</w:t>
@@ -1446,7 +1876,39 @@
     </w:p>
     <w:p>
       <w:r>
-        <w:t>FOR /F %%i IN (%arg1%.dirlist) DO CodeCoverage %%i %arg1%</w:t>
+        <w:t>FOR /F %%</w:t>
+      </w:r>
+      <w:proofErr w:type="spellStart"/>
+      <w:r>
+        <w:t>i</w:t>
+      </w:r>
+      <w:proofErr w:type="spellEnd"/>
+      <w:r>
+        <w:t xml:space="preserve"> IN (%arg1</w:t>
+      </w:r>
+      <w:proofErr w:type="gramStart"/>
+      <w:r>
+        <w:t>%.dirlist</w:t>
+      </w:r>
+      <w:proofErr w:type="gramEnd"/>
+      <w:r>
+        <w:t xml:space="preserve">) DO </w:t>
+      </w:r>
+      <w:proofErr w:type="spellStart"/>
+      <w:r>
+        <w:t>CodeCoverage</w:t>
+      </w:r>
+      <w:proofErr w:type="spellEnd"/>
+      <w:r>
+        <w:t xml:space="preserve"> %%</w:t>
+      </w:r>
+      <w:proofErr w:type="spellStart"/>
+      <w:r>
+        <w:t>i</w:t>
+      </w:r>
+      <w:proofErr w:type="spellEnd"/>
+      <w:r>
+        <w:t xml:space="preserve"> %arg1%</w:t>
       </w:r>
       <w:r>
         <w:t xml:space="preserve"> $arg2%</w:t>
@@ -1454,14 +1916,55 @@
     </w:p>
     <w:p/>
     <w:p>
-      <w:r>
-        <w:t>CodeCovAnalysis.sh does the same thing as CodeCovAnalysis.bat except it is for the Mac environment.</w:t>
+      <w:proofErr w:type="spellStart"/>
+      <w:r>
+        <w:t>CodeCovAnalysis</w:t>
+      </w:r>
+      <w:proofErr w:type="spellEnd"/>
+      <w:r>
+        <w:t xml:space="preserve"> </w:t>
+      </w:r>
+      <w:r>
+        <w:t xml:space="preserve">must be run from the command line (CMD for Windows, Terminal for Mac).  </w:t>
+      </w:r>
+      <w:r>
+        <w:t>For Windows, it would be called like this:</w:t>
+      </w:r>
+    </w:p>
+    <w:p>
+      <w:proofErr w:type="spellStart"/>
+      <w:r>
+        <w:t>CodeCovAnalysis</w:t>
+      </w:r>
+      <w:proofErr w:type="spellEnd"/>
+      <w:r>
+        <w:t xml:space="preserve"> Assignment5.dirList yes</w:t>
+      </w:r>
+    </w:p>
+    <w:p>
+      <w:r>
+        <w:t>For Mac, it would be called like this:</w:t>
+      </w:r>
+    </w:p>
+    <w:p>
+      <w:r>
+        <w:t>./CodeCovAnalysis.sh Assignment5.dirList no</w:t>
       </w:r>
     </w:p>
     <w:p/>
     <w:p>
-      <w:r>
-        <w:t xml:space="preserve">CodeCovAnalysis.bat has two arguments.  The first is </w:t>
+      <w:bookmarkStart w:id="0" w:name="_GoBack"/>
+      <w:bookmarkEnd w:id="0"/>
+      <w:proofErr w:type="spellStart"/>
+      <w:r>
+        <w:t>CodeCovAnalysis</w:t>
+      </w:r>
+      <w:proofErr w:type="spellEnd"/>
+      <w:r>
+        <w:t xml:space="preserve"> </w:t>
+      </w:r>
+      <w:r>
+        <w:t xml:space="preserve">has two arguments.  The first is </w:t>
       </w:r>
       <w:r>
         <w:t xml:space="preserve">the assignment name </w:t>
@@ -1473,8 +1976,13 @@
         <w:t xml:space="preserve"> analyzed, and the second tells it whether it should generate the HTML Code Coverage report that is available </w:t>
       </w:r>
       <w:r>
-        <w:t>(i.e., CodeCovAnalysis</w:t>
-      </w:r>
+        <w:t xml:space="preserve">(i.e., </w:t>
+      </w:r>
+      <w:proofErr w:type="spellStart"/>
+      <w:r>
+        <w:t>CodeCovAnalysis</w:t>
+      </w:r>
+      <w:proofErr w:type="spellEnd"/>
       <w:r>
         <w:t xml:space="preserve"> CA05</w:t>
       </w:r>
@@ -1485,7 +1993,15 @@
         <w:t xml:space="preserve">).  </w:t>
       </w:r>
       <w:r>
-        <w:t xml:space="preserve">If you choose to generate the HTML report, be sure that the appropriate section is present in the TDDanalysis.cfg file described above.  </w:t>
+        <w:t xml:space="preserve">If you choose to generate the HTML report, be sure that the appropriate section is present in the </w:t>
+      </w:r>
+      <w:proofErr w:type="spellStart"/>
+      <w:r>
+        <w:t>TDDanalysis.cfg</w:t>
+      </w:r>
+      <w:proofErr w:type="spellEnd"/>
+      <w:r>
+        <w:t xml:space="preserve"> file described above.  </w:t>
       </w:r>
     </w:p>
     <w:p/>
@@ -1505,10 +2021,24 @@
         <w:t xml:space="preserve">file </w:t>
       </w:r>
       <w:r>
-        <w:t xml:space="preserve">(created by running GetDirectoryList) </w:t>
-      </w:r>
-      <w:r>
-        <w:t xml:space="preserve">and call the Python file CodeCoverage, passing it the appropriate </w:t>
+        <w:t>(created by running GetDirectoryList</w:t>
+      </w:r>
+      <w:r>
+        <w:t>.py</w:t>
+      </w:r>
+      <w:r>
+        <w:t xml:space="preserve">) </w:t>
+      </w:r>
+      <w:r>
+        <w:t xml:space="preserve">and call the Python file </w:t>
+      </w:r>
+      <w:proofErr w:type="spellStart"/>
+      <w:r>
+        <w:t>CodeCoverage</w:t>
+      </w:r>
+      <w:proofErr w:type="spellEnd"/>
+      <w:r>
+        <w:t xml:space="preserve">, passing it the appropriate </w:t>
       </w:r>
       <w:r>
         <w:t xml:space="preserve">file </w:t>
@@ -1519,41 +2049,16 @@
       <w:r>
         <w:t xml:space="preserve">  </w:t>
       </w:r>
-      <w:r>
-        <w:rPr>
-          <w:b/>
-        </w:rPr>
-        <w:t xml:space="preserve">If this analysis is performed on a platform other than Windows, a </w:t>
-      </w:r>
-      <w:r>
-        <w:rPr>
-          <w:b/>
-        </w:rPr>
-        <w:t>compatible</w:t>
-      </w:r>
-      <w:r>
-        <w:rPr>
-          <w:b/>
-        </w:rPr>
-        <w:t xml:space="preserve"> file will need to be written </w:t>
-      </w:r>
-      <w:r>
-        <w:rPr>
-          <w:b/>
-        </w:rPr>
-        <w:t>for that</w:t>
-      </w:r>
-      <w:r>
-        <w:rPr>
-          <w:b/>
-        </w:rPr>
-        <w:t xml:space="preserve"> platform.  </w:t>
-      </w:r>
     </w:p>
     <w:p/>
     <w:p>
-      <w:r>
-        <w:t xml:space="preserve">CodeCoverage will exercise each student’s test code against their own production code.  </w:t>
+      <w:proofErr w:type="spellStart"/>
+      <w:r>
+        <w:t>CodeCoverage</w:t>
+      </w:r>
+      <w:proofErr w:type="spellEnd"/>
+      <w:r>
+        <w:t xml:space="preserve"> will exercise each student’s test code against their own production code.  </w:t>
       </w:r>
       <w:r>
         <w:t xml:space="preserve">Results of the Code Coverage analysis will </w:t>
@@ -1595,13 +2100,23 @@
         <w:t xml:space="preserve">named using </w:t>
       </w:r>
       <w:r>
-        <w:t>the Assignment Name with an extension of .</w:t>
-      </w:r>
+        <w:t xml:space="preserve">the Assignment Name with an extension </w:t>
+      </w:r>
+      <w:proofErr w:type="gramStart"/>
+      <w:r>
+        <w:t>of .</w:t>
+      </w:r>
+      <w:proofErr w:type="spellStart"/>
       <w:r>
         <w:t>CC</w:t>
       </w:r>
       <w:r>
-        <w:t>report (ex. CA01.</w:t>
+        <w:t>report</w:t>
+      </w:r>
+      <w:proofErr w:type="spellEnd"/>
+      <w:proofErr w:type="gramEnd"/>
+      <w:r>
+        <w:t xml:space="preserve"> (ex. CA01.</w:t>
       </w:r>
       <w:r>
         <w:t>CC</w:t>
@@ -1663,6 +2178,13 @@
     <w:p/>
     <w:p>
       <w:r>
+        <w:lastRenderedPageBreak/>
+        <w:br w:type="page"/>
+      </w:r>
+    </w:p>
+    <w:p>
+      <w:r>
+        <w:lastRenderedPageBreak/>
         <w:t>For each student submission analyzed, t</w:t>
       </w:r>
       <w:r>
@@ -1678,12 +2200,16 @@
     <w:p/>
     <w:p>
       <w:r>
-        <w:lastRenderedPageBreak/>
         <w:t xml:space="preserve">In the first scenario, </w:t>
       </w:r>
       <w:r>
-        <w:t>all of the test code completes successfully</w:t>
-      </w:r>
+        <w:t xml:space="preserve">all of the test code completes </w:t>
+      </w:r>
+      <w:proofErr w:type="gramStart"/>
+      <w:r>
+        <w:t>successfully</w:t>
+      </w:r>
+      <w:proofErr w:type="gramEnd"/>
       <w:r>
         <w:t xml:space="preserve"> and</w:t>
       </w:r>
@@ -1712,7 +2238,15 @@
         <w:t xml:space="preserve">  </w:t>
       </w:r>
       <w:r>
-        <w:t>If the batch file was called requesting the HTML report, the appropriate directory will be created along the path described in TDDanalysis.cfg and the files will be saved to that location.</w:t>
+        <w:t xml:space="preserve">If the batch file was called requesting the HTML report, the appropriate directory will be created along the path described in </w:t>
+      </w:r>
+      <w:proofErr w:type="spellStart"/>
+      <w:r>
+        <w:t>TDDanalysis.cfg</w:t>
+      </w:r>
+      <w:proofErr w:type="spellEnd"/>
+      <w:r>
+        <w:t xml:space="preserve"> and the files will be saved to that location.</w:t>
       </w:r>
     </w:p>
     <w:p/>
@@ -1738,11 +2272,7 @@
       </w:pPr>
       <w:r>
         <w:rPr>
-          <w:sz w:val="24"/>
-        </w:rPr>
-      </w:r>
-      <w:r>
-        <w:rPr>
+          <w:noProof/>
           <w:sz w:val="24"/>
         </w:rPr>
         <w:pict>
@@ -1803,14 +2333,35 @@
                       <w:sz w:val="18"/>
                     </w:rPr>
                     <w:cr/>
+                  </w:r>
+                  <w:proofErr w:type="spellStart"/>
+                  <w:r>
+                    <w:rPr>
+                      <w:sz w:val="18"/>
+                    </w:rPr>
                     <w:t>Longitudetest</w:t>
                   </w:r>
+                  <w:proofErr w:type="spellEnd"/>
                   <w:r>
                     <w:rPr>
                       <w:sz w:val="18"/>
                     </w:rPr>
                     <w:cr/>
-                    <w:t>__init__</w:t>
+                    <w:t>__</w:t>
+                  </w:r>
+                  <w:proofErr w:type="spellStart"/>
+                  <w:r>
+                    <w:rPr>
+                      <w:sz w:val="18"/>
+                    </w:rPr>
+                    <w:t>init</w:t>
+                  </w:r>
+                  <w:proofErr w:type="spellEnd"/>
+                  <w:r>
+                    <w:rPr>
+                      <w:sz w:val="18"/>
+                    </w:rPr>
+                    <w:t>__</w:t>
                   </w:r>
                   <w:r>
                     <w:rPr>
@@ -1879,12 +2430,14 @@
                             <w:sz w:val="18"/>
                           </w:rPr>
                         </w:pPr>
+                        <w:proofErr w:type="spellStart"/>
                         <w:r>
                           <w:rPr>
                             <w:sz w:val="18"/>
                           </w:rPr>
                           <w:t>Stmts</w:t>
                         </w:r>
+                        <w:proofErr w:type="spellEnd"/>
                       </w:p>
                     </w:tc>
                     <w:tc>
@@ -1933,11 +2486,19 @@
                             <w:sz w:val="18"/>
                           </w:rPr>
                         </w:pPr>
+                        <w:proofErr w:type="spellStart"/>
                         <w:r>
                           <w:rPr>
                             <w:sz w:val="18"/>
                           </w:rPr>
-                          <w:t xml:space="preserve">BrPart                   </w:t>
+                          <w:t>BrPart</w:t>
+                        </w:r>
+                        <w:proofErr w:type="spellEnd"/>
+                        <w:r>
+                          <w:rPr>
+                            <w:sz w:val="18"/>
+                          </w:rPr>
+                          <w:t xml:space="preserve">                   </w:t>
                         </w:r>
                       </w:p>
                     </w:tc>
@@ -2471,6 +3032,9 @@
         <w:keepNext/>
       </w:pPr>
       <w:r>
+        <w:rPr>
+          <w:noProof/>
+        </w:rPr>
         <w:pict>
           <v:shape id="_x0000_s1027" type="#_x0000_t202" alt="" style="width:464.6pt;height:342.35pt;mso-wrap-style:square;mso-width-percent:0;mso-height-percent:0;mso-left-percent:-10001;mso-top-percent:-10001;mso-position-horizontal:absolute;mso-position-horizontal-relative:char;mso-position-vertical:absolute;mso-position-vertical-relative:line;mso-width-percent:0;mso-height-percent:0;mso-left-percent:-10001;mso-top-percent:-10001;mso-width-relative:margin;mso-height-relative:margin;v-text-anchor:top">
             <v:textbox style="mso-fit-shape-to-text:t">
@@ -2525,15 +3089,29 @@
                       <w:sz w:val="18"/>
                     </w:rPr>
                     <w:cr/>
+                  </w:r>
+                  <w:proofErr w:type="spellStart"/>
+                  <w:r>
+                    <w:rPr>
+                      <w:sz w:val="18"/>
+                    </w:rPr>
                     <w:t>FixTest</w:t>
                   </w:r>
+                  <w:proofErr w:type="spellEnd"/>
                   <w:r>
                     <w:rPr>
                       <w:sz w:val="18"/>
                     </w:rPr>
                     <w:cr/>
+                  </w:r>
+                  <w:proofErr w:type="spellStart"/>
+                  <w:r>
+                    <w:rPr>
+                      <w:sz w:val="18"/>
+                    </w:rPr>
                     <w:t>LatitudeTest</w:t>
                   </w:r>
+                  <w:proofErr w:type="spellEnd"/>
                   <w:r>
                     <w:rPr>
                       <w:sz w:val="18"/>
@@ -2546,28 +3124,69 @@
                       <w:sz w:val="18"/>
                     </w:rPr>
                     <w:cr/>
+                  </w:r>
+                  <w:proofErr w:type="spellStart"/>
+                  <w:r>
+                    <w:rPr>
+                      <w:sz w:val="18"/>
+                    </w:rPr>
                     <w:t>SightingTest</w:t>
                   </w:r>
+                  <w:proofErr w:type="spellEnd"/>
                   <w:r>
                     <w:rPr>
                       <w:sz w:val="18"/>
                     </w:rPr>
                     <w:cr/>
+                  </w:r>
+                  <w:proofErr w:type="spellStart"/>
+                  <w:r>
+                    <w:rPr>
+                      <w:sz w:val="18"/>
+                    </w:rPr>
                     <w:t>StarCatalogSample</w:t>
                   </w:r>
+                  <w:proofErr w:type="spellEnd"/>
                   <w:r>
                     <w:rPr>
                       <w:sz w:val="18"/>
                     </w:rPr>
                     <w:cr/>
-                    <w:t>__init__</w:t>
+                    <w:t>__</w:t>
+                  </w:r>
+                  <w:proofErr w:type="spellStart"/>
+                  <w:r>
+                    <w:rPr>
+                      <w:sz w:val="18"/>
+                    </w:rPr>
+                    <w:t>init</w:t>
+                  </w:r>
+                  <w:proofErr w:type="spellEnd"/>
+                  <w:r>
+                    <w:rPr>
+                      <w:sz w:val="18"/>
+                    </w:rPr>
+                    <w:t>__</w:t>
                   </w:r>
                   <w:r>
                     <w:rPr>
                       <w:sz w:val="18"/>
                     </w:rPr>
                     <w:cr/>
-                    <w:t>Traceback (most recent call last):</w:t>
+                  </w:r>
+                  <w:proofErr w:type="spellStart"/>
+                  <w:r>
+                    <w:rPr>
+                      <w:sz w:val="18"/>
+                    </w:rPr>
+                    <w:t>Traceback</w:t>
+                  </w:r>
+                  <w:proofErr w:type="spellEnd"/>
+                  <w:r>
+                    <w:rPr>
+                      <w:sz w:val="18"/>
+                    </w:rPr>
+                    <w:t xml:space="preserve"> (most recent call last):</w:t>
                   </w:r>
                 </w:p>
                 <w:p>
@@ -2580,8 +3199,44 @@
                     <w:rPr>
                       <w:sz w:val="18"/>
                     </w:rPr>
-                    <w:t xml:space="preserve">  File "G:\git\6700test\6700\tppAnalysis\CodeCoverage.py", line 76, in analyzeCodeCoverage</w:t>
-                  </w:r>
+                    <w:t xml:space="preserve">  File "G:\</w:t>
+                  </w:r>
+                  <w:proofErr w:type="spellStart"/>
+                  <w:r>
+                    <w:rPr>
+                      <w:sz w:val="18"/>
+                    </w:rPr>
+                    <w:t>git</w:t>
+                  </w:r>
+                  <w:proofErr w:type="spellEnd"/>
+                  <w:r>
+                    <w:rPr>
+                      <w:sz w:val="18"/>
+                    </w:rPr>
+                    <w:t>\6700test\6700\</w:t>
+                  </w:r>
+                  <w:proofErr w:type="spellStart"/>
+                  <w:r>
+                    <w:rPr>
+                      <w:sz w:val="18"/>
+                    </w:rPr>
+                    <w:t>tppAnalysis</w:t>
+                  </w:r>
+                  <w:proofErr w:type="spellEnd"/>
+                  <w:r>
+                    <w:rPr>
+                      <w:sz w:val="18"/>
+                    </w:rPr>
+                    <w:t xml:space="preserve">\CodeCoverage.py", line 76, in </w:t>
+                  </w:r>
+                  <w:proofErr w:type="spellStart"/>
+                  <w:r>
+                    <w:rPr>
+                      <w:sz w:val="18"/>
+                    </w:rPr>
+                    <w:t>analyzeCodeCoverage</w:t>
+                  </w:r>
+                  <w:proofErr w:type="spellEnd"/>
                 </w:p>
                 <w:p>
                   <w:pPr>
@@ -2593,7 +3248,35 @@
                     <w:rPr>
                       <w:sz w:val="18"/>
                     </w:rPr>
-                    <w:t xml:space="preserve">    load = myTestLoader.loadTestsFromNames(moduleTestNames)</w:t>
+                    <w:t xml:space="preserve">    load = </w:t>
+                  </w:r>
+                  <w:proofErr w:type="spellStart"/>
+                  <w:r>
+                    <w:rPr>
+                      <w:sz w:val="18"/>
+                    </w:rPr>
+                    <w:t>myTestLoader.loadTestsFromNames</w:t>
+                  </w:r>
+                  <w:proofErr w:type="spellEnd"/>
+                  <w:r>
+                    <w:rPr>
+                      <w:sz w:val="18"/>
+                    </w:rPr>
+                    <w:t>(</w:t>
+                  </w:r>
+                  <w:proofErr w:type="spellStart"/>
+                  <w:r>
+                    <w:rPr>
+                      <w:sz w:val="18"/>
+                    </w:rPr>
+                    <w:t>moduleTestNames</w:t>
+                  </w:r>
+                  <w:proofErr w:type="spellEnd"/>
+                  <w:r>
+                    <w:rPr>
+                      <w:sz w:val="18"/>
+                    </w:rPr>
+                    <w:t>)</w:t>
                   </w:r>
                 </w:p>
                 <w:p>
@@ -2606,8 +3289,30 @@
                     <w:rPr>
                       <w:sz w:val="18"/>
                     </w:rPr>
-                    <w:t xml:space="preserve">  File "c:\Python27\Lib\unittest\loader.py", line 130, in loadTestsFromNames</w:t>
-                  </w:r>
+                    <w:t xml:space="preserve">  File "c:\Python27\Lib\</w:t>
+                  </w:r>
+                  <w:proofErr w:type="spellStart"/>
+                  <w:r>
+                    <w:rPr>
+                      <w:sz w:val="18"/>
+                    </w:rPr>
+                    <w:t>unittest</w:t>
+                  </w:r>
+                  <w:proofErr w:type="spellEnd"/>
+                  <w:r>
+                    <w:rPr>
+                      <w:sz w:val="18"/>
+                    </w:rPr>
+                    <w:t xml:space="preserve">\loader.py", line 130, in </w:t>
+                  </w:r>
+                  <w:proofErr w:type="spellStart"/>
+                  <w:r>
+                    <w:rPr>
+                      <w:sz w:val="18"/>
+                    </w:rPr>
+                    <w:t>loadTestsFromNames</w:t>
+                  </w:r>
+                  <w:proofErr w:type="spellEnd"/>
                 </w:p>
                 <w:p>
                   <w:pPr>
@@ -2619,7 +3324,23 @@
                     <w:rPr>
                       <w:sz w:val="18"/>
                     </w:rPr>
-                    <w:t xml:space="preserve">    suites = [self.loadTestsFromName(name, module) for name in names]</w:t>
+                    <w:t xml:space="preserve">    suites = [</w:t>
+                  </w:r>
+                  <w:proofErr w:type="spellStart"/>
+                  <w:proofErr w:type="gramStart"/>
+                  <w:r>
+                    <w:rPr>
+                      <w:sz w:val="18"/>
+                    </w:rPr>
+                    <w:t>self.loadTestsFromName</w:t>
+                  </w:r>
+                  <w:proofErr w:type="spellEnd"/>
+                  <w:proofErr w:type="gramEnd"/>
+                  <w:r>
+                    <w:rPr>
+                      <w:sz w:val="18"/>
+                    </w:rPr>
+                    <w:t>(name, module) for name in names]</w:t>
                   </w:r>
                 </w:p>
                 <w:p>
@@ -2632,8 +3353,30 @@
                     <w:rPr>
                       <w:sz w:val="18"/>
                     </w:rPr>
-                    <w:t xml:space="preserve">  File "c:\Python27\Lib\unittest\loader.py", line 91, in loadTestsFromName</w:t>
-                  </w:r>
+                    <w:t xml:space="preserve">  File "c:\Python27\Lib\</w:t>
+                  </w:r>
+                  <w:proofErr w:type="spellStart"/>
+                  <w:r>
+                    <w:rPr>
+                      <w:sz w:val="18"/>
+                    </w:rPr>
+                    <w:t>unittest</w:t>
+                  </w:r>
+                  <w:proofErr w:type="spellEnd"/>
+                  <w:r>
+                    <w:rPr>
+                      <w:sz w:val="18"/>
+                    </w:rPr>
+                    <w:t xml:space="preserve">\loader.py", line 91, in </w:t>
+                  </w:r>
+                  <w:proofErr w:type="spellStart"/>
+                  <w:r>
+                    <w:rPr>
+                      <w:sz w:val="18"/>
+                    </w:rPr>
+                    <w:t>loadTestsFromName</w:t>
+                  </w:r>
+                  <w:proofErr w:type="spellEnd"/>
                 </w:p>
                 <w:p>
                   <w:pPr>
@@ -2645,7 +3388,35 @@
                     <w:rPr>
                       <w:sz w:val="18"/>
                     </w:rPr>
-                    <w:t xml:space="preserve">    module = __import__('.'.join(parts_copy))</w:t>
+                    <w:t xml:space="preserve">    module = __import__(</w:t>
+                  </w:r>
+                  <w:proofErr w:type="gramStart"/>
+                  <w:r>
+                    <w:rPr>
+                      <w:sz w:val="18"/>
+                    </w:rPr>
+                    <w:t>'.'.join</w:t>
+                  </w:r>
+                  <w:proofErr w:type="gramEnd"/>
+                  <w:r>
+                    <w:rPr>
+                      <w:sz w:val="18"/>
+                    </w:rPr>
+                    <w:t>(</w:t>
+                  </w:r>
+                  <w:proofErr w:type="spellStart"/>
+                  <w:r>
+                    <w:rPr>
+                      <w:sz w:val="18"/>
+                    </w:rPr>
+                    <w:t>parts_copy</w:t>
+                  </w:r>
+                  <w:proofErr w:type="spellEnd"/>
+                  <w:r>
+                    <w:rPr>
+                      <w:sz w:val="18"/>
+                    </w:rPr>
+                    <w:t>))</w:t>
                   </w:r>
                 </w:p>
                 <w:p>
@@ -2671,7 +3442,51 @@
                     <w:rPr>
                       <w:sz w:val="18"/>
                     </w:rPr>
-                    <w:t xml:space="preserve">    starCount = stars.loadCatalog(starFile="Sao.Txt")</w:t>
+                    <w:t xml:space="preserve">    </w:t>
+                  </w:r>
+                  <w:proofErr w:type="spellStart"/>
+                  <w:r>
+                    <w:rPr>
+                      <w:sz w:val="18"/>
+                    </w:rPr>
+                    <w:t>starCount</w:t>
+                  </w:r>
+                  <w:proofErr w:type="spellEnd"/>
+                  <w:r>
+                    <w:rPr>
+                      <w:sz w:val="18"/>
+                    </w:rPr>
+                    <w:t xml:space="preserve"> = </w:t>
+                  </w:r>
+                  <w:proofErr w:type="spellStart"/>
+                  <w:proofErr w:type="gramStart"/>
+                  <w:r>
+                    <w:rPr>
+                      <w:sz w:val="18"/>
+                    </w:rPr>
+                    <w:t>stars.loadCatalog</w:t>
+                  </w:r>
+                  <w:proofErr w:type="spellEnd"/>
+                  <w:proofErr w:type="gramEnd"/>
+                  <w:r>
+                    <w:rPr>
+                      <w:sz w:val="18"/>
+                    </w:rPr>
+                    <w:t>(</w:t>
+                  </w:r>
+                  <w:proofErr w:type="spellStart"/>
+                  <w:r>
+                    <w:rPr>
+                      <w:sz w:val="18"/>
+                    </w:rPr>
+                    <w:t>starFile</w:t>
+                  </w:r>
+                  <w:proofErr w:type="spellEnd"/>
+                  <w:r>
+                    <w:rPr>
+                      <w:sz w:val="18"/>
+                    </w:rPr>
+                    <w:t>="Sao.Txt")</w:t>
                   </w:r>
                 </w:p>
                 <w:p>
@@ -2684,8 +3499,16 @@
                     <w:rPr>
                       <w:sz w:val="18"/>
                     </w:rPr>
-                    <w:t xml:space="preserve">  File "g:\git\6700Spring16\CA05\submissions\almohaishimoayad_3221348_74842094_mha0012CA05\softwareProcess\SoftwareProcess\Assignment\\prod\StarCatalog.py", line 91, in loadCatalog</w:t>
-                  </w:r>
+                    <w:t xml:space="preserve">  File "g:\git\6700Spring16\CA05\submissions\almohaishimoayad_3221348_74842094_mha0012CA05\softwareProcess\SoftwareProcess\Assignment\\prod\StarCatalog.py", line 91, in </w:t>
+                  </w:r>
+                  <w:proofErr w:type="spellStart"/>
+                  <w:r>
+                    <w:rPr>
+                      <w:sz w:val="18"/>
+                    </w:rPr>
+                    <w:t>loadCatalog</w:t>
+                  </w:r>
+                  <w:proofErr w:type="spellEnd"/>
                 </w:p>
                 <w:p>
                   <w:pPr>
@@ -2697,7 +3520,43 @@
                     <w:rPr>
                       <w:sz w:val="18"/>
                     </w:rPr>
-                    <w:t xml:space="preserve">    raise ValueError("StarCatalog.loadCatalog: No such a file exist.")</w:t>
+                    <w:t xml:space="preserve">    raise </w:t>
+                  </w:r>
+                  <w:proofErr w:type="spellStart"/>
+                  <w:proofErr w:type="gramStart"/>
+                  <w:r>
+                    <w:rPr>
+                      <w:sz w:val="18"/>
+                    </w:rPr>
+                    <w:t>ValueError</w:t>
+                  </w:r>
+                  <w:proofErr w:type="spellEnd"/>
+                  <w:r>
+                    <w:rPr>
+                      <w:sz w:val="18"/>
+                    </w:rPr>
+                    <w:t>(</w:t>
+                  </w:r>
+                  <w:proofErr w:type="gramEnd"/>
+                  <w:r>
+                    <w:rPr>
+                      <w:sz w:val="18"/>
+                    </w:rPr>
+                    <w:t>"</w:t>
+                  </w:r>
+                  <w:proofErr w:type="spellStart"/>
+                  <w:r>
+                    <w:rPr>
+                      <w:sz w:val="18"/>
+                    </w:rPr>
+                    <w:t>StarCatalog.loadCatalog</w:t>
+                  </w:r>
+                  <w:proofErr w:type="spellEnd"/>
+                  <w:r>
+                    <w:rPr>
+                      <w:sz w:val="18"/>
+                    </w:rPr>
+                    <w:t>: No such a file exist.")</w:t>
                   </w:r>
                 </w:p>
                 <w:p>
@@ -2706,11 +3565,47 @@
                       <w:sz w:val="18"/>
                     </w:rPr>
                   </w:pPr>
-                  <w:r>
-                    <w:rPr>
-                      <w:sz w:val="18"/>
-                    </w:rPr>
-                    <w:t>ValueError: StarCatalog.loadCatalog: No such a file exist.</w:t>
+                  <w:proofErr w:type="spellStart"/>
+                  <w:r>
+                    <w:rPr>
+                      <w:sz w:val="18"/>
+                    </w:rPr>
+                    <w:t>ValueError</w:t>
+                  </w:r>
+                  <w:proofErr w:type="spellEnd"/>
+                  <w:r>
+                    <w:rPr>
+                      <w:sz w:val="18"/>
+                    </w:rPr>
+                    <w:t xml:space="preserve">: </w:t>
+                  </w:r>
+                  <w:proofErr w:type="spellStart"/>
+                  <w:r>
+                    <w:rPr>
+                      <w:sz w:val="18"/>
+                    </w:rPr>
+                    <w:t>StarCatalog.loadCatalog</w:t>
+                  </w:r>
+                  <w:proofErr w:type="spellEnd"/>
+                  <w:r>
+                    <w:rPr>
+                      <w:sz w:val="18"/>
+                    </w:rPr>
+                    <w:t xml:space="preserve">: No such a file </w:t>
+                  </w:r>
+                  <w:proofErr w:type="gramStart"/>
+                  <w:r>
+                    <w:rPr>
+                      <w:sz w:val="18"/>
+                    </w:rPr>
+                    <w:t>exist</w:t>
+                  </w:r>
+                  <w:proofErr w:type="gramEnd"/>
+                  <w:r>
+                    <w:rPr>
+                      <w:sz w:val="18"/>
+                    </w:rPr>
+                    <w:t>.</w:t>
                   </w:r>
                 </w:p>
                 <w:p/>
@@ -2735,7 +3630,41 @@
         <w:t>s</w:t>
       </w:r>
       <w:r>
-        <w:t xml:space="preserve"> something into their import statement that will not work in a different environment.  This could include putting their dotted module path in the import statement, i.e. import Assignment.prod.Fix.  A small utility named ScrubTestFiles will correct this import issue.  First advise the students to remove the dotted notation from their import statements for future assignments.  But to continue the analysis, run ScrubTestFiles, and then re-run CodeCovAnalysis.  </w:t>
+        <w:t xml:space="preserve"> something into their import statement that will not work in a different environment.  This could include putting their dotted module path in the import statement, i.e. import </w:t>
+      </w:r>
+      <w:proofErr w:type="spellStart"/>
+      <w:proofErr w:type="gramStart"/>
+      <w:r>
+        <w:t>Assignment.prod.Fix</w:t>
+      </w:r>
+      <w:proofErr w:type="spellEnd"/>
+      <w:proofErr w:type="gramEnd"/>
+      <w:r>
+        <w:t xml:space="preserve">.  A small utility named </w:t>
+      </w:r>
+      <w:proofErr w:type="spellStart"/>
+      <w:r>
+        <w:t>ScrubTestFiles</w:t>
+      </w:r>
+      <w:proofErr w:type="spellEnd"/>
+      <w:r>
+        <w:t xml:space="preserve"> will correct this import issue.  First advise the students to remove the dotted notation from their import statements for future assignments.  But to continue the analysis, run </w:t>
+      </w:r>
+      <w:proofErr w:type="spellStart"/>
+      <w:r>
+        <w:t>ScrubTestFiles</w:t>
+      </w:r>
+      <w:proofErr w:type="spellEnd"/>
+      <w:r>
+        <w:t xml:space="preserve">, and then re-run </w:t>
+      </w:r>
+      <w:proofErr w:type="spellStart"/>
+      <w:r>
+        <w:t>CodeCovAnalysis</w:t>
+      </w:r>
+      <w:proofErr w:type="spellEnd"/>
+      <w:r>
+        <w:t xml:space="preserve">.  </w:t>
       </w:r>
     </w:p>
     <w:p/>
@@ -2787,6 +3716,9 @@
         <w:keepNext/>
       </w:pPr>
       <w:r>
+        <w:rPr>
+          <w:noProof/>
+        </w:rPr>
         <w:pict>
           <v:shape id="_x0000_s1026" type="#_x0000_t202" alt="" style="width:469.1pt;height:364.35pt;mso-wrap-style:square;mso-width-percent:0;mso-height-percent:0;mso-left-percent:-10001;mso-top-percent:-10001;mso-position-horizontal:absolute;mso-position-horizontal-relative:char;mso-position-vertical:absolute;mso-position-vertical-relative:line;mso-width-percent:0;mso-height-percent:0;mso-left-percent:-10001;mso-top-percent:-10001;mso-width-relative:margin;mso-height-relative:margin;v-text-anchor:top">
             <v:textbox style="mso-next-textbox:#_x0000_s1026;mso-fit-shape-to-text:t">
@@ -2841,36 +3773,71 @@
                       <w:sz w:val="18"/>
                     </w:rPr>
                     <w:cr/>
+                  </w:r>
+                  <w:proofErr w:type="spellStart"/>
+                  <w:r>
+                    <w:rPr>
+                      <w:sz w:val="18"/>
+                    </w:rPr>
                     <w:t>FixTest</w:t>
                   </w:r>
+                  <w:proofErr w:type="spellEnd"/>
                   <w:r>
                     <w:rPr>
                       <w:sz w:val="18"/>
                     </w:rPr>
                     <w:cr/>
+                  </w:r>
+                  <w:proofErr w:type="spellStart"/>
+                  <w:r>
+                    <w:rPr>
+                      <w:sz w:val="18"/>
+                    </w:rPr>
                     <w:t>LatitudeTest</w:t>
                   </w:r>
+                  <w:proofErr w:type="spellEnd"/>
                   <w:r>
                     <w:rPr>
                       <w:sz w:val="18"/>
                     </w:rPr>
                     <w:cr/>
+                  </w:r>
+                  <w:proofErr w:type="spellStart"/>
+                  <w:r>
+                    <w:rPr>
+                      <w:sz w:val="18"/>
+                    </w:rPr>
                     <w:t>LongitudeTest</w:t>
                   </w:r>
+                  <w:proofErr w:type="spellEnd"/>
                   <w:r>
                     <w:rPr>
                       <w:sz w:val="18"/>
                     </w:rPr>
                     <w:cr/>
+                  </w:r>
+                  <w:proofErr w:type="spellStart"/>
+                  <w:r>
+                    <w:rPr>
+                      <w:sz w:val="18"/>
+                    </w:rPr>
                     <w:t>SCDriverTesting</w:t>
                   </w:r>
+                  <w:proofErr w:type="spellEnd"/>
                   <w:r>
                     <w:rPr>
                       <w:sz w:val="18"/>
                     </w:rPr>
                     <w:cr/>
+                  </w:r>
+                  <w:proofErr w:type="spellStart"/>
+                  <w:r>
+                    <w:rPr>
+                      <w:sz w:val="18"/>
+                    </w:rPr>
                     <w:t>SightingTest</w:t>
                   </w:r>
+                  <w:proofErr w:type="spellEnd"/>
                   <w:r>
                     <w:rPr>
                       <w:sz w:val="18"/>
@@ -2883,21 +3850,48 @@
                       <w:sz w:val="18"/>
                     </w:rPr>
                     <w:cr/>
+                  </w:r>
+                  <w:proofErr w:type="spellStart"/>
+                  <w:r>
+                    <w:rPr>
+                      <w:sz w:val="18"/>
+                    </w:rPr>
                     <w:t>StarCatalogSample</w:t>
                   </w:r>
+                  <w:proofErr w:type="spellEnd"/>
                   <w:r>
                     <w:rPr>
                       <w:sz w:val="18"/>
                     </w:rPr>
                     <w:cr/>
+                  </w:r>
+                  <w:proofErr w:type="spellStart"/>
+                  <w:r>
+                    <w:rPr>
+                      <w:sz w:val="18"/>
+                    </w:rPr>
                     <w:t>StarCatalogTest</w:t>
                   </w:r>
+                  <w:proofErr w:type="spellEnd"/>
                   <w:r>
                     <w:rPr>
                       <w:sz w:val="18"/>
                     </w:rPr>
                     <w:cr/>
-                    <w:t>Traceback (most recent call last):</w:t>
+                  </w:r>
+                  <w:proofErr w:type="spellStart"/>
+                  <w:r>
+                    <w:rPr>
+                      <w:sz w:val="18"/>
+                    </w:rPr>
+                    <w:t>Traceback</w:t>
+                  </w:r>
+                  <w:proofErr w:type="spellEnd"/>
+                  <w:r>
+                    <w:rPr>
+                      <w:sz w:val="18"/>
+                    </w:rPr>
+                    <w:t xml:space="preserve"> (most recent call last):</w:t>
                   </w:r>
                 </w:p>
                 <w:p>
@@ -2910,8 +3904,44 @@
                     <w:rPr>
                       <w:sz w:val="18"/>
                     </w:rPr>
-                    <w:t xml:space="preserve">  File "G:\git\6700test\6700\tppAnalysis\CodeCoverage.py", line 76, in analyzeCodeCoverage</w:t>
-                  </w:r>
+                    <w:t xml:space="preserve">  File "G:\</w:t>
+                  </w:r>
+                  <w:proofErr w:type="spellStart"/>
+                  <w:r>
+                    <w:rPr>
+                      <w:sz w:val="18"/>
+                    </w:rPr>
+                    <w:t>git</w:t>
+                  </w:r>
+                  <w:proofErr w:type="spellEnd"/>
+                  <w:r>
+                    <w:rPr>
+                      <w:sz w:val="18"/>
+                    </w:rPr>
+                    <w:t>\6700test\6700\</w:t>
+                  </w:r>
+                  <w:proofErr w:type="spellStart"/>
+                  <w:r>
+                    <w:rPr>
+                      <w:sz w:val="18"/>
+                    </w:rPr>
+                    <w:t>tppAnalysis</w:t>
+                  </w:r>
+                  <w:proofErr w:type="spellEnd"/>
+                  <w:r>
+                    <w:rPr>
+                      <w:sz w:val="18"/>
+                    </w:rPr>
+                    <w:t xml:space="preserve">\CodeCoverage.py", line 76, in </w:t>
+                  </w:r>
+                  <w:proofErr w:type="spellStart"/>
+                  <w:r>
+                    <w:rPr>
+                      <w:sz w:val="18"/>
+                    </w:rPr>
+                    <w:t>analyzeCodeCoverage</w:t>
+                  </w:r>
+                  <w:proofErr w:type="spellEnd"/>
                 </w:p>
                 <w:p>
                   <w:pPr>
@@ -2923,7 +3953,35 @@
                     <w:rPr>
                       <w:sz w:val="18"/>
                     </w:rPr>
-                    <w:t xml:space="preserve">    load = myTestLoader.loadTestsFromNames(moduleTestNames)</w:t>
+                    <w:t xml:space="preserve">    load = </w:t>
+                  </w:r>
+                  <w:proofErr w:type="spellStart"/>
+                  <w:r>
+                    <w:rPr>
+                      <w:sz w:val="18"/>
+                    </w:rPr>
+                    <w:t>myTestLoader.loadTestsFromNames</w:t>
+                  </w:r>
+                  <w:proofErr w:type="spellEnd"/>
+                  <w:r>
+                    <w:rPr>
+                      <w:sz w:val="18"/>
+                    </w:rPr>
+                    <w:t>(</w:t>
+                  </w:r>
+                  <w:proofErr w:type="spellStart"/>
+                  <w:r>
+                    <w:rPr>
+                      <w:sz w:val="18"/>
+                    </w:rPr>
+                    <w:t>moduleTestNames</w:t>
+                  </w:r>
+                  <w:proofErr w:type="spellEnd"/>
+                  <w:r>
+                    <w:rPr>
+                      <w:sz w:val="18"/>
+                    </w:rPr>
+                    <w:t>)</w:t>
                   </w:r>
                 </w:p>
                 <w:p>
@@ -2936,8 +3994,30 @@
                     <w:rPr>
                       <w:sz w:val="18"/>
                     </w:rPr>
-                    <w:t xml:space="preserve">  File "c:\Python27\Lib\unittest\loader.py", line 130, in loadTestsFromNames</w:t>
-                  </w:r>
+                    <w:t xml:space="preserve">  File "c:\Python27\Lib\</w:t>
+                  </w:r>
+                  <w:proofErr w:type="spellStart"/>
+                  <w:r>
+                    <w:rPr>
+                      <w:sz w:val="18"/>
+                    </w:rPr>
+                    <w:t>unittest</w:t>
+                  </w:r>
+                  <w:proofErr w:type="spellEnd"/>
+                  <w:r>
+                    <w:rPr>
+                      <w:sz w:val="18"/>
+                    </w:rPr>
+                    <w:t xml:space="preserve">\loader.py", line 130, in </w:t>
+                  </w:r>
+                  <w:proofErr w:type="spellStart"/>
+                  <w:r>
+                    <w:rPr>
+                      <w:sz w:val="18"/>
+                    </w:rPr>
+                    <w:t>loadTestsFromNames</w:t>
+                  </w:r>
+                  <w:proofErr w:type="spellEnd"/>
                 </w:p>
                 <w:p>
                   <w:pPr>
@@ -2949,7 +4029,23 @@
                     <w:rPr>
                       <w:sz w:val="18"/>
                     </w:rPr>
-                    <w:t xml:space="preserve">    suites = [self.loadTestsFromName(name, module) for name in names]</w:t>
+                    <w:t xml:space="preserve">    suites = [</w:t>
+                  </w:r>
+                  <w:proofErr w:type="spellStart"/>
+                  <w:proofErr w:type="gramStart"/>
+                  <w:r>
+                    <w:rPr>
+                      <w:sz w:val="18"/>
+                    </w:rPr>
+                    <w:t>self.loadTestsFromName</w:t>
+                  </w:r>
+                  <w:proofErr w:type="spellEnd"/>
+                  <w:proofErr w:type="gramEnd"/>
+                  <w:r>
+                    <w:rPr>
+                      <w:sz w:val="18"/>
+                    </w:rPr>
+                    <w:t>(name, module) for name in names]</w:t>
                   </w:r>
                 </w:p>
                 <w:p>
@@ -2962,8 +4058,30 @@
                     <w:rPr>
                       <w:sz w:val="18"/>
                     </w:rPr>
-                    <w:t xml:space="preserve">  File "c:\Python27\Lib\unittest\loader.py", line 91, in loadTestsFromName</w:t>
-                  </w:r>
+                    <w:t xml:space="preserve">  File "c:\Python27\Lib\</w:t>
+                  </w:r>
+                  <w:proofErr w:type="spellStart"/>
+                  <w:r>
+                    <w:rPr>
+                      <w:sz w:val="18"/>
+                    </w:rPr>
+                    <w:t>unittest</w:t>
+                  </w:r>
+                  <w:proofErr w:type="spellEnd"/>
+                  <w:r>
+                    <w:rPr>
+                      <w:sz w:val="18"/>
+                    </w:rPr>
+                    <w:t xml:space="preserve">\loader.py", line 91, in </w:t>
+                  </w:r>
+                  <w:proofErr w:type="spellStart"/>
+                  <w:r>
+                    <w:rPr>
+                      <w:sz w:val="18"/>
+                    </w:rPr>
+                    <w:t>loadTestsFromName</w:t>
+                  </w:r>
+                  <w:proofErr w:type="spellEnd"/>
                 </w:p>
                 <w:p>
                   <w:pPr>
@@ -2975,7 +4093,35 @@
                     <w:rPr>
                       <w:sz w:val="18"/>
                     </w:rPr>
-                    <w:t xml:space="preserve">    module = __import__('.'.join(parts_copy))</w:t>
+                    <w:t xml:space="preserve">    module = __import__(</w:t>
+                  </w:r>
+                  <w:proofErr w:type="gramStart"/>
+                  <w:r>
+                    <w:rPr>
+                      <w:sz w:val="18"/>
+                    </w:rPr>
+                    <w:t>'.'.join</w:t>
+                  </w:r>
+                  <w:proofErr w:type="gramEnd"/>
+                  <w:r>
+                    <w:rPr>
+                      <w:sz w:val="18"/>
+                    </w:rPr>
+                    <w:t>(</w:t>
+                  </w:r>
+                  <w:proofErr w:type="spellStart"/>
+                  <w:r>
+                    <w:rPr>
+                      <w:sz w:val="18"/>
+                    </w:rPr>
+                    <w:t>parts_copy</w:t>
+                  </w:r>
+                  <w:proofErr w:type="spellEnd"/>
+                  <w:r>
+                    <w:rPr>
+                      <w:sz w:val="18"/>
+                    </w:rPr>
+                    <w:t>))</w:t>
                   </w:r>
                 </w:p>
                 <w:p>
@@ -3001,8 +4147,30 @@
                     <w:rPr>
                       <w:sz w:val="18"/>
                     </w:rPr>
-                    <w:t xml:space="preserve">    import StarCatalog as StarCatalog</w:t>
-                  </w:r>
+                    <w:t xml:space="preserve">    import </w:t>
+                  </w:r>
+                  <w:proofErr w:type="spellStart"/>
+                  <w:r>
+                    <w:rPr>
+                      <w:sz w:val="18"/>
+                    </w:rPr>
+                    <w:t>StarCatalog</w:t>
+                  </w:r>
+                  <w:proofErr w:type="spellEnd"/>
+                  <w:r>
+                    <w:rPr>
+                      <w:sz w:val="18"/>
+                    </w:rPr>
+                    <w:t xml:space="preserve"> as </w:t>
+                  </w:r>
+                  <w:proofErr w:type="spellStart"/>
+                  <w:r>
+                    <w:rPr>
+                      <w:sz w:val="18"/>
+                    </w:rPr>
+                    <w:t>StarCatalog</w:t>
+                  </w:r>
+                  <w:proofErr w:type="spellEnd"/>
                 </w:p>
                 <w:p>
                   <w:pPr>
@@ -3027,8 +4195,32 @@
                     <w:rPr>
                       <w:sz w:val="18"/>
                     </w:rPr>
-                    <w:t xml:space="preserve">    from Assignment.sandbox.FilePathExist import starFile</w:t>
-                  </w:r>
+                    <w:t xml:space="preserve">    from </w:t>
+                  </w:r>
+                  <w:proofErr w:type="spellStart"/>
+                  <w:proofErr w:type="gramStart"/>
+                  <w:r>
+                    <w:rPr>
+                      <w:sz w:val="18"/>
+                    </w:rPr>
+                    <w:t>Assignment.sandbox.FilePathExist</w:t>
+                  </w:r>
+                  <w:proofErr w:type="spellEnd"/>
+                  <w:proofErr w:type="gramEnd"/>
+                  <w:r>
+                    <w:rPr>
+                      <w:sz w:val="18"/>
+                    </w:rPr>
+                    <w:t xml:space="preserve"> import </w:t>
+                  </w:r>
+                  <w:proofErr w:type="spellStart"/>
+                  <w:r>
+                    <w:rPr>
+                      <w:sz w:val="18"/>
+                    </w:rPr>
+                    <w:t>starFile</w:t>
+                  </w:r>
+                  <w:proofErr w:type="spellEnd"/>
                 </w:p>
                 <w:p>
                   <w:pPr>
@@ -3036,12 +4228,30 @@
                       <w:sz w:val="18"/>
                     </w:rPr>
                   </w:pPr>
-                  <w:r>
-                    <w:rPr>
-                      <w:sz w:val="18"/>
-                    </w:rPr>
-                    <w:t>ImportError: No module named sandbox.FilePathExist</w:t>
-                  </w:r>
+                  <w:proofErr w:type="spellStart"/>
+                  <w:r>
+                    <w:rPr>
+                      <w:sz w:val="18"/>
+                    </w:rPr>
+                    <w:t>ImportError</w:t>
+                  </w:r>
+                  <w:proofErr w:type="spellEnd"/>
+                  <w:r>
+                    <w:rPr>
+                      <w:sz w:val="18"/>
+                    </w:rPr>
+                    <w:t xml:space="preserve">: No module named </w:t>
+                  </w:r>
+                  <w:proofErr w:type="spellStart"/>
+                  <w:proofErr w:type="gramStart"/>
+                  <w:r>
+                    <w:rPr>
+                      <w:sz w:val="18"/>
+                    </w:rPr>
+                    <w:t>sandbox.FilePathExist</w:t>
+                  </w:r>
+                  <w:proofErr w:type="spellEnd"/>
+                  <w:proofErr w:type="gramEnd"/>
                 </w:p>
                 <w:p/>
                 <w:p/>
@@ -3128,7 +4338,15 @@
     </w:p>
     <w:p>
       <w:r>
-        <w:t xml:space="preserve">A final summary report of the code coverage results is created at Root:\Home\Semester\Assignment, and is named </w:t>
+        <w:t xml:space="preserve">A final summary report of the code coverage results is created at </w:t>
+      </w:r>
+      <w:proofErr w:type="gramStart"/>
+      <w:r>
+        <w:t>Root:\Home\Semester\Assignment, and</w:t>
+      </w:r>
+      <w:proofErr w:type="gramEnd"/>
+      <w:r>
+        <w:t xml:space="preserve"> is named </w:t>
       </w:r>
       <w:r>
         <w:t>&lt;</w:t>
@@ -3137,19 +4355,48 @@
         <w:t>Assignment</w:t>
       </w:r>
       <w:r>
-        <w:t>&gt;.cvgrpt.  This is a text-based</w:t>
+        <w:t>&gt;.</w:t>
+      </w:r>
+      <w:proofErr w:type="spellStart"/>
+      <w:r>
+        <w:t>cvgrpt</w:t>
+      </w:r>
+      <w:proofErr w:type="spellEnd"/>
+      <w:r>
+        <w:t>.  This is a text-based</w:t>
       </w:r>
       <w:r>
         <w:t>, tab-delimited</w:t>
       </w:r>
       <w:r>
-        <w:t xml:space="preserve"> report that will list the student’s name, and one of three summarized results.  It will either show a code coverage percentage, or one of two error messages:  “Run Error” (indicating the code failed its own test cases) or “Import Error/Didn’t get to student’s tests”.  </w:t>
+        <w:t xml:space="preserve"> report that will list the student’s name, and one of three summarized results.  It will either show a code coverage percentage, or one of two error messages</w:t>
+      </w:r>
+      <w:proofErr w:type="gramStart"/>
+      <w:r>
+        <w:t>:  “</w:t>
+      </w:r>
+      <w:proofErr w:type="gramEnd"/>
+      <w:r>
+        <w:t xml:space="preserve">Run Error” (indicating the code failed its own test cases) or “Import Error/Didn’t get to student’s tests”.  </w:t>
       </w:r>
     </w:p>
     <w:p/>
     <w:p>
       <w:r>
-        <w:t>You can examine the code coverage report first to see which students’ code had issues, then consult the detailed .CCReport to indicate what the specific problems were with each student.</w:t>
+        <w:t xml:space="preserve">You can examine the code coverage report first to see which students’ code had issues, then consult the </w:t>
+      </w:r>
+      <w:proofErr w:type="gramStart"/>
+      <w:r>
+        <w:t>detailed .</w:t>
+      </w:r>
+      <w:proofErr w:type="spellStart"/>
+      <w:r>
+        <w:t>CCReport</w:t>
+      </w:r>
+      <w:proofErr w:type="spellEnd"/>
+      <w:proofErr w:type="gramEnd"/>
+      <w:r>
+        <w:t xml:space="preserve"> to indicate what the specific problems were with each student.</w:t>
       </w:r>
     </w:p>
     <w:p/>
@@ -3172,16 +4419,52 @@
       <w:pPr>
         <w:ind w:firstLine="720"/>
       </w:pPr>
-      <w:r>
-        <w:t>.gitdata is a dump of the git log in oldest to newest order.</w:t>
+      <w:proofErr w:type="gramStart"/>
+      <w:r>
+        <w:t>.</w:t>
+      </w:r>
+      <w:proofErr w:type="spellStart"/>
+      <w:r>
+        <w:t>gitdata</w:t>
+      </w:r>
+      <w:proofErr w:type="spellEnd"/>
+      <w:proofErr w:type="gramEnd"/>
+      <w:r>
+        <w:t xml:space="preserve"> is a dump of the </w:t>
+      </w:r>
+      <w:proofErr w:type="spellStart"/>
+      <w:r>
+        <w:t>git</w:t>
+      </w:r>
+      <w:proofErr w:type="spellEnd"/>
+      <w:r>
+        <w:t xml:space="preserve"> log in oldest to newest order.</w:t>
       </w:r>
     </w:p>
     <w:p>
       <w:pPr>
         <w:ind w:firstLine="720"/>
       </w:pPr>
-      <w:r>
-        <w:t xml:space="preserve">.gitout is output that comes out of runGitFileAnalysis.  It contains the results </w:t>
+      <w:proofErr w:type="gramStart"/>
+      <w:r>
+        <w:t>.</w:t>
+      </w:r>
+      <w:proofErr w:type="spellStart"/>
+      <w:r>
+        <w:t>gitout</w:t>
+      </w:r>
+      <w:proofErr w:type="spellEnd"/>
+      <w:proofErr w:type="gramEnd"/>
+      <w:r>
+        <w:t xml:space="preserve"> is output that comes out of </w:t>
+      </w:r>
+      <w:proofErr w:type="spellStart"/>
+      <w:r>
+        <w:t>runGitFileAnalysis</w:t>
+      </w:r>
+      <w:proofErr w:type="spellEnd"/>
+      <w:r>
+        <w:t xml:space="preserve">.  It contains the results </w:t>
       </w:r>
       <w:r>
         <w:t xml:space="preserve">of the TDD analysis.  </w:t>
@@ -3234,8 +4517,26 @@
       <w:pPr>
         <w:ind w:left="720"/>
       </w:pPr>
-      <w:r>
-        <w:t>.json is a dump of the raw data created by the analysis.  This is used to re-run analysis without having to do the first step under RunGitFileAnalysis.</w:t>
+      <w:proofErr w:type="gramStart"/>
+      <w:r>
+        <w:t>.</w:t>
+      </w:r>
+      <w:proofErr w:type="spellStart"/>
+      <w:r>
+        <w:t>json</w:t>
+      </w:r>
+      <w:proofErr w:type="spellEnd"/>
+      <w:proofErr w:type="gramEnd"/>
+      <w:r>
+        <w:t xml:space="preserve"> is a dump of the raw data created by the analysis.  This is used to re-run analysis without having to do the first step under </w:t>
+      </w:r>
+      <w:proofErr w:type="spellStart"/>
+      <w:r>
+        <w:t>RunGitFileAnalysis</w:t>
+      </w:r>
+      <w:proofErr w:type="spellEnd"/>
+      <w:r>
+        <w:t>.</w:t>
       </w:r>
     </w:p>
     <w:p>
@@ -3249,7 +4550,15 @@
         <w:ind w:left="1080"/>
       </w:pPr>
       <w:r>
-        <w:t>.csv file for each  student.  It contains Process Conformance information, including an evaluation of the validity of their Red and Green Lights, as well as TDD and TPP conformance.</w:t>
+        <w:t xml:space="preserve">.csv file for </w:t>
+      </w:r>
+      <w:proofErr w:type="gramStart"/>
+      <w:r>
+        <w:t>each  student</w:t>
+      </w:r>
+      <w:proofErr w:type="gramEnd"/>
+      <w:r>
+        <w:t>.  It contains Process Conformance information, including an evaluation of the validity of their Red and Green Lights, as well as TDD and TPP conformance.</w:t>
       </w:r>
     </w:p>
     <w:p>
@@ -3257,20 +4566,37 @@
         <w:pStyle w:val="ListParagraph"/>
         <w:ind w:left="1080"/>
       </w:pPr>
-      <w:r>
-        <w:t>.cvg contains code coverage data for the specified assignment per student</w:t>
+      <w:proofErr w:type="gramStart"/>
+      <w:r>
+        <w:t>.</w:t>
+      </w:r>
+      <w:proofErr w:type="spellStart"/>
+      <w:r>
+        <w:t>cvg</w:t>
+      </w:r>
+      <w:proofErr w:type="spellEnd"/>
+      <w:proofErr w:type="gramEnd"/>
+      <w:r>
+        <w:t xml:space="preserve"> contains code coverage data for the specified assignment per student</w:t>
       </w:r>
     </w:p>
     <w:p>
       <w:r>
         <w:t xml:space="preserve">The root of the semester directory also contains </w:t>
       </w:r>
+      <w:proofErr w:type="gramStart"/>
       <w:r>
         <w:t xml:space="preserve">a </w:t>
       </w:r>
       <w:r>
-        <w:t>.CCReport</w:t>
-      </w:r>
+        <w:t>.</w:t>
+      </w:r>
+      <w:proofErr w:type="spellStart"/>
+      <w:r>
+        <w:t>CCReport</w:t>
+      </w:r>
+      <w:proofErr w:type="spellEnd"/>
+      <w:proofErr w:type="gramEnd"/>
       <w:r>
         <w:t>, which</w:t>
       </w:r>
@@ -3727,11 +5053,33 @@
             <w:pPr>
               <w:pStyle w:val="TableStyle2"/>
             </w:pPr>
+            <w:proofErr w:type="spellStart"/>
             <w:r>
               <w:rPr>
                 <w:rFonts w:eastAsia="Arial Unicode MS" w:cs="Arial Unicode MS"/>
               </w:rPr>
-              <w:t>Nbr of commits - Commits with too many trans / Nbr of commits</w:t>
+              <w:t>Nbr</w:t>
+            </w:r>
+            <w:proofErr w:type="spellEnd"/>
+            <w:r>
+              <w:rPr>
+                <w:rFonts w:eastAsia="Arial Unicode MS" w:cs="Arial Unicode MS"/>
+              </w:rPr>
+              <w:t xml:space="preserve"> of commits - Commits with too many trans / </w:t>
+            </w:r>
+            <w:proofErr w:type="spellStart"/>
+            <w:r>
+              <w:rPr>
+                <w:rFonts w:eastAsia="Arial Unicode MS" w:cs="Arial Unicode MS"/>
+              </w:rPr>
+              <w:t>Nbr</w:t>
+            </w:r>
+            <w:proofErr w:type="spellEnd"/>
+            <w:r>
+              <w:rPr>
+                <w:rFonts w:eastAsia="Arial Unicode MS" w:cs="Arial Unicode MS"/>
+              </w:rPr>
+              <w:t xml:space="preserve"> of commits</w:t>
             </w:r>
           </w:p>
         </w:tc>

</xml_diff>

<commit_message>
Modified code to accommodate changes to production path.
</commit_message>
<xml_diff>
--- a/6700/tppAnalysis/TDD Analysis instructions.docx
+++ b/6700/tppAnalysis/TDD Analysis instructions.docx
@@ -48,13 +48,13 @@
       <w:pPr>
         <w:rPr>
           <w:b/>
-          <w:sz w:val="24"/>
+          <w:sz w:val="28"/>
         </w:rPr>
       </w:pPr>
       <w:r>
         <w:rPr>
           <w:b/>
-          <w:sz w:val="24"/>
+          <w:sz w:val="28"/>
         </w:rPr>
         <w:t>Environment set-up</w:t>
       </w:r>
@@ -81,7 +81,79 @@
         </w:r>
       </w:hyperlink>
       <w:r>
-        <w:t xml:space="preserve">.  For the code coverage analysis to work, you will have to install the coverage module.  Instructions for installation are found here:  </w:t>
+        <w:t xml:space="preserve">.  </w:t>
+      </w:r>
+    </w:p>
+    <w:p>
+      <w:pPr>
+        <w:pStyle w:val="ListParagraph"/>
+        <w:numPr>
+          <w:ilvl w:val="0"/>
+          <w:numId w:val="7"/>
+        </w:numPr>
+      </w:pPr>
+      <w:r>
+        <w:t>Required installations</w:t>
+      </w:r>
+    </w:p>
+    <w:p>
+      <w:pPr>
+        <w:pStyle w:val="ListParagraph"/>
+        <w:numPr>
+          <w:ilvl w:val="1"/>
+          <w:numId w:val="7"/>
+        </w:numPr>
+      </w:pPr>
+      <w:proofErr w:type="spellStart"/>
+      <w:r>
+        <w:t>Jsonpickle</w:t>
+      </w:r>
+      <w:proofErr w:type="spellEnd"/>
+      <w:r>
+        <w:t xml:space="preserve"> - </w:t>
+      </w:r>
+      <w:r>
+        <w:t xml:space="preserve">The </w:t>
+      </w:r>
+      <w:proofErr w:type="spellStart"/>
+      <w:r>
+        <w:t>git</w:t>
+      </w:r>
+      <w:proofErr w:type="spellEnd"/>
+      <w:r>
+        <w:t xml:space="preserve"> analysis uses </w:t>
+      </w:r>
+      <w:proofErr w:type="spellStart"/>
+      <w:r>
+        <w:t>jsonpickle</w:t>
+      </w:r>
+      <w:proofErr w:type="spellEnd"/>
+      <w:r>
+        <w:t xml:space="preserve">.  </w:t>
+      </w:r>
+      <w:r>
+        <w:t xml:space="preserve">Instructions for its installation can be found here:  </w:t>
+      </w:r>
+      <w:r>
+        <w:t>https://jsonpickle.github.io/</w:t>
+      </w:r>
+      <w:r>
+        <w:t>.</w:t>
+      </w:r>
+    </w:p>
+    <w:p>
+      <w:pPr>
+        <w:pStyle w:val="ListParagraph"/>
+        <w:numPr>
+          <w:ilvl w:val="1"/>
+          <w:numId w:val="7"/>
+        </w:numPr>
+      </w:pPr>
+      <w:r>
+        <w:t xml:space="preserve">Coverage - </w:t>
+      </w:r>
+      <w:r>
+        <w:t xml:space="preserve">For the code coverage analysis to work, you will have to install the coverage module.  Instructions for installation are found here:  </w:t>
       </w:r>
       <w:hyperlink r:id="rId6" w:history="1">
         <w:r>
@@ -158,7 +230,12 @@
         <w:t xml:space="preserve">  </w:t>
       </w:r>
       <w:r>
-        <w:t>Generically, the path would be R</w:t>
+        <w:t xml:space="preserve">Generically, the path would be </w:t>
+      </w:r>
+    </w:p>
+    <w:p>
+      <w:r>
+        <w:t>R</w:t>
       </w:r>
       <w:r>
         <w:t>oot:\</w:t>
@@ -197,400 +274,825 @@
         <w:t>he path names</w:t>
       </w:r>
       <w:r>
-        <w:t xml:space="preserve"> can change as needed for different </w:t>
+        <w:t xml:space="preserve"> can change as nee</w:t>
+      </w:r>
+      <w:r>
+        <w:t>ded for different environments.</w:t>
+      </w:r>
+    </w:p>
+    <w:p/>
+    <w:p>
+      <w:pPr>
+        <w:rPr>
+          <w:b/>
+          <w:sz w:val="28"/>
+        </w:rPr>
+      </w:pPr>
+      <w:proofErr w:type="spellStart"/>
+      <w:r>
+        <w:rPr>
+          <w:b/>
+          <w:sz w:val="28"/>
+        </w:rPr>
+        <w:t>TDDanalysis.cfg</w:t>
+      </w:r>
+      <w:proofErr w:type="spellEnd"/>
+      <w:r>
+        <w:rPr>
+          <w:b/>
+          <w:sz w:val="28"/>
+        </w:rPr>
+        <w:t xml:space="preserve"> file</w:t>
+      </w:r>
+    </w:p>
+    <w:p/>
+    <w:p>
+      <w:r>
+        <w:t>To</w:t>
+      </w:r>
+      <w:r>
+        <w:t xml:space="preserve"> support portability, the system has a</w:t>
+      </w:r>
+      <w:r>
+        <w:t xml:space="preserve"> </w:t>
+      </w:r>
+      <w:proofErr w:type="spellStart"/>
+      <w:r>
+        <w:t>TDDanalysis.cfg</w:t>
+      </w:r>
+      <w:proofErr w:type="spellEnd"/>
+      <w:r>
+        <w:t xml:space="preserve"> file</w:t>
+      </w:r>
+      <w:r>
+        <w:t xml:space="preserve">, which is located </w:t>
+      </w:r>
+      <w:r>
+        <w:t>in the same directory</w:t>
+      </w:r>
+      <w:r>
+        <w:t xml:space="preserve"> with the source code</w:t>
+      </w:r>
+      <w:r>
+        <w:t xml:space="preserve">.  In the file, </w:t>
+      </w:r>
+      <w:r>
+        <w:t xml:space="preserve">there </w:t>
+      </w:r>
+      <w:r>
+        <w:t>a</w:t>
+      </w:r>
+      <w:r>
+        <w:t xml:space="preserve">re </w:t>
+      </w:r>
+      <w:r>
+        <w:t>five</w:t>
+      </w:r>
+      <w:r>
+        <w:t xml:space="preserve"> section</w:t>
+      </w:r>
+      <w:r>
+        <w:t>s</w:t>
+      </w:r>
+      <w:r>
+        <w:t>:  Location, TA Test Case, HTML Location, Assignments, and Due Dates</w:t>
+      </w:r>
+      <w:r>
+        <w:t xml:space="preserve">.  </w:t>
+      </w:r>
+    </w:p>
+    <w:p>
+      <w:pPr>
+        <w:pStyle w:val="Heading1"/>
+      </w:pPr>
+      <w:r>
+        <w:t xml:space="preserve">Location </w:t>
+      </w:r>
+      <w:r>
+        <w:t>section</w:t>
+      </w:r>
+    </w:p>
+    <w:p/>
+    <w:p>
+      <w:r>
+        <w:t xml:space="preserve">This section </w:t>
+      </w:r>
+      <w:r>
+        <w:t>contains</w:t>
+      </w:r>
+      <w:r>
+        <w:t xml:space="preserve"> </w:t>
+      </w:r>
+      <w:r>
+        <w:t xml:space="preserve">the </w:t>
+      </w:r>
+      <w:r>
+        <w:t xml:space="preserve">elements Root, </w:t>
+      </w:r>
+      <w:r>
+        <w:t xml:space="preserve">Home, </w:t>
+      </w:r>
+      <w:r>
+        <w:t>Semest</w:t>
+      </w:r>
+      <w:r>
+        <w:t>er,</w:t>
+      </w:r>
+      <w:r>
+        <w:t xml:space="preserve"> Assignment</w:t>
+      </w:r>
+      <w:r>
+        <w:t>, and Name Path Depth</w:t>
+      </w:r>
+      <w:r>
+        <w:t xml:space="preserve">.  </w:t>
+      </w:r>
+      <w:r>
+        <w:t xml:space="preserve">These elements help the code find where you have located the student submissions.  For the code to work correctly, each of these must contain a valid part of the path to the submissions.  </w:t>
+      </w:r>
+      <w:r>
+        <w:t>In development</w:t>
+      </w:r>
+      <w:r>
+        <w:t xml:space="preserve">, the </w:t>
+      </w:r>
+      <w:proofErr w:type="spellStart"/>
+      <w:r>
+        <w:t>config</w:t>
+      </w:r>
+      <w:proofErr w:type="spellEnd"/>
+      <w:r>
+        <w:t xml:space="preserve"> file looks like this:</w:t>
+      </w:r>
+    </w:p>
+    <w:p/>
+    <w:tbl>
+      <w:tblPr>
+        <w:tblStyle w:val="TableGrid"/>
+        <w:tblW w:w="0" w:type="auto"/>
+        <w:tblBorders>
+          <w:top w:val="none" w:sz="0" w:space="0" w:color="auto"/>
+          <w:left w:val="none" w:sz="0" w:space="0" w:color="auto"/>
+          <w:bottom w:val="none" w:sz="0" w:space="0" w:color="auto"/>
+          <w:right w:val="none" w:sz="0" w:space="0" w:color="auto"/>
+          <w:insideH w:val="none" w:sz="0" w:space="0" w:color="auto"/>
+          <w:insideV w:val="none" w:sz="0" w:space="0" w:color="auto"/>
+        </w:tblBorders>
+        <w:tblLook w:val="04A0" w:firstRow="1" w:lastRow="0" w:firstColumn="1" w:lastColumn="0" w:noHBand="0" w:noVBand="1"/>
+      </w:tblPr>
+      <w:tblGrid>
+        <w:gridCol w:w="4428"/>
+        <w:gridCol w:w="3420"/>
+      </w:tblGrid>
+      <w:tr>
+        <w:tc>
+          <w:tcPr>
+            <w:tcW w:w="4428" w:type="dxa"/>
+          </w:tcPr>
+          <w:p>
+            <w:r>
+              <w:t>Windows example</w:t>
+            </w:r>
+          </w:p>
+        </w:tc>
+        <w:tc>
+          <w:tcPr>
+            <w:tcW w:w="3420" w:type="dxa"/>
+          </w:tcPr>
+          <w:p>
+            <w:r>
+              <w:t>Mac example</w:t>
+            </w:r>
+          </w:p>
+        </w:tc>
+      </w:tr>
+      <w:tr>
+        <w:tc>
+          <w:tcPr>
+            <w:tcW w:w="4428" w:type="dxa"/>
+          </w:tcPr>
+          <w:p>
+            <w:r>
+              <w:t>[Location]</w:t>
+            </w:r>
+          </w:p>
+        </w:tc>
+        <w:tc>
+          <w:tcPr>
+            <w:tcW w:w="3420" w:type="dxa"/>
+          </w:tcPr>
+          <w:p>
+            <w:r>
+              <w:t>[Location]</w:t>
+            </w:r>
+          </w:p>
+        </w:tc>
+      </w:tr>
+      <w:tr>
+        <w:tc>
+          <w:tcPr>
+            <w:tcW w:w="4428" w:type="dxa"/>
+          </w:tcPr>
+          <w:p>
+            <w:r>
+              <w:t>Root: g:</w:t>
+            </w:r>
+          </w:p>
+        </w:tc>
+        <w:tc>
+          <w:tcPr>
+            <w:tcW w:w="3420" w:type="dxa"/>
+          </w:tcPr>
+          <w:p>
+            <w:r>
+              <w:t>Root:  Users</w:t>
+            </w:r>
+          </w:p>
+        </w:tc>
+      </w:tr>
+      <w:tr>
+        <w:tc>
+          <w:tcPr>
+            <w:tcW w:w="4428" w:type="dxa"/>
+          </w:tcPr>
+          <w:p>
+            <w:r>
+              <w:t xml:space="preserve">Home: </w:t>
+            </w:r>
+            <w:proofErr w:type="spellStart"/>
+            <w:r>
+              <w:t>git</w:t>
+            </w:r>
+            <w:proofErr w:type="spellEnd"/>
+          </w:p>
+        </w:tc>
+        <w:tc>
+          <w:tcPr>
+            <w:tcW w:w="3420" w:type="dxa"/>
+          </w:tcPr>
+          <w:p>
+            <w:r>
+              <w:t xml:space="preserve">Home:  </w:t>
+            </w:r>
+            <w:proofErr w:type="spellStart"/>
+            <w:r>
+              <w:t>shammond</w:t>
+            </w:r>
+            <w:proofErr w:type="spellEnd"/>
+            <w:r>
+              <w:t>/</w:t>
+            </w:r>
+            <w:proofErr w:type="spellStart"/>
+            <w:r>
+              <w:t>GoogleDrive</w:t>
+            </w:r>
+            <w:proofErr w:type="spellEnd"/>
+          </w:p>
+        </w:tc>
+      </w:tr>
+      <w:tr>
+        <w:tc>
+          <w:tcPr>
+            <w:tcW w:w="4428" w:type="dxa"/>
+          </w:tcPr>
+          <w:p>
+            <w:r>
+              <w:t>Semester: 6700Spring16</w:t>
+            </w:r>
+          </w:p>
+        </w:tc>
+        <w:tc>
+          <w:tcPr>
+            <w:tcW w:w="3420" w:type="dxa"/>
+          </w:tcPr>
+          <w:p>
+            <w:r>
+              <w:t>Semester:  6700Spring17</w:t>
+            </w:r>
+          </w:p>
+        </w:tc>
+      </w:tr>
+      <w:tr>
+        <w:tc>
+          <w:tcPr>
+            <w:tcW w:w="4428" w:type="dxa"/>
+          </w:tcPr>
+          <w:p>
+            <w:r>
+              <w:t>Assignment:  CA05</w:t>
+            </w:r>
+          </w:p>
+        </w:tc>
+        <w:tc>
+          <w:tcPr>
+            <w:tcW w:w="3420" w:type="dxa"/>
+          </w:tcPr>
+          <w:p>
+            <w:r>
+              <w:t>Assignment:  Assignment5</w:t>
+            </w:r>
+          </w:p>
+        </w:tc>
+      </w:tr>
+      <w:tr>
+        <w:tc>
+          <w:tcPr>
+            <w:tcW w:w="4428" w:type="dxa"/>
+          </w:tcPr>
+          <w:p>
+            <w:pPr>
+              <w:shd w:val="clear" w:color="auto" w:fill="FFFFFF"/>
+              <w:tabs>
+                <w:tab w:val="left" w:pos="916"/>
+                <w:tab w:val="left" w:pos="1832"/>
+                <w:tab w:val="left" w:pos="2748"/>
+                <w:tab w:val="left" w:pos="3664"/>
+                <w:tab w:val="left" w:pos="4580"/>
+                <w:tab w:val="left" w:pos="5496"/>
+                <w:tab w:val="left" w:pos="6412"/>
+                <w:tab w:val="left" w:pos="7328"/>
+                <w:tab w:val="left" w:pos="8244"/>
+                <w:tab w:val="left" w:pos="9160"/>
+                <w:tab w:val="left" w:pos="10076"/>
+                <w:tab w:val="left" w:pos="10992"/>
+                <w:tab w:val="left" w:pos="11908"/>
+                <w:tab w:val="left" w:pos="12824"/>
+                <w:tab w:val="left" w:pos="13740"/>
+                <w:tab w:val="left" w:pos="14656"/>
+              </w:tabs>
+              <w:rPr>
+                <w:rFonts w:eastAsia="Times New Roman" w:cstheme="minorHAnsi"/>
+                <w:color w:val="000000"/>
+                <w:szCs w:val="18"/>
+              </w:rPr>
+            </w:pPr>
+            <w:r>
+              <w:rPr>
+                <w:rFonts w:eastAsia="Times New Roman" w:cstheme="minorHAnsi"/>
+                <w:color w:val="000000"/>
+                <w:szCs w:val="18"/>
+              </w:rPr>
+              <w:t>Name Path Depth: 7</w:t>
+            </w:r>
+          </w:p>
+        </w:tc>
+        <w:tc>
+          <w:tcPr>
+            <w:tcW w:w="3420" w:type="dxa"/>
+          </w:tcPr>
+          <w:p>
+            <w:pPr>
+              <w:shd w:val="clear" w:color="auto" w:fill="FFFFFF"/>
+              <w:tabs>
+                <w:tab w:val="left" w:pos="916"/>
+                <w:tab w:val="left" w:pos="1832"/>
+                <w:tab w:val="left" w:pos="2748"/>
+                <w:tab w:val="left" w:pos="3664"/>
+                <w:tab w:val="left" w:pos="4580"/>
+                <w:tab w:val="left" w:pos="5496"/>
+                <w:tab w:val="left" w:pos="6412"/>
+                <w:tab w:val="left" w:pos="7328"/>
+                <w:tab w:val="left" w:pos="8244"/>
+                <w:tab w:val="left" w:pos="9160"/>
+                <w:tab w:val="left" w:pos="10076"/>
+                <w:tab w:val="left" w:pos="10992"/>
+                <w:tab w:val="left" w:pos="11908"/>
+                <w:tab w:val="left" w:pos="12824"/>
+                <w:tab w:val="left" w:pos="13740"/>
+                <w:tab w:val="left" w:pos="14656"/>
+              </w:tabs>
+              <w:rPr>
+                <w:rFonts w:eastAsia="Times New Roman" w:cstheme="minorHAnsi"/>
+                <w:color w:val="000000"/>
+                <w:szCs w:val="18"/>
+              </w:rPr>
+            </w:pPr>
+            <w:r>
+              <w:rPr>
+                <w:rFonts w:eastAsia="Times New Roman" w:cstheme="minorHAnsi"/>
+                <w:color w:val="000000"/>
+                <w:szCs w:val="18"/>
+              </w:rPr>
+              <w:t>Name Path Depth: 7</w:t>
+            </w:r>
+          </w:p>
+        </w:tc>
+      </w:tr>
+    </w:tbl>
+    <w:p/>
+    <w:p>
+      <w:r>
+        <w:t>Name Path Depth tells the program how deep into the directory tree it will find student file directories.  This will allow for some flexibility as to the depth of the overall directory tree structure.</w:t>
+      </w:r>
+    </w:p>
+    <w:p>
+      <w:pPr>
+        <w:pStyle w:val="Heading1"/>
+      </w:pPr>
+      <w:r>
+        <w:t>TA Test Case Location section</w:t>
+      </w:r>
+    </w:p>
+    <w:p/>
+    <w:p>
+      <w:r>
+        <w:lastRenderedPageBreak/>
+        <w:t>This section</w:t>
+      </w:r>
+      <w:r>
+        <w:t xml:space="preserve"> d</w:t>
+      </w:r>
+      <w:r>
+        <w:t>eals with TA Test Cases.  If a</w:t>
+      </w:r>
+      <w:r>
+        <w:t xml:space="preserve"> </w:t>
+      </w:r>
+      <w:r>
+        <w:t>student</w:t>
+      </w:r>
+      <w:r>
+        <w:t xml:space="preserve"> copied the TA Test C</w:t>
+      </w:r>
+      <w:r>
+        <w:t>ases</w:t>
+      </w:r>
+      <w:r>
+        <w:t xml:space="preserve"> into their own test case files</w:t>
+      </w:r>
+      <w:r>
+        <w:t>, h</w:t>
+      </w:r>
+      <w:r>
+        <w:t>e</w:t>
+      </w:r>
+      <w:r>
+        <w:t>/</w:t>
+      </w:r>
+      <w:r>
+        <w:t>she doesn’t receive test Lines of Code</w:t>
+      </w:r>
+      <w:r>
+        <w:t xml:space="preserve"> credit for adding original test case</w:t>
+      </w:r>
+      <w:r>
+        <w:t xml:space="preserve"> line</w:t>
+      </w:r>
+      <w:r>
+        <w:t xml:space="preserve">s.  </w:t>
+      </w:r>
+      <w:r>
+        <w:t>I</w:t>
+      </w:r>
+      <w:r>
+        <w:t xml:space="preserve">n the </w:t>
+      </w:r>
+      <w:proofErr w:type="spellStart"/>
+      <w:r>
+        <w:t>config</w:t>
+      </w:r>
+      <w:proofErr w:type="spellEnd"/>
+      <w:r>
+        <w:t xml:space="preserve"> file</w:t>
+      </w:r>
+      <w:r>
+        <w:t>, this section looks like this</w:t>
+      </w:r>
+      <w:r>
+        <w:t>:</w:t>
+      </w:r>
+    </w:p>
+    <w:p/>
+    <w:p>
+      <w:r>
+        <w:t>[TA Test Case Location]</w:t>
+      </w:r>
+    </w:p>
+    <w:p>
+      <w:r>
+        <w:t xml:space="preserve">Test Directory:  </w:t>
+      </w:r>
+      <w:proofErr w:type="spellStart"/>
+      <w:r>
+        <w:t>TATests</w:t>
+      </w:r>
+      <w:proofErr w:type="spellEnd"/>
+    </w:p>
+    <w:p/>
+    <w:p>
+      <w:r>
+        <w:t>The analysis code will look for TA Test Code in this directory, which should be placed underneath the Semester directory (e.g., Root:\Home\Semester\</w:t>
+      </w:r>
+      <w:proofErr w:type="spellStart"/>
+      <w:r>
+        <w:t>TATests</w:t>
+      </w:r>
+      <w:proofErr w:type="spellEnd"/>
+      <w:r>
+        <w:t xml:space="preserve">).  Under the </w:t>
+      </w:r>
+      <w:proofErr w:type="spellStart"/>
+      <w:r>
+        <w:t>TATests</w:t>
+      </w:r>
+      <w:proofErr w:type="spellEnd"/>
+      <w:r>
+        <w:t xml:space="preserve"> folder, it does not matter if the test files are all in the same directory or in multiple directories.  </w:t>
+      </w:r>
+      <w:r>
+        <w:t>The code will read the contents of the TA Test Code and compare it to test code contents for each student.</w:t>
+      </w:r>
+    </w:p>
+    <w:p>
+      <w:pPr>
+        <w:pStyle w:val="Heading1"/>
+      </w:pPr>
+      <w:r>
+        <w:t>HTML Location section</w:t>
+      </w:r>
+    </w:p>
+    <w:p/>
+    <w:p>
+      <w:r>
+        <w:t>This section</w:t>
+      </w:r>
+      <w:r>
+        <w:t xml:space="preserve"> deals with an HTML Code Coverage report that can be provided for each individual.  If all of a student’s test code successfully passes, the Code Coverage process can generate an HTML report showing where the coverage is lacking.  This section in the </w:t>
+      </w:r>
+      <w:proofErr w:type="spellStart"/>
+      <w:r>
+        <w:t>TDDanalysis.cfg</w:t>
+      </w:r>
+      <w:proofErr w:type="spellEnd"/>
+      <w:r>
+        <w:t xml:space="preserve"> file will allow you to define the location to place the many HTML files generated to support this report.  In development, the elements used the same location, but you may wish to set up a different directory structure that the students can access and place the files there.  This section will allow you to define the location to place the files.  Students can be instructed to go there and click the index.html file to view their report.  In the </w:t>
+      </w:r>
+      <w:proofErr w:type="spellStart"/>
+      <w:r>
+        <w:t>config</w:t>
+      </w:r>
+      <w:proofErr w:type="spellEnd"/>
+      <w:r>
+        <w:t xml:space="preserve"> file, this section looks like this:</w:t>
+      </w:r>
+    </w:p>
+    <w:p/>
+    <w:p>
+      <w:pPr>
+        <w:keepNext/>
+      </w:pPr>
+      <w:r>
+        <w:t>[HTML Location]</w:t>
+      </w:r>
+    </w:p>
+    <w:p>
+      <w:pPr>
+        <w:keepNext/>
+      </w:pPr>
+      <w:r>
+        <w:t>Root: g:</w:t>
+      </w:r>
+    </w:p>
+    <w:p>
+      <w:pPr>
+        <w:keepNext/>
+      </w:pPr>
+      <w:r>
+        <w:t xml:space="preserve">Home: </w:t>
+      </w:r>
+      <w:proofErr w:type="spellStart"/>
+      <w:r>
+        <w:t>git</w:t>
+      </w:r>
+      <w:proofErr w:type="spellEnd"/>
+    </w:p>
+    <w:p>
+      <w:pPr>
+        <w:keepNext/>
+      </w:pPr>
+      <w:r>
+        <w:t>Semester: 6700Spring16</w:t>
+      </w:r>
+    </w:p>
+    <w:p>
+      <w:pPr>
+        <w:keepNext/>
+      </w:pPr>
+      <w:r>
+        <w:t>Assignment:  CA05</w:t>
+      </w:r>
+    </w:p>
+    <w:p/>
+    <w:p>
+      <w:r>
+        <w:t>The code will create</w:t>
+      </w:r>
+      <w:r>
+        <w:t xml:space="preserve"> a directory under this path with the student’s submission name and place the html and supporting files in that directory.</w:t>
+      </w:r>
+    </w:p>
+    <w:p>
+      <w:pPr>
+        <w:pStyle w:val="Heading1"/>
+      </w:pPr>
+      <w:r>
+        <w:t>Assignments section</w:t>
+      </w:r>
+    </w:p>
+    <w:p/>
+    <w:p>
+      <w:r>
+        <w:t xml:space="preserve">This section gives the system information about the assignments.  </w:t>
+      </w:r>
+      <w:proofErr w:type="spellStart"/>
+      <w:r>
+        <w:t>NumberOfAssignments</w:t>
+      </w:r>
+      <w:proofErr w:type="spellEnd"/>
+      <w:r>
+        <w:t xml:space="preserve"> tells how many coding assignments are represented in the student submission’s </w:t>
+      </w:r>
+      <w:proofErr w:type="spellStart"/>
+      <w:r>
+        <w:t>git</w:t>
+      </w:r>
+      <w:proofErr w:type="spellEnd"/>
+      <w:r>
+        <w:t xml:space="preserve"> files.  </w:t>
       </w:r>
       <w:proofErr w:type="gramStart"/>
       <w:r>
-        <w:t>environments..</w:t>
+        <w:t>Typically</w:t>
       </w:r>
       <w:proofErr w:type="gramEnd"/>
+      <w:r>
+        <w:t xml:space="preserve"> assignments begin with a </w:t>
+      </w:r>
+      <w:proofErr w:type="spellStart"/>
+      <w:r>
+        <w:t>BaseName</w:t>
+      </w:r>
+      <w:proofErr w:type="spellEnd"/>
+      <w:r>
+        <w:t xml:space="preserve"> (in the past there have been bases such as CA or Assignment).  The </w:t>
+      </w:r>
+      <w:proofErr w:type="spellStart"/>
+      <w:r>
+        <w:t>BaseName</w:t>
+      </w:r>
+      <w:proofErr w:type="spellEnd"/>
+      <w:r>
+        <w:t xml:space="preserve"> element allows for variations in the Assignment names from one semester to the next.  </w:t>
+      </w:r>
+      <w:proofErr w:type="spellStart"/>
+      <w:r>
+        <w:t>FirstTDDAssignment</w:t>
+      </w:r>
+      <w:proofErr w:type="spellEnd"/>
+      <w:r>
+        <w:t xml:space="preserve"> just lets the system know which is the first assignment that contains code developed using the TDD process.</w:t>
+      </w:r>
     </w:p>
     <w:p/>
     <w:p>
+      <w:r>
+        <w:t>[Assignments]</w:t>
+      </w:r>
+    </w:p>
+    <w:p>
+      <w:proofErr w:type="spellStart"/>
+      <w:r>
+        <w:t>NumberOfAssignments</w:t>
+      </w:r>
+      <w:proofErr w:type="spellEnd"/>
+      <w:r>
+        <w:t>: 4</w:t>
+      </w:r>
+    </w:p>
+    <w:p>
+      <w:proofErr w:type="spellStart"/>
+      <w:r>
+        <w:t>BaseName</w:t>
+      </w:r>
+      <w:proofErr w:type="spellEnd"/>
+      <w:r>
+        <w:t>: Assignment</w:t>
+      </w:r>
+    </w:p>
+    <w:p>
+      <w:proofErr w:type="spellStart"/>
+      <w:r>
+        <w:t>FirstTDDAssignment</w:t>
+      </w:r>
+      <w:proofErr w:type="spellEnd"/>
+      <w:r>
+        <w:t>:  3</w:t>
+      </w:r>
+    </w:p>
+    <w:p>
+      <w:pPr>
+        <w:pStyle w:val="Heading1"/>
+      </w:pPr>
+      <w:r>
+        <w:lastRenderedPageBreak/>
+        <w:t>Due Dates section</w:t>
+      </w:r>
+    </w:p>
+    <w:p/>
+    <w:p>
+      <w:r>
+        <w:t>This section lets the system know when the due dates were for each assignment.  To allow for late submissions, I typically set the due dates at least a week past the published due date.  The system uses this to distinguish between assignments.</w:t>
+      </w:r>
+    </w:p>
+    <w:p/>
+    <w:p>
+      <w:r>
+        <w:t>[Due Dates]</w:t>
+      </w:r>
+    </w:p>
+    <w:p>
+      <w:r>
+        <w:t>Assignment3:  2017, 3, 19</w:t>
+      </w:r>
+    </w:p>
+    <w:p>
+      <w:r>
+        <w:t>Assignment4:  2017, 3, 27</w:t>
+      </w:r>
+    </w:p>
+    <w:p>
+      <w:r>
+        <w:t>Assignment5:  2017, 4, 17</w:t>
+      </w:r>
+    </w:p>
+    <w:p>
+      <w:r>
+        <w:t>Assignment6:  2017, 5, 2</w:t>
+      </w:r>
+    </w:p>
+    <w:p/>
+    <w:p>
       <w:pPr>
         <w:rPr>
           <w:b/>
-          <w:sz w:val="24"/>
-        </w:rPr>
-      </w:pPr>
+          <w:sz w:val="28"/>
+        </w:rPr>
+      </w:pPr>
+      <w:r>
+        <w:rPr>
+          <w:b/>
+          <w:sz w:val="28"/>
+        </w:rPr>
+        <w:t>Presence of TA Test Cases</w:t>
+      </w:r>
+    </w:p>
+    <w:p/>
+    <w:p>
+      <w:pPr>
+        <w:rPr>
+          <w:b/>
+        </w:rPr>
+      </w:pPr>
+      <w:r>
+        <w:t xml:space="preserve">If </w:t>
+      </w:r>
+      <w:r>
+        <w:t xml:space="preserve">there are TA Test Cases, they should be placed in the TA Test Location as mentioned above.  Once they are placed there, you should run </w:t>
+      </w:r>
       <w:proofErr w:type="spellStart"/>
       <w:r>
+        <w:t>TATestCase</w:t>
+      </w:r>
+      <w:proofErr w:type="spellEnd"/>
+      <w:r>
+        <w:t xml:space="preserve">.  This creates a </w:t>
+      </w:r>
+      <w:proofErr w:type="spellStart"/>
+      <w:r>
+        <w:t>json</w:t>
+      </w:r>
+      <w:proofErr w:type="spellEnd"/>
+      <w:r>
+        <w:t xml:space="preserve"> file that contains the names of all the individual tests, plus the number of lines of code in each test.  </w:t>
+      </w:r>
+      <w:proofErr w:type="spellStart"/>
+      <w:r>
         <w:rPr>
           <w:b/>
-          <w:sz w:val="24"/>
-        </w:rPr>
-        <w:t>TDDanalysis.cfg</w:t>
+        </w:rPr>
+        <w:t>TATestCase</w:t>
       </w:r>
       <w:proofErr w:type="spellEnd"/>
       <w:r>
         <w:rPr>
           <w:b/>
-          <w:sz w:val="24"/>
-        </w:rPr>
-        <w:t xml:space="preserve"> file</w:t>
-      </w:r>
-    </w:p>
-    <w:p/>
-    <w:p>
-      <w:r>
-        <w:t>To</w:t>
-      </w:r>
-      <w:r>
-        <w:t xml:space="preserve"> support portability, the system has a</w:t>
-      </w:r>
-      <w:r>
-        <w:t xml:space="preserve"> </w:t>
-      </w:r>
-      <w:proofErr w:type="spellStart"/>
-      <w:r>
-        <w:t>TDDanalysis.cfg</w:t>
-      </w:r>
-      <w:proofErr w:type="spellEnd"/>
-      <w:r>
-        <w:t xml:space="preserve"> file</w:t>
-      </w:r>
-      <w:r>
-        <w:t xml:space="preserve">, which is located </w:t>
-      </w:r>
-      <w:r>
-        <w:t>in the same directory</w:t>
-      </w:r>
-      <w:r>
-        <w:t xml:space="preserve"> with the source code</w:t>
-      </w:r>
-      <w:r>
-        <w:t xml:space="preserve">.  In the file, </w:t>
-      </w:r>
-      <w:r>
-        <w:t xml:space="preserve">there </w:t>
-      </w:r>
-      <w:r>
-        <w:t>a</w:t>
-      </w:r>
-      <w:r>
-        <w:t xml:space="preserve">re </w:t>
-      </w:r>
-      <w:r>
-        <w:t>three</w:t>
-      </w:r>
-      <w:r>
-        <w:t xml:space="preserve"> section</w:t>
-      </w:r>
-      <w:r>
-        <w:t>s.  The first is</w:t>
-      </w:r>
-      <w:r>
-        <w:t xml:space="preserve"> called Location </w:t>
-      </w:r>
-      <w:r>
-        <w:t>and contains</w:t>
-      </w:r>
-      <w:r>
-        <w:t xml:space="preserve"> elements Root, </w:t>
-      </w:r>
-      <w:r>
-        <w:t xml:space="preserve">Home, </w:t>
-      </w:r>
-      <w:r>
-        <w:t xml:space="preserve">Semester, and Assignment.  </w:t>
-      </w:r>
-      <w:r>
-        <w:t xml:space="preserve">These elements help the code find where you have located the student submissions.  For the code to work correctly, each of these must contain a valid part of the path to the submissions.  </w:t>
-      </w:r>
-      <w:r>
-        <w:t>In development</w:t>
-      </w:r>
-      <w:r>
-        <w:t xml:space="preserve">, the </w:t>
-      </w:r>
-      <w:proofErr w:type="spellStart"/>
-      <w:r>
-        <w:t>config</w:t>
-      </w:r>
-      <w:proofErr w:type="spellEnd"/>
-      <w:r>
-        <w:t xml:space="preserve"> file looks like this:</w:t>
-      </w:r>
-    </w:p>
-    <w:p/>
-    <w:p>
-      <w:r>
-        <w:t>[Location]</w:t>
-      </w:r>
-    </w:p>
-    <w:p>
-      <w:r>
-        <w:t>Root: g:</w:t>
-      </w:r>
-    </w:p>
-    <w:p>
-      <w:r>
-        <w:t xml:space="preserve">Home: </w:t>
-      </w:r>
-      <w:proofErr w:type="spellStart"/>
-      <w:r>
-        <w:t>git</w:t>
-      </w:r>
-      <w:proofErr w:type="spellEnd"/>
-    </w:p>
-    <w:p>
-      <w:r>
-        <w:t>Semester: 6700Spring16</w:t>
-      </w:r>
-    </w:p>
-    <w:p>
-      <w:r>
-        <w:t>Assignment:  CA0</w:t>
-      </w:r>
-      <w:r>
-        <w:t>5</w:t>
-      </w:r>
-    </w:p>
-    <w:p>
-      <w:pPr>
-        <w:shd w:val="clear" w:color="auto" w:fill="FFFFFF"/>
-        <w:tabs>
-          <w:tab w:val="left" w:pos="916"/>
-          <w:tab w:val="left" w:pos="1832"/>
-          <w:tab w:val="left" w:pos="2748"/>
-          <w:tab w:val="left" w:pos="3664"/>
-          <w:tab w:val="left" w:pos="4580"/>
-          <w:tab w:val="left" w:pos="5496"/>
-          <w:tab w:val="left" w:pos="6412"/>
-          <w:tab w:val="left" w:pos="7328"/>
-          <w:tab w:val="left" w:pos="8244"/>
-          <w:tab w:val="left" w:pos="9160"/>
-          <w:tab w:val="left" w:pos="10076"/>
-          <w:tab w:val="left" w:pos="10992"/>
-          <w:tab w:val="left" w:pos="11908"/>
-          <w:tab w:val="left" w:pos="12824"/>
-          <w:tab w:val="left" w:pos="13740"/>
-          <w:tab w:val="left" w:pos="14656"/>
-        </w:tabs>
-        <w:rPr>
-          <w:rFonts w:ascii="Menlo" w:eastAsia="Times New Roman" w:hAnsi="Menlo" w:cs="Menlo"/>
-          <w:color w:val="000000"/>
-          <w:sz w:val="18"/>
-          <w:szCs w:val="18"/>
-        </w:rPr>
-      </w:pPr>
-      <w:r>
-        <w:rPr>
-          <w:rFonts w:ascii="Menlo" w:eastAsia="Times New Roman" w:hAnsi="Menlo" w:cs="Menlo"/>
-          <w:color w:val="000000"/>
-          <w:sz w:val="18"/>
-          <w:szCs w:val="18"/>
-        </w:rPr>
-        <w:t>Name Path Depth: 7</w:t>
-      </w:r>
-    </w:p>
-    <w:p/>
-    <w:p/>
-    <w:p>
-      <w:r>
-        <w:t xml:space="preserve">A second section in the </w:t>
-      </w:r>
-      <w:proofErr w:type="spellStart"/>
-      <w:r>
-        <w:t>TDDanalysis.cfg</w:t>
-      </w:r>
-      <w:proofErr w:type="spellEnd"/>
-      <w:r>
-        <w:t xml:space="preserve"> file d</w:t>
-      </w:r>
-      <w:r>
-        <w:t>eals with TA Test Cases.  If a</w:t>
-      </w:r>
-      <w:r>
-        <w:t xml:space="preserve"> </w:t>
-      </w:r>
-      <w:r>
-        <w:t>student</w:t>
-      </w:r>
-      <w:r>
-        <w:t xml:space="preserve"> copied the TA Test C</w:t>
-      </w:r>
-      <w:r>
-        <w:t>ases</w:t>
-      </w:r>
-      <w:r>
-        <w:t xml:space="preserve"> into their own test case files</w:t>
-      </w:r>
-      <w:r>
-        <w:t>, h</w:t>
-      </w:r>
-      <w:r>
-        <w:t>e</w:t>
-      </w:r>
-      <w:r>
-        <w:t>/</w:t>
-      </w:r>
-      <w:r>
-        <w:t>she doesn’t receive test Lines of Code</w:t>
-      </w:r>
-      <w:r>
-        <w:t xml:space="preserve"> credit for adding original test case</w:t>
-      </w:r>
-      <w:r>
-        <w:t xml:space="preserve"> line</w:t>
-      </w:r>
-      <w:r>
-        <w:t xml:space="preserve">s.  </w:t>
-      </w:r>
-      <w:r>
-        <w:t>I</w:t>
-      </w:r>
-      <w:r>
-        <w:t xml:space="preserve">n the </w:t>
-      </w:r>
-      <w:proofErr w:type="spellStart"/>
-      <w:r>
-        <w:t>config</w:t>
-      </w:r>
-      <w:proofErr w:type="spellEnd"/>
-      <w:r>
-        <w:t xml:space="preserve"> file</w:t>
-      </w:r>
-      <w:r>
-        <w:t>, this section looks like this</w:t>
-      </w:r>
-      <w:r>
-        <w:t>:</w:t>
-      </w:r>
-    </w:p>
-    <w:p/>
-    <w:p>
-      <w:r>
-        <w:t>[TA Test Case Location]</w:t>
-      </w:r>
-    </w:p>
-    <w:p>
-      <w:r>
-        <w:t xml:space="preserve">Test Directory:  </w:t>
-      </w:r>
-      <w:proofErr w:type="spellStart"/>
-      <w:r>
-        <w:t>TATests</w:t>
-      </w:r>
-      <w:proofErr w:type="spellEnd"/>
-    </w:p>
-    <w:p/>
-    <w:p>
-      <w:r>
-        <w:t>The analysis code will look for TA Test Code in this directory, which should be placed underneath the Semester directory (e.g., Root:\Home\Semester\</w:t>
-      </w:r>
-      <w:proofErr w:type="spellStart"/>
-      <w:r>
-        <w:t>TATests</w:t>
-      </w:r>
-      <w:proofErr w:type="spellEnd"/>
-      <w:r>
-        <w:t xml:space="preserve">).  Under the </w:t>
-      </w:r>
-      <w:proofErr w:type="spellStart"/>
-      <w:r>
-        <w:t>TATests</w:t>
-      </w:r>
-      <w:proofErr w:type="spellEnd"/>
-      <w:r>
-        <w:t xml:space="preserve"> folder, it does not matter if the test files are all in the same directory or in multiple directories.  </w:t>
-      </w:r>
-      <w:r>
-        <w:t>The code will read the contents of the TA Test Code and compare it to test code contents for each student.</w:t>
-      </w:r>
-    </w:p>
-    <w:p/>
-    <w:p>
-      <w:r>
-        <w:t xml:space="preserve">A third section in the </w:t>
-      </w:r>
-      <w:proofErr w:type="spellStart"/>
-      <w:r>
-        <w:t>TDDanalysis.cfg</w:t>
-      </w:r>
-      <w:proofErr w:type="spellEnd"/>
-      <w:r>
-        <w:t xml:space="preserve"> file deals with an HTML Code Coverage report that can be provided for each individual.  If all of a student’s test code successfully passes, the Code Coverage process can generate an HTML report showing where the coverage is lacking.  This section in the </w:t>
-      </w:r>
-      <w:proofErr w:type="spellStart"/>
-      <w:r>
-        <w:t>TDDanalysis.cfg</w:t>
-      </w:r>
-      <w:proofErr w:type="spellEnd"/>
-      <w:r>
-        <w:t xml:space="preserve"> file will allow you to define the location to place the many HTML files generated to </w:t>
-      </w:r>
-      <w:r>
-        <w:lastRenderedPageBreak/>
-        <w:t xml:space="preserve">support this report.  In development, the elements used the same location, but you may wish to set up a different directory structure that the students can access and place the files there.  This section will allow you to define the location to place the files.  Students can be instructed to go there and click the index.html file to view their report.  In the </w:t>
-      </w:r>
-      <w:proofErr w:type="spellStart"/>
-      <w:r>
-        <w:t>config</w:t>
-      </w:r>
-      <w:proofErr w:type="spellEnd"/>
-      <w:r>
-        <w:t xml:space="preserve"> file, this section looks like this:</w:t>
-      </w:r>
-    </w:p>
-    <w:p/>
-    <w:p>
-      <w:pPr>
-        <w:keepNext/>
-      </w:pPr>
-      <w:r>
-        <w:t>[HTML Location]</w:t>
-      </w:r>
-    </w:p>
-    <w:p>
-      <w:pPr>
-        <w:keepNext/>
-      </w:pPr>
-      <w:r>
-        <w:t>Root: g:</w:t>
-      </w:r>
-    </w:p>
-    <w:p>
-      <w:pPr>
-        <w:keepNext/>
-      </w:pPr>
-      <w:r>
-        <w:t xml:space="preserve">Home: </w:t>
-      </w:r>
-      <w:proofErr w:type="spellStart"/>
-      <w:r>
-        <w:t>git</w:t>
-      </w:r>
-      <w:proofErr w:type="spellEnd"/>
-    </w:p>
-    <w:p>
-      <w:pPr>
-        <w:keepNext/>
-      </w:pPr>
-      <w:r>
-        <w:t>Semester: 6700Spring16</w:t>
-      </w:r>
-    </w:p>
-    <w:p>
-      <w:pPr>
-        <w:keepNext/>
-      </w:pPr>
-      <w:r>
-        <w:t>Assignment:  CA05</w:t>
-      </w:r>
-    </w:p>
-    <w:p/>
-    <w:p>
-      <w:r>
-        <w:t>The code will create</w:t>
-      </w:r>
-      <w:r>
-        <w:t xml:space="preserve"> a directory under this path with the student’s submission name and place the html and supporting files in that directory.</w:t>
-      </w:r>
-    </w:p>
-    <w:p/>
-    <w:p>
-      <w:r>
+        </w:rPr>
+        <w:t xml:space="preserve"> should be run every time new TA Test Cases are added to the TA Test directory.</w:t>
+      </w:r>
+      <w:r>
+        <w:rPr>
+          <w:b/>
+        </w:rPr>
         <w:br w:type="page"/>
       </w:r>
     </w:p>
@@ -654,19 +1156,45 @@
       </w:r>
       <w:proofErr w:type="spellEnd"/>
       <w:r>
-        <w:t xml:space="preserve"> has three phases.  I</w:t>
-      </w:r>
-      <w:r>
-        <w:t>t</w:t>
-      </w:r>
-      <w:r>
-        <w:t xml:space="preserve"> will </w:t>
-      </w:r>
-      <w:r>
-        <w:t xml:space="preserve">first </w:t>
-      </w:r>
-      <w:r>
-        <w:t xml:space="preserve">read through the </w:t>
+        <w:t xml:space="preserve"> has three phases.  </w:t>
+      </w:r>
+    </w:p>
+    <w:p/>
+    <w:p>
+      <w:pPr>
+        <w:rPr>
+          <w:sz w:val="24"/>
+        </w:rPr>
+      </w:pPr>
+      <w:r>
+        <w:rPr>
+          <w:b/>
+          <w:sz w:val="24"/>
+        </w:rPr>
+        <w:t>Phase 1</w:t>
+      </w:r>
+      <w:r>
+        <w:rPr>
+          <w:sz w:val="24"/>
+        </w:rPr>
+        <w:t xml:space="preserve"> </w:t>
+      </w:r>
+    </w:p>
+    <w:p>
+      <w:pPr>
+        <w:rPr>
+          <w:sz w:val="24"/>
+        </w:rPr>
+      </w:pPr>
+    </w:p>
+    <w:p>
+      <w:pPr>
+        <w:rPr>
+          <w:sz w:val="24"/>
+        </w:rPr>
+      </w:pPr>
+      <w:r>
+        <w:t xml:space="preserve">Have you created the formatted </w:t>
       </w:r>
       <w:proofErr w:type="spellStart"/>
       <w:r>
@@ -674,6 +1202,27 @@
       </w:r>
       <w:proofErr w:type="spellEnd"/>
       <w:r>
+        <w:t xml:space="preserve"> files? (y/n)  </w:t>
+      </w:r>
+    </w:p>
+    <w:p>
+      <w:r>
+        <w:t xml:space="preserve">If you answer y, </w:t>
+      </w:r>
+      <w:proofErr w:type="spellStart"/>
+      <w:r>
+        <w:t>runGitFileAnalysis</w:t>
+      </w:r>
+      <w:proofErr w:type="spellEnd"/>
+      <w:r>
+        <w:t xml:space="preserve"> will read through the </w:t>
+      </w:r>
+      <w:proofErr w:type="spellStart"/>
+      <w:r>
+        <w:t>git</w:t>
+      </w:r>
+      <w:proofErr w:type="spellEnd"/>
+      <w:r>
         <w:t xml:space="preserve"> repositories of ever</w:t>
       </w:r>
       <w:r>
@@ -706,7 +1255,10 @@
         <w:t>are</w:t>
       </w:r>
       <w:r>
-        <w:t xml:space="preserve"> created under the R</w:t>
+        <w:t xml:space="preserve"> placed </w:t>
+      </w:r>
+      <w:r>
+        <w:t>under the R</w:t>
       </w:r>
       <w:r>
         <w:t>oot:\</w:t>
@@ -954,7 +1506,10 @@
     <w:p/>
     <w:p>
       <w:r>
-        <w:t xml:space="preserve">If you have already created the formatted </w:t>
+        <w:t>If you have already</w:t>
+      </w:r>
+      <w:r>
+        <w:t xml:space="preserve"> created the formatted </w:t>
       </w:r>
       <w:proofErr w:type="spellStart"/>
       <w:r>
@@ -962,15 +1517,16 @@
       </w:r>
       <w:proofErr w:type="spellEnd"/>
       <w:r>
+        <w:t xml:space="preserve"> file</w:t>
+      </w:r>
+      <w:r>
         <w:t xml:space="preserve"> </w:t>
       </w:r>
-      <w:proofErr w:type="gramStart"/>
-      <w:r>
-        <w:t>file, and</w:t>
-      </w:r>
-      <w:proofErr w:type="gramEnd"/>
-      <w:r>
-        <w:t xml:space="preserve"> experienced an issue with the TDD analysis of the </w:t>
+      <w:r>
+        <w:t>but need to re-run the analysis</w:t>
+      </w:r>
+      <w:r>
+        <w:t xml:space="preserve">, you can skip the formatted </w:t>
       </w:r>
       <w:proofErr w:type="spellStart"/>
       <w:r>
@@ -978,7 +1534,28 @@
       </w:r>
       <w:proofErr w:type="spellEnd"/>
       <w:r>
-        <w:t xml:space="preserve"> files, you can skip the formatted </w:t>
+        <w:t xml:space="preserve"> file creation process, which </w:t>
+      </w:r>
+      <w:r>
+        <w:t xml:space="preserve">does </w:t>
+      </w:r>
+      <w:r>
+        <w:t xml:space="preserve">take some time.  </w:t>
+      </w:r>
+      <w:r>
+        <w:t>When you encounter the question</w:t>
+      </w:r>
+      <w:r>
+        <w:t xml:space="preserve"> </w:t>
+      </w:r>
+      <w:r>
+        <w:t>‘</w:t>
+      </w:r>
+      <w:r>
+        <w:t>Have you created the formatt</w:t>
+      </w:r>
+      <w:r>
+        <w:t xml:space="preserve">ed </w:t>
       </w:r>
       <w:proofErr w:type="spellStart"/>
       <w:r>
@@ -986,47 +1563,46 @@
       </w:r>
       <w:proofErr w:type="spellEnd"/>
       <w:r>
-        <w:t xml:space="preserve"> file creation process, which </w:t>
-      </w:r>
-      <w:r>
-        <w:t xml:space="preserve">does </w:t>
-      </w:r>
-      <w:r>
-        <w:t>take some time.  The system will prompt with the question:  Have you created the formatt</w:t>
-      </w:r>
-      <w:r>
-        <w:t xml:space="preserve">ed </w:t>
-      </w:r>
-      <w:proofErr w:type="spellStart"/>
-      <w:r>
-        <w:t>git</w:t>
-      </w:r>
-      <w:proofErr w:type="spellEnd"/>
-      <w:r>
         <w:t xml:space="preserve"> files? </w:t>
       </w:r>
       <w:r>
-        <w:t>(y/</w:t>
-      </w:r>
-      <w:proofErr w:type="gramStart"/>
-      <w:r>
-        <w:t xml:space="preserve">n) </w:t>
-      </w:r>
-      <w:r>
-        <w:t xml:space="preserve"> If</w:t>
-      </w:r>
-      <w:proofErr w:type="gramEnd"/>
+        <w:t>(y/n)</w:t>
+      </w:r>
+      <w:r>
+        <w:t>’,</w:t>
+      </w:r>
       <w:r>
         <w:t xml:space="preserve"> </w:t>
       </w:r>
       <w:r>
-        <w:t>you have</w:t>
-      </w:r>
-      <w:r>
-        <w:t>, answer y</w:t>
+        <w:t>you can</w:t>
+      </w:r>
+      <w:r>
+        <w:t xml:space="preserve"> answer y</w:t>
       </w:r>
       <w:r>
         <w:t xml:space="preserve"> and it will skip that step.</w:t>
+      </w:r>
+    </w:p>
+    <w:p/>
+    <w:p>
+      <w:pPr>
+        <w:rPr>
+          <w:sz w:val="24"/>
+        </w:rPr>
+      </w:pPr>
+      <w:r>
+        <w:rPr>
+          <w:b/>
+          <w:sz w:val="24"/>
+        </w:rPr>
+        <w:t>Phase 2</w:t>
+      </w:r>
+      <w:r>
+        <w:rPr>
+          <w:sz w:val="24"/>
+        </w:rPr>
+        <w:t xml:space="preserve"> </w:t>
       </w:r>
     </w:p>
     <w:p/>
@@ -1178,46 +1754,196 @@
     </w:p>
     <w:p/>
     <w:p>
+      <w:pPr>
+        <w:pStyle w:val="HTMLPreformatted"/>
+        <w:shd w:val="clear" w:color="auto" w:fill="FFFFFF"/>
+        <w:rPr>
+          <w:rFonts w:asciiTheme="minorHAnsi" w:hAnsiTheme="minorHAnsi" w:cstheme="minorHAnsi"/>
+          <w:color w:val="000000" w:themeColor="text1"/>
+          <w:sz w:val="22"/>
+          <w:szCs w:val="22"/>
+        </w:rPr>
+      </w:pPr>
       <w:proofErr w:type="gramStart"/>
       <w:r>
+        <w:rPr>
+          <w:rFonts w:asciiTheme="minorHAnsi" w:hAnsiTheme="minorHAnsi" w:cstheme="minorHAnsi"/>
+          <w:sz w:val="22"/>
+          <w:szCs w:val="22"/>
+        </w:rPr>
         <w:t>The .</w:t>
       </w:r>
       <w:proofErr w:type="spellStart"/>
       <w:r>
+        <w:rPr>
+          <w:rFonts w:asciiTheme="minorHAnsi" w:hAnsiTheme="minorHAnsi" w:cstheme="minorHAnsi"/>
+          <w:sz w:val="22"/>
+          <w:szCs w:val="22"/>
+        </w:rPr>
         <w:t>gitout</w:t>
       </w:r>
       <w:proofErr w:type="spellEnd"/>
       <w:proofErr w:type="gramEnd"/>
       <w:r>
+        <w:rPr>
+          <w:rFonts w:asciiTheme="minorHAnsi" w:hAnsiTheme="minorHAnsi" w:cstheme="minorHAnsi"/>
+          <w:sz w:val="22"/>
+          <w:szCs w:val="22"/>
+        </w:rPr>
         <w:t xml:space="preserve"> file provides an individual report per student of the Assignments </w:t>
       </w:r>
       <w:r>
+        <w:rPr>
+          <w:rFonts w:asciiTheme="minorHAnsi" w:hAnsiTheme="minorHAnsi" w:cstheme="minorHAnsi"/>
+          <w:sz w:val="22"/>
+          <w:szCs w:val="22"/>
+        </w:rPr>
         <w:t xml:space="preserve">contained </w:t>
       </w:r>
       <w:r>
+        <w:rPr>
+          <w:rFonts w:asciiTheme="minorHAnsi" w:hAnsiTheme="minorHAnsi" w:cstheme="minorHAnsi"/>
+          <w:sz w:val="22"/>
+          <w:szCs w:val="22"/>
+        </w:rPr>
         <w:t xml:space="preserve">in their </w:t>
       </w:r>
       <w:proofErr w:type="spellStart"/>
       <w:r>
+        <w:rPr>
+          <w:rFonts w:asciiTheme="minorHAnsi" w:hAnsiTheme="minorHAnsi" w:cstheme="minorHAnsi"/>
+          <w:sz w:val="22"/>
+          <w:szCs w:val="22"/>
+        </w:rPr>
         <w:t>git</w:t>
       </w:r>
       <w:proofErr w:type="spellEnd"/>
       <w:r>
+        <w:rPr>
+          <w:rFonts w:asciiTheme="minorHAnsi" w:hAnsiTheme="minorHAnsi" w:cstheme="minorHAnsi"/>
+          <w:sz w:val="22"/>
+          <w:szCs w:val="22"/>
+        </w:rPr>
         <w:t xml:space="preserve"> file</w:t>
       </w:r>
       <w:r>
+        <w:rPr>
+          <w:rFonts w:asciiTheme="minorHAnsi" w:hAnsiTheme="minorHAnsi" w:cstheme="minorHAnsi"/>
+          <w:sz w:val="22"/>
+          <w:szCs w:val="22"/>
+        </w:rPr>
         <w:t>, and i</w:t>
       </w:r>
       <w:r>
+        <w:rPr>
+          <w:rFonts w:asciiTheme="minorHAnsi" w:hAnsiTheme="minorHAnsi" w:cstheme="minorHAnsi"/>
+          <w:sz w:val="22"/>
+          <w:szCs w:val="22"/>
+        </w:rPr>
         <w:t>t contains two sections</w:t>
       </w:r>
       <w:r>
+        <w:rPr>
+          <w:rFonts w:asciiTheme="minorHAnsi" w:hAnsiTheme="minorHAnsi" w:cstheme="minorHAnsi"/>
+          <w:sz w:val="22"/>
+          <w:szCs w:val="22"/>
+        </w:rPr>
         <w:t xml:space="preserve">. </w:t>
       </w:r>
       <w:r>
+        <w:rPr>
+          <w:rFonts w:asciiTheme="minorHAnsi" w:hAnsiTheme="minorHAnsi" w:cstheme="minorHAnsi"/>
+          <w:sz w:val="22"/>
+          <w:szCs w:val="22"/>
+        </w:rPr>
         <w:t xml:space="preserve"> </w:t>
       </w:r>
       <w:r>
+        <w:rPr>
+          <w:rFonts w:asciiTheme="minorHAnsi" w:hAnsiTheme="minorHAnsi" w:cstheme="minorHAnsi"/>
+          <w:sz w:val="22"/>
+          <w:szCs w:val="22"/>
+        </w:rPr>
+        <w:t xml:space="preserve">This report may be run for all of the students’ assignments, or for an individual assignment.  You will be prompted with the question </w:t>
+      </w:r>
+      <w:r>
+        <w:rPr>
+          <w:rFonts w:asciiTheme="minorHAnsi" w:hAnsiTheme="minorHAnsi" w:cstheme="minorHAnsi"/>
+          <w:sz w:val="22"/>
+          <w:szCs w:val="22"/>
+        </w:rPr>
+        <w:t>‘</w:t>
+      </w:r>
+      <w:r>
+        <w:rPr>
+          <w:rFonts w:asciiTheme="minorHAnsi" w:hAnsiTheme="minorHAnsi" w:cstheme="minorHAnsi"/>
+          <w:b/>
+          <w:bCs/>
+          <w:color w:val="008000"/>
+          <w:sz w:val="22"/>
+          <w:szCs w:val="22"/>
+        </w:rPr>
+        <w:t>Report on all assignments or just 1 (type 'all' or assignment Name)</w:t>
+      </w:r>
+      <w:proofErr w:type="gramStart"/>
+      <w:r>
+        <w:rPr>
+          <w:rFonts w:asciiTheme="minorHAnsi" w:hAnsiTheme="minorHAnsi" w:cstheme="minorHAnsi"/>
+          <w:b/>
+          <w:bCs/>
+          <w:color w:val="008000"/>
+          <w:sz w:val="22"/>
+          <w:szCs w:val="22"/>
+        </w:rPr>
+        <w:t>’</w:t>
+      </w:r>
+      <w:r>
+        <w:rPr>
+          <w:rFonts w:asciiTheme="minorHAnsi" w:hAnsiTheme="minorHAnsi" w:cstheme="minorHAnsi"/>
+          <w:b/>
+          <w:bCs/>
+          <w:color w:val="008000"/>
+          <w:sz w:val="22"/>
+          <w:szCs w:val="22"/>
+        </w:rPr>
+        <w:t xml:space="preserve"> </w:t>
+      </w:r>
+      <w:r>
+        <w:rPr>
+          <w:rFonts w:asciiTheme="minorHAnsi" w:hAnsiTheme="minorHAnsi" w:cstheme="minorHAnsi"/>
+          <w:b/>
+          <w:bCs/>
+          <w:color w:val="008000"/>
+          <w:sz w:val="22"/>
+          <w:szCs w:val="22"/>
+        </w:rPr>
+        <w:t xml:space="preserve"> </w:t>
+      </w:r>
+      <w:r>
+        <w:rPr>
+          <w:rFonts w:asciiTheme="minorHAnsi" w:hAnsiTheme="minorHAnsi" w:cstheme="minorHAnsi"/>
+          <w:bCs/>
+          <w:color w:val="000000" w:themeColor="text1"/>
+          <w:sz w:val="22"/>
+          <w:szCs w:val="22"/>
+        </w:rPr>
+        <w:t>If</w:t>
+      </w:r>
+      <w:proofErr w:type="gramEnd"/>
+      <w:r>
+        <w:rPr>
+          <w:rFonts w:asciiTheme="minorHAnsi" w:hAnsiTheme="minorHAnsi" w:cstheme="minorHAnsi"/>
+          <w:bCs/>
+          <w:color w:val="000000" w:themeColor="text1"/>
+          <w:sz w:val="22"/>
+          <w:szCs w:val="22"/>
+        </w:rPr>
+        <w:t xml:space="preserve"> you enter the assignment name, it should begin with assignment and a number with no space, e.g. assignment4.</w:t>
+      </w:r>
+    </w:p>
+    <w:p/>
+    <w:p>
+      <w:r>
         <w:t>T</w:t>
       </w:r>
       <w:r>
@@ -1227,10 +1953,30 @@
         <w:t xml:space="preserve">section </w:t>
       </w:r>
       <w:r>
+        <w:t xml:space="preserve">of </w:t>
+      </w:r>
+      <w:proofErr w:type="gramStart"/>
+      <w:r>
+        <w:t>the .</w:t>
+      </w:r>
+      <w:proofErr w:type="spellStart"/>
+      <w:r>
+        <w:t>gitout</w:t>
+      </w:r>
+      <w:proofErr w:type="spellEnd"/>
+      <w:proofErr w:type="gramEnd"/>
+      <w:r>
+        <w:t xml:space="preserve"> file </w:t>
+      </w:r>
+      <w:r>
         <w:t xml:space="preserve">is </w:t>
       </w:r>
       <w:r>
-        <w:t>sorted by Assignments, and then Commits within the Assignment, and it shows statistics and transformations by commit with Assignment totals at the end of each Assignment.   The second section lists each of the files created by the student and displays commit statistics and methods added/modified to that file per commit.</w:t>
+        <w:t xml:space="preserve">sorted by Assignments, and then Commits within the Assignment, and it shows statistics and transformations by commit with Assignment totals at the end of each Assignment.   The second section lists each of the files created by the student and displays commit </w:t>
+      </w:r>
+      <w:r>
+        <w:lastRenderedPageBreak/>
+        <w:t>statistics and methods added/modified to that file per commit.</w:t>
       </w:r>
       <w:r>
         <w:t xml:space="preserve">  These reports can be provided to the students if we believe the feedback is valuable to them.</w:t>
@@ -1239,7 +1985,13 @@
     <w:p/>
     <w:p>
       <w:r>
-        <w:t xml:space="preserve">If you have already performed the first two steps, and just need to re-run the Assignment Report, </w:t>
+        <w:t xml:space="preserve">If you just need to re-run the </w:t>
+      </w:r>
+      <w:r>
+        <w:t xml:space="preserve">overall </w:t>
+      </w:r>
+      <w:r>
+        <w:t xml:space="preserve">Assignment Report, </w:t>
       </w:r>
       <w:r>
         <w:t>you can skip the first two steps.  T</w:t>
@@ -1301,16 +2053,15 @@
           <w:iCs/>
           <w:szCs w:val="20"/>
         </w:rPr>
-        <w:t xml:space="preserve"> (y/</w:t>
-      </w:r>
-      <w:proofErr w:type="gramStart"/>
+        <w:t xml:space="preserve"> (y/n)</w:t>
+      </w:r>
       <w:r>
         <w:rPr>
           <w:rFonts w:cs="Consolas"/>
           <w:iCs/>
           <w:szCs w:val="20"/>
         </w:rPr>
-        <w:t>n)</w:t>
+        <w:t>.</w:t>
       </w:r>
       <w:r>
         <w:rPr>
@@ -1323,6 +2074,7 @@
         </w:rPr>
         <w:t xml:space="preserve">  </w:t>
       </w:r>
+      <w:proofErr w:type="gramStart"/>
       <w:r>
         <w:t>Just</w:t>
       </w:r>
@@ -1336,6 +2088,22 @@
     </w:p>
     <w:p/>
     <w:p>
+      <w:pPr>
+        <w:rPr>
+          <w:b/>
+          <w:sz w:val="24"/>
+        </w:rPr>
+      </w:pPr>
+      <w:r>
+        <w:rPr>
+          <w:b/>
+          <w:sz w:val="24"/>
+        </w:rPr>
+        <w:t>Phase 3</w:t>
+      </w:r>
+    </w:p>
+    <w:p/>
+    <w:p>
       <w:r>
         <w:t xml:space="preserve">The final </w:t>
       </w:r>
@@ -1370,20 +2138,19 @@
         <w:t>S</w:t>
       </w:r>
       <w:r>
-        <w:t xml:space="preserve">emester directory with a name of Report concatenated with the Assignment Name with an extension </w:t>
-      </w:r>
-      <w:proofErr w:type="gramStart"/>
-      <w:r>
-        <w:t>of .</w:t>
-      </w:r>
-      <w:proofErr w:type="spellStart"/>
-      <w:r>
-        <w:t>gitrpt</w:t>
-      </w:r>
-      <w:proofErr w:type="spellEnd"/>
-      <w:proofErr w:type="gramEnd"/>
-      <w:r>
-        <w:t xml:space="preserve"> (ex. ReportCA01.gitrpt).  This is a tab-separated text file which </w:t>
+        <w:t>emester directory with a name of Report concatenated with the Assignment N</w:t>
+      </w:r>
+      <w:r>
+        <w:t>ame with an extension of .csv</w:t>
+      </w:r>
+      <w:r>
+        <w:t xml:space="preserve"> (ex. Report</w:t>
+      </w:r>
+      <w:r>
+        <w:t>Assignment1.csv</w:t>
+      </w:r>
+      <w:r>
+        <w:t xml:space="preserve">).  This is a tab-separated text file which </w:t>
       </w:r>
       <w:r>
         <w:t>is</w:t>
@@ -1412,7 +2179,6 @@
         <w:keepNext/>
       </w:pPr>
       <w:r>
-        <w:lastRenderedPageBreak/>
         <w:t xml:space="preserve">Things to </w:t>
       </w:r>
       <w:r>
@@ -1541,7 +2307,13 @@
               <w:keepNext/>
             </w:pPr>
             <w:r>
-              <w:t>Student has a good number of commits, but they are all classified as Other</w:t>
+              <w:t xml:space="preserve">Student has a </w:t>
+            </w:r>
+            <w:r>
+              <w:t>large</w:t>
+            </w:r>
+            <w:r>
+              <w:t xml:space="preserve"> number of commits, but they are all classified as Other</w:t>
             </w:r>
           </w:p>
         </w:tc>
@@ -1813,7 +2585,21 @@
           <w:b/>
           <w:sz w:val="24"/>
         </w:rPr>
-        <w:t xml:space="preserve"> from CMD/Terminal</w:t>
+        <w:t xml:space="preserve"> </w:t>
+      </w:r>
+      <w:r>
+        <w:rPr>
+          <w:b/>
+          <w:sz w:val="24"/>
+        </w:rPr>
+        <w:t xml:space="preserve">shell/batch file </w:t>
+      </w:r>
+      <w:r>
+        <w:rPr>
+          <w:b/>
+          <w:sz w:val="24"/>
+        </w:rPr>
+        <w:t>from CMD/Terminal</w:t>
       </w:r>
     </w:p>
     <w:p>
@@ -1835,187 +2621,231 @@
         <w:t xml:space="preserve"> is a Windows-based batch file</w:t>
       </w:r>
       <w:r>
-        <w:t xml:space="preserve"> that is located in the same directory as the Python </w:t>
+        <w:t xml:space="preserve"> that is located in the same directory as the Python code</w:t>
+      </w:r>
+      <w:r>
+        <w:t xml:space="preserve">.  CodeCovAnalysis.sh </w:t>
+      </w:r>
+      <w:r>
+        <w:t xml:space="preserve">is a Mac-based shell script that </w:t>
+      </w:r>
+      <w:r>
+        <w:t>does the same t</w:t>
+      </w:r>
+      <w:r>
+        <w:t>hing as CodeCovAnalysis.bat</w:t>
+      </w:r>
+      <w:r>
+        <w:t>.  I</w:t>
+      </w:r>
+      <w:r>
+        <w:t>t</w:t>
+      </w:r>
+      <w:r>
+        <w:t xml:space="preserve"> contains the following co</w:t>
+      </w:r>
+      <w:r>
+        <w:t>mmands</w:t>
+      </w:r>
+      <w:r>
+        <w:t>:</w:t>
+      </w:r>
+    </w:p>
+    <w:p>
+      <w:r>
+        <w:t>set arg1=%1</w:t>
+      </w:r>
+    </w:p>
+    <w:p>
+      <w:r>
+        <w:t>set arg2=%2</w:t>
+      </w:r>
+    </w:p>
+    <w:p>
+      <w:r>
+        <w:t>FOR /F %%</w:t>
+      </w:r>
+      <w:proofErr w:type="spellStart"/>
+      <w:r>
+        <w:t>i</w:t>
+      </w:r>
+      <w:proofErr w:type="spellEnd"/>
+      <w:r>
+        <w:t xml:space="preserve"> IN (%arg1</w:t>
       </w:r>
       <w:proofErr w:type="gramStart"/>
       <w:r>
-        <w:t>code</w:t>
-      </w:r>
-      <w:r>
-        <w:t xml:space="preserve">.  </w:t>
+        <w:t>%.dirlist</w:t>
       </w:r>
       <w:proofErr w:type="gramEnd"/>
       <w:r>
-        <w:t>CodeCovAnalysis.sh does the same thing as CodeCovAnalysis.bat except it is for the Mac environment.</w:t>
-      </w:r>
-      <w:r>
-        <w:t xml:space="preserve">  I</w:t>
-      </w:r>
-      <w:r>
-        <w:t>t</w:t>
-      </w:r>
-      <w:r>
-        <w:t xml:space="preserve"> contains the following co</w:t>
-      </w:r>
-      <w:r>
-        <w:t>mmands</w:t>
-      </w:r>
-      <w:r>
-        <w:t>:</w:t>
-      </w:r>
-    </w:p>
-    <w:p>
-      <w:r>
-        <w:t>set arg1=%1</w:t>
-      </w:r>
-    </w:p>
-    <w:p>
-      <w:r>
-        <w:t>set arg2=%2</w:t>
-      </w:r>
-    </w:p>
-    <w:p>
-      <w:r>
-        <w:t>FOR /F %%</w:t>
+        <w:t xml:space="preserve">) DO </w:t>
       </w:r>
       <w:proofErr w:type="spellStart"/>
       <w:r>
+        <w:t>CodeCoverage</w:t>
+      </w:r>
+      <w:proofErr w:type="spellEnd"/>
+      <w:r>
+        <w:t xml:space="preserve"> %%</w:t>
+      </w:r>
+      <w:proofErr w:type="spellStart"/>
+      <w:r>
         <w:t>i</w:t>
       </w:r>
       <w:proofErr w:type="spellEnd"/>
       <w:r>
-        <w:t xml:space="preserve"> IN (%arg1</w:t>
-      </w:r>
-      <w:proofErr w:type="gramStart"/>
-      <w:r>
-        <w:t>%.dirlist</w:t>
-      </w:r>
-      <w:proofErr w:type="gramEnd"/>
-      <w:r>
-        <w:t xml:space="preserve">) DO </w:t>
-      </w:r>
+        <w:t xml:space="preserve"> %arg1%</w:t>
+      </w:r>
+      <w:r>
+        <w:t xml:space="preserve"> $arg2%</w:t>
+      </w:r>
+    </w:p>
+    <w:p/>
+    <w:p>
       <w:proofErr w:type="spellStart"/>
       <w:r>
-        <w:t>CodeCoverage</w:t>
+        <w:t>CodeCovAnalysis</w:t>
       </w:r>
       <w:proofErr w:type="spellEnd"/>
       <w:r>
-        <w:t xml:space="preserve"> %%</w:t>
-      </w:r>
+        <w:t xml:space="preserve"> </w:t>
+      </w:r>
+      <w:r>
+        <w:t xml:space="preserve">must be run from the command line (CMD for Windows, Terminal for Mac).  </w:t>
+      </w:r>
+      <w:r>
+        <w:t>For Windows, it would be called like this:</w:t>
+      </w:r>
+    </w:p>
+    <w:p>
       <w:proofErr w:type="spellStart"/>
       <w:r>
-        <w:t>i</w:t>
+        <w:t>CodeCovAnalysis</w:t>
       </w:r>
       <w:proofErr w:type="spellEnd"/>
       <w:r>
-        <w:t xml:space="preserve"> %arg1%</w:t>
-      </w:r>
-      <w:r>
-        <w:t xml:space="preserve"> $arg2%</w:t>
+        <w:t xml:space="preserve"> Assignment5.dirList yes</w:t>
       </w:r>
     </w:p>
     <w:p/>
     <w:p>
+      <w:r>
+        <w:t xml:space="preserve">For Mac, </w:t>
+      </w:r>
+      <w:r>
+        <w:t xml:space="preserve">before running the script for the first time, you may need to run the following command:  </w:t>
+      </w:r>
       <w:proofErr w:type="spellStart"/>
       <w:r>
+        <w:t>chmod</w:t>
+      </w:r>
+      <w:proofErr w:type="spellEnd"/>
+      <w:r>
+        <w:t xml:space="preserve"> </w:t>
+      </w:r>
+      <w:proofErr w:type="spellStart"/>
+      <w:r>
+        <w:t>u+x</w:t>
+      </w:r>
+      <w:proofErr w:type="spellEnd"/>
+      <w:r>
+        <w:t xml:space="preserve"> /CodeCovAnalysis.sh</w:t>
+      </w:r>
+    </w:p>
+    <w:p>
+      <w:r>
+        <w:t xml:space="preserve">Then you </w:t>
+      </w:r>
+      <w:r>
+        <w:t>ca</w:t>
+      </w:r>
+      <w:r>
+        <w:t>ll the shell script</w:t>
+      </w:r>
+      <w:r>
+        <w:t xml:space="preserve"> like this:</w:t>
+      </w:r>
+    </w:p>
+    <w:p>
+      <w:r>
+        <w:t>./CodeCovAnalysis.sh Assignment5.dirList no</w:t>
+      </w:r>
+    </w:p>
+    <w:p/>
+    <w:p>
+      <w:r>
+        <w:t xml:space="preserve">When you run </w:t>
+      </w:r>
+      <w:proofErr w:type="spellStart"/>
+      <w:r>
         <w:t>CodeCovAnalysis</w:t>
       </w:r>
       <w:proofErr w:type="spellEnd"/>
       <w:r>
-        <w:t xml:space="preserve"> </w:t>
-      </w:r>
-      <w:r>
-        <w:t xml:space="preserve">must be run from the command line (CMD for Windows, Terminal for Mac).  </w:t>
-      </w:r>
-      <w:r>
-        <w:t>For Windows, it would be called like this:</w:t>
-      </w:r>
-    </w:p>
-    <w:p>
+        <w:t>, you are passing it</w:t>
+      </w:r>
+      <w:r>
+        <w:t xml:space="preserve"> two arguments.  The first is </w:t>
+      </w:r>
+      <w:r>
+        <w:t xml:space="preserve">the assignment name </w:t>
+      </w:r>
+      <w:r>
+        <w:t>being</w:t>
+      </w:r>
+      <w:r>
+        <w:t xml:space="preserve"> analyzed, and the second tells it whether it should generate the HTML Code Coverage report that is available </w:t>
+      </w:r>
+      <w:r>
+        <w:t xml:space="preserve">(i.e., </w:t>
+      </w:r>
       <w:proofErr w:type="spellStart"/>
       <w:r>
         <w:t>CodeCovAnalysis</w:t>
       </w:r>
       <w:proofErr w:type="spellEnd"/>
       <w:r>
-        <w:t xml:space="preserve"> Assignment5.dirList yes</w:t>
-      </w:r>
-    </w:p>
-    <w:p>
-      <w:r>
-        <w:t>For Mac, it would be called like this:</w:t>
-      </w:r>
-    </w:p>
-    <w:p>
-      <w:r>
-        <w:t>./CodeCovAnalysis.sh Assignment5.dirList no</w:t>
+        <w:t xml:space="preserve"> CA05</w:t>
+      </w:r>
+      <w:r>
+        <w:t xml:space="preserve"> yes</w:t>
+      </w:r>
+      <w:r>
+        <w:t xml:space="preserve">).  </w:t>
+      </w:r>
+      <w:r>
+        <w:t xml:space="preserve">If you choose to generate the HTML report, be sure that the appropriate section is present in the </w:t>
+      </w:r>
+      <w:proofErr w:type="spellStart"/>
+      <w:r>
+        <w:t>TDDanalysis.cfg</w:t>
+      </w:r>
+      <w:proofErr w:type="spellEnd"/>
+      <w:r>
+        <w:t xml:space="preserve"> file described above.  </w:t>
       </w:r>
     </w:p>
     <w:p/>
     <w:p>
+      <w:pPr>
+        <w:rPr>
+          <w:b/>
+        </w:rPr>
+      </w:pPr>
+      <w:r>
+        <w:t>T</w:t>
+      </w:r>
+      <w:r>
+        <w:t xml:space="preserve">he </w:t>
+      </w:r>
+      <w:r>
+        <w:t>shell/</w:t>
+      </w:r>
       <w:bookmarkStart w:id="0" w:name="_GoBack"/>
       <w:bookmarkEnd w:id="0"/>
-      <w:proofErr w:type="spellStart"/>
-      <w:r>
-        <w:t>CodeCovAnalysis</w:t>
-      </w:r>
-      <w:proofErr w:type="spellEnd"/>
-      <w:r>
-        <w:t xml:space="preserve"> </w:t>
-      </w:r>
-      <w:r>
-        <w:t xml:space="preserve">has two arguments.  The first is </w:t>
-      </w:r>
-      <w:r>
-        <w:t xml:space="preserve">the assignment name </w:t>
-      </w:r>
-      <w:r>
-        <w:t>being</w:t>
-      </w:r>
-      <w:r>
-        <w:t xml:space="preserve"> analyzed, and the second tells it whether it should generate the HTML Code Coverage report that is available </w:t>
-      </w:r>
-      <w:r>
-        <w:t xml:space="preserve">(i.e., </w:t>
-      </w:r>
-      <w:proofErr w:type="spellStart"/>
-      <w:r>
-        <w:t>CodeCovAnalysis</w:t>
-      </w:r>
-      <w:proofErr w:type="spellEnd"/>
-      <w:r>
-        <w:t xml:space="preserve"> CA05</w:t>
-      </w:r>
-      <w:r>
-        <w:t xml:space="preserve"> yes</w:t>
-      </w:r>
-      <w:r>
-        <w:t xml:space="preserve">).  </w:t>
-      </w:r>
-      <w:r>
-        <w:t xml:space="preserve">If you choose to generate the HTML report, be sure that the appropriate section is present in the </w:t>
-      </w:r>
-      <w:proofErr w:type="spellStart"/>
-      <w:r>
-        <w:t>TDDanalysis.cfg</w:t>
-      </w:r>
-      <w:proofErr w:type="spellEnd"/>
-      <w:r>
-        <w:t xml:space="preserve"> file described above.  </w:t>
-      </w:r>
-    </w:p>
-    <w:p/>
-    <w:p>
-      <w:pPr>
-        <w:rPr>
-          <w:b/>
-        </w:rPr>
-      </w:pPr>
-      <w:r>
-        <w:t>T</w:t>
-      </w:r>
-      <w:r>
-        <w:t xml:space="preserve">he batch file will loop through the appropriate directory listing </w:t>
+      <w:r>
+        <w:t xml:space="preserve">batch file will loop through the appropriate directory listing </w:t>
       </w:r>
       <w:r>
         <w:t xml:space="preserve">file </w:t>
@@ -2166,6 +2996,7 @@
         </w:rPr>
       </w:pPr>
       <w:r>
+        <w:lastRenderedPageBreak/>
         <w:t xml:space="preserve">Because the report file is opened and closed for each student submission, the information is appended to the file.  </w:t>
       </w:r>
       <w:r>
@@ -2178,13 +3009,6 @@
     <w:p/>
     <w:p>
       <w:r>
-        <w:lastRenderedPageBreak/>
-        <w:br w:type="page"/>
-      </w:r>
-    </w:p>
-    <w:p>
-      <w:r>
-        <w:lastRenderedPageBreak/>
         <w:t>For each student submission analyzed, t</w:t>
       </w:r>
       <w:r>
@@ -2978,6 +3802,12 @@
     <w:p/>
     <w:p>
       <w:r>
+        <w:br w:type="page"/>
+      </w:r>
+    </w:p>
+    <w:p>
+      <w:r>
+        <w:lastRenderedPageBreak/>
         <w:t xml:space="preserve">A second scenario is that the </w:t>
       </w:r>
       <w:r>
@@ -3017,7 +3847,6 @@
         <w:keepNext/>
       </w:pPr>
       <w:r>
-        <w:lastRenderedPageBreak/>
         <w:t>Example:</w:t>
       </w:r>
     </w:p>
@@ -3624,6 +4453,12 @@
     </w:p>
     <w:p>
       <w:r>
+        <w:br w:type="page"/>
+      </w:r>
+    </w:p>
+    <w:p>
+      <w:r>
+        <w:lastRenderedPageBreak/>
         <w:t>A third potential scenario is that the student put</w:t>
       </w:r>
       <w:r>
@@ -3695,7 +4530,6 @@
         <w:keepNext/>
       </w:pPr>
       <w:r>
-        <w:lastRenderedPageBreak/>
         <w:t xml:space="preserve">Here is an example that </w:t>
       </w:r>
       <w:r>
@@ -4320,13 +5154,14 @@
           <w:sz w:val="24"/>
         </w:rPr>
       </w:pPr>
-      <w:r>
+    </w:p>
+    <w:p>
+      <w:pPr>
         <w:rPr>
           <w:b/>
           <w:sz w:val="24"/>
         </w:rPr>
-        <w:t>Final Code Coverage Summary Report</w:t>
-      </w:r>
+      </w:pPr>
     </w:p>
     <w:p>
       <w:pPr>
@@ -4335,6 +5170,22 @@
           <w:sz w:val="24"/>
         </w:rPr>
       </w:pPr>
+      <w:r>
+        <w:rPr>
+          <w:b/>
+          <w:sz w:val="24"/>
+        </w:rPr>
+        <w:lastRenderedPageBreak/>
+        <w:t>Final Code Coverage Summary Report</w:t>
+      </w:r>
+    </w:p>
+    <w:p>
+      <w:pPr>
+        <w:rPr>
+          <w:b/>
+          <w:sz w:val="24"/>
+        </w:rPr>
+      </w:pPr>
     </w:p>
     <w:p>
       <w:r>
@@ -4401,6 +5252,20 @@
     </w:p>
     <w:p/>
     <w:p/>
+    <w:p>
+      <w:pPr>
+        <w:rPr>
+          <w:rFonts w:asciiTheme="majorHAnsi" w:eastAsiaTheme="majorEastAsia" w:hAnsiTheme="majorHAnsi" w:cstheme="majorBidi"/>
+          <w:spacing w:val="-10"/>
+          <w:kern w:val="28"/>
+          <w:sz w:val="56"/>
+          <w:szCs w:val="56"/>
+        </w:rPr>
+      </w:pPr>
+      <w:r>
+        <w:br w:type="page"/>
+      </w:r>
+    </w:p>
     <w:p>
       <w:pPr>
         <w:pStyle w:val="Title"/>
@@ -4550,15 +5415,10 @@
         <w:ind w:left="1080"/>
       </w:pPr>
       <w:r>
-        <w:t xml:space="preserve">.csv file for </w:t>
-      </w:r>
-      <w:proofErr w:type="gramStart"/>
-      <w:r>
-        <w:t>each  student</w:t>
-      </w:r>
-      <w:proofErr w:type="gramEnd"/>
-      <w:r>
-        <w:t>.  It contains Process Conformance information, including an evaluation of the validity of their Red and Green Lights, as well as TDD and TPP conformance.</w:t>
+        <w:t>.csv file for each</w:t>
+      </w:r>
+      <w:r>
+        <w:t xml:space="preserve"> student.  It contains Process Conformance information, including an evaluation of the validity of their Red and Green Lights, as well as TDD and TPP conformance.</w:t>
       </w:r>
     </w:p>
     <w:p>
@@ -5581,6 +6441,205 @@
     </w:lvl>
   </w:abstractNum>
   <w:abstractNum w:abstractNumId="2" w15:restartNumberingAfterBreak="0">
+    <w:nsid w:val="13FA08A9"/>
+    <w:multiLevelType w:val="hybridMultilevel"/>
+    <w:tmpl w:val="D8445E74"/>
+    <w:lvl w:ilvl="0" w:tplc="04090001">
+      <w:start w:val="1"/>
+      <w:numFmt w:val="bullet"/>
+      <w:lvlText w:val=""/>
+      <w:lvlJc w:val="left"/>
+      <w:pPr>
+        <w:ind w:left="720" w:hanging="360"/>
+      </w:pPr>
+      <w:rPr>
+        <w:rFonts w:ascii="Symbol" w:hAnsi="Symbol" w:hint="default"/>
+      </w:rPr>
+    </w:lvl>
+    <w:lvl w:ilvl="1" w:tplc="04090003">
+      <w:start w:val="1"/>
+      <w:numFmt w:val="bullet"/>
+      <w:lvlText w:val="o"/>
+      <w:lvlJc w:val="left"/>
+      <w:pPr>
+        <w:ind w:left="1440" w:hanging="360"/>
+      </w:pPr>
+      <w:rPr>
+        <w:rFonts w:ascii="Courier New" w:hAnsi="Courier New" w:cs="Courier New" w:hint="default"/>
+      </w:rPr>
+    </w:lvl>
+    <w:lvl w:ilvl="2" w:tplc="04090005" w:tentative="1">
+      <w:start w:val="1"/>
+      <w:numFmt w:val="bullet"/>
+      <w:lvlText w:val=""/>
+      <w:lvlJc w:val="left"/>
+      <w:pPr>
+        <w:ind w:left="2160" w:hanging="360"/>
+      </w:pPr>
+      <w:rPr>
+        <w:rFonts w:ascii="Wingdings" w:hAnsi="Wingdings" w:hint="default"/>
+      </w:rPr>
+    </w:lvl>
+    <w:lvl w:ilvl="3" w:tplc="04090001" w:tentative="1">
+      <w:start w:val="1"/>
+      <w:numFmt w:val="bullet"/>
+      <w:lvlText w:val=""/>
+      <w:lvlJc w:val="left"/>
+      <w:pPr>
+        <w:ind w:left="2880" w:hanging="360"/>
+      </w:pPr>
+      <w:rPr>
+        <w:rFonts w:ascii="Symbol" w:hAnsi="Symbol" w:hint="default"/>
+      </w:rPr>
+    </w:lvl>
+    <w:lvl w:ilvl="4" w:tplc="04090003" w:tentative="1">
+      <w:start w:val="1"/>
+      <w:numFmt w:val="bullet"/>
+      <w:lvlText w:val="o"/>
+      <w:lvlJc w:val="left"/>
+      <w:pPr>
+        <w:ind w:left="3600" w:hanging="360"/>
+      </w:pPr>
+      <w:rPr>
+        <w:rFonts w:ascii="Courier New" w:hAnsi="Courier New" w:cs="Courier New" w:hint="default"/>
+      </w:rPr>
+    </w:lvl>
+    <w:lvl w:ilvl="5" w:tplc="04090005" w:tentative="1">
+      <w:start w:val="1"/>
+      <w:numFmt w:val="bullet"/>
+      <w:lvlText w:val=""/>
+      <w:lvlJc w:val="left"/>
+      <w:pPr>
+        <w:ind w:left="4320" w:hanging="360"/>
+      </w:pPr>
+      <w:rPr>
+        <w:rFonts w:ascii="Wingdings" w:hAnsi="Wingdings" w:hint="default"/>
+      </w:rPr>
+    </w:lvl>
+    <w:lvl w:ilvl="6" w:tplc="04090001" w:tentative="1">
+      <w:start w:val="1"/>
+      <w:numFmt w:val="bullet"/>
+      <w:lvlText w:val=""/>
+      <w:lvlJc w:val="left"/>
+      <w:pPr>
+        <w:ind w:left="5040" w:hanging="360"/>
+      </w:pPr>
+      <w:rPr>
+        <w:rFonts w:ascii="Symbol" w:hAnsi="Symbol" w:hint="default"/>
+      </w:rPr>
+    </w:lvl>
+    <w:lvl w:ilvl="7" w:tplc="04090003" w:tentative="1">
+      <w:start w:val="1"/>
+      <w:numFmt w:val="bullet"/>
+      <w:lvlText w:val="o"/>
+      <w:lvlJc w:val="left"/>
+      <w:pPr>
+        <w:ind w:left="5760" w:hanging="360"/>
+      </w:pPr>
+      <w:rPr>
+        <w:rFonts w:ascii="Courier New" w:hAnsi="Courier New" w:cs="Courier New" w:hint="default"/>
+      </w:rPr>
+    </w:lvl>
+    <w:lvl w:ilvl="8" w:tplc="04090005" w:tentative="1">
+      <w:start w:val="1"/>
+      <w:numFmt w:val="bullet"/>
+      <w:lvlText w:val=""/>
+      <w:lvlJc w:val="left"/>
+      <w:pPr>
+        <w:ind w:left="6480" w:hanging="360"/>
+      </w:pPr>
+      <w:rPr>
+        <w:rFonts w:ascii="Wingdings" w:hAnsi="Wingdings" w:hint="default"/>
+      </w:rPr>
+    </w:lvl>
+  </w:abstractNum>
+  <w:abstractNum w:abstractNumId="3" w15:restartNumberingAfterBreak="0">
+    <w:nsid w:val="24FC1A9A"/>
+    <w:multiLevelType w:val="hybridMultilevel"/>
+    <w:tmpl w:val="6F8A7DD2"/>
+    <w:lvl w:ilvl="0" w:tplc="0409000F">
+      <w:start w:val="1"/>
+      <w:numFmt w:val="decimal"/>
+      <w:lvlText w:val="%1."/>
+      <w:lvlJc w:val="left"/>
+      <w:pPr>
+        <w:ind w:left="720" w:hanging="360"/>
+      </w:pPr>
+    </w:lvl>
+    <w:lvl w:ilvl="1" w:tplc="04090019" w:tentative="1">
+      <w:start w:val="1"/>
+      <w:numFmt w:val="lowerLetter"/>
+      <w:lvlText w:val="%2."/>
+      <w:lvlJc w:val="left"/>
+      <w:pPr>
+        <w:ind w:left="1440" w:hanging="360"/>
+      </w:pPr>
+    </w:lvl>
+    <w:lvl w:ilvl="2" w:tplc="0409001B" w:tentative="1">
+      <w:start w:val="1"/>
+      <w:numFmt w:val="lowerRoman"/>
+      <w:lvlText w:val="%3."/>
+      <w:lvlJc w:val="right"/>
+      <w:pPr>
+        <w:ind w:left="2160" w:hanging="180"/>
+      </w:pPr>
+    </w:lvl>
+    <w:lvl w:ilvl="3" w:tplc="0409000F" w:tentative="1">
+      <w:start w:val="1"/>
+      <w:numFmt w:val="decimal"/>
+      <w:lvlText w:val="%4."/>
+      <w:lvlJc w:val="left"/>
+      <w:pPr>
+        <w:ind w:left="2880" w:hanging="360"/>
+      </w:pPr>
+    </w:lvl>
+    <w:lvl w:ilvl="4" w:tplc="04090019" w:tentative="1">
+      <w:start w:val="1"/>
+      <w:numFmt w:val="lowerLetter"/>
+      <w:lvlText w:val="%5."/>
+      <w:lvlJc w:val="left"/>
+      <w:pPr>
+        <w:ind w:left="3600" w:hanging="360"/>
+      </w:pPr>
+    </w:lvl>
+    <w:lvl w:ilvl="5" w:tplc="0409001B" w:tentative="1">
+      <w:start w:val="1"/>
+      <w:numFmt w:val="lowerRoman"/>
+      <w:lvlText w:val="%6."/>
+      <w:lvlJc w:val="right"/>
+      <w:pPr>
+        <w:ind w:left="4320" w:hanging="180"/>
+      </w:pPr>
+    </w:lvl>
+    <w:lvl w:ilvl="6" w:tplc="0409000F" w:tentative="1">
+      <w:start w:val="1"/>
+      <w:numFmt w:val="decimal"/>
+      <w:lvlText w:val="%7."/>
+      <w:lvlJc w:val="left"/>
+      <w:pPr>
+        <w:ind w:left="5040" w:hanging="360"/>
+      </w:pPr>
+    </w:lvl>
+    <w:lvl w:ilvl="7" w:tplc="04090019" w:tentative="1">
+      <w:start w:val="1"/>
+      <w:numFmt w:val="lowerLetter"/>
+      <w:lvlText w:val="%8."/>
+      <w:lvlJc w:val="left"/>
+      <w:pPr>
+        <w:ind w:left="5760" w:hanging="360"/>
+      </w:pPr>
+    </w:lvl>
+    <w:lvl w:ilvl="8" w:tplc="0409001B" w:tentative="1">
+      <w:start w:val="1"/>
+      <w:numFmt w:val="lowerRoman"/>
+      <w:lvlText w:val="%9."/>
+      <w:lvlJc w:val="right"/>
+      <w:pPr>
+        <w:ind w:left="6480" w:hanging="180"/>
+      </w:pPr>
+    </w:lvl>
+  </w:abstractNum>
+  <w:abstractNum w:abstractNumId="4" w15:restartNumberingAfterBreak="0">
     <w:nsid w:val="257A7C41"/>
     <w:multiLevelType w:val="multilevel"/>
     <w:tmpl w:val="C4520494"/>
@@ -5669,7 +6728,120 @@
       </w:pPr>
     </w:lvl>
   </w:abstractNum>
-  <w:abstractNum w:abstractNumId="3" w15:restartNumberingAfterBreak="0">
+  <w:abstractNum w:abstractNumId="5" w15:restartNumberingAfterBreak="0">
+    <w:nsid w:val="5F78577B"/>
+    <w:multiLevelType w:val="hybridMultilevel"/>
+    <w:tmpl w:val="A3B855FC"/>
+    <w:lvl w:ilvl="0" w:tplc="04090001">
+      <w:start w:val="1"/>
+      <w:numFmt w:val="bullet"/>
+      <w:lvlText w:val=""/>
+      <w:lvlJc w:val="left"/>
+      <w:pPr>
+        <w:ind w:left="1440" w:hanging="360"/>
+      </w:pPr>
+      <w:rPr>
+        <w:rFonts w:ascii="Symbol" w:hAnsi="Symbol" w:hint="default"/>
+      </w:rPr>
+    </w:lvl>
+    <w:lvl w:ilvl="1" w:tplc="04090003" w:tentative="1">
+      <w:start w:val="1"/>
+      <w:numFmt w:val="bullet"/>
+      <w:lvlText w:val="o"/>
+      <w:lvlJc w:val="left"/>
+      <w:pPr>
+        <w:ind w:left="2160" w:hanging="360"/>
+      </w:pPr>
+      <w:rPr>
+        <w:rFonts w:ascii="Courier New" w:hAnsi="Courier New" w:cs="Courier New" w:hint="default"/>
+      </w:rPr>
+    </w:lvl>
+    <w:lvl w:ilvl="2" w:tplc="04090005" w:tentative="1">
+      <w:start w:val="1"/>
+      <w:numFmt w:val="bullet"/>
+      <w:lvlText w:val=""/>
+      <w:lvlJc w:val="left"/>
+      <w:pPr>
+        <w:ind w:left="2880" w:hanging="360"/>
+      </w:pPr>
+      <w:rPr>
+        <w:rFonts w:ascii="Wingdings" w:hAnsi="Wingdings" w:hint="default"/>
+      </w:rPr>
+    </w:lvl>
+    <w:lvl w:ilvl="3" w:tplc="04090001" w:tentative="1">
+      <w:start w:val="1"/>
+      <w:numFmt w:val="bullet"/>
+      <w:lvlText w:val=""/>
+      <w:lvlJc w:val="left"/>
+      <w:pPr>
+        <w:ind w:left="3600" w:hanging="360"/>
+      </w:pPr>
+      <w:rPr>
+        <w:rFonts w:ascii="Symbol" w:hAnsi="Symbol" w:hint="default"/>
+      </w:rPr>
+    </w:lvl>
+    <w:lvl w:ilvl="4" w:tplc="04090003" w:tentative="1">
+      <w:start w:val="1"/>
+      <w:numFmt w:val="bullet"/>
+      <w:lvlText w:val="o"/>
+      <w:lvlJc w:val="left"/>
+      <w:pPr>
+        <w:ind w:left="4320" w:hanging="360"/>
+      </w:pPr>
+      <w:rPr>
+        <w:rFonts w:ascii="Courier New" w:hAnsi="Courier New" w:cs="Courier New" w:hint="default"/>
+      </w:rPr>
+    </w:lvl>
+    <w:lvl w:ilvl="5" w:tplc="04090005" w:tentative="1">
+      <w:start w:val="1"/>
+      <w:numFmt w:val="bullet"/>
+      <w:lvlText w:val=""/>
+      <w:lvlJc w:val="left"/>
+      <w:pPr>
+        <w:ind w:left="5040" w:hanging="360"/>
+      </w:pPr>
+      <w:rPr>
+        <w:rFonts w:ascii="Wingdings" w:hAnsi="Wingdings" w:hint="default"/>
+      </w:rPr>
+    </w:lvl>
+    <w:lvl w:ilvl="6" w:tplc="04090001" w:tentative="1">
+      <w:start w:val="1"/>
+      <w:numFmt w:val="bullet"/>
+      <w:lvlText w:val=""/>
+      <w:lvlJc w:val="left"/>
+      <w:pPr>
+        <w:ind w:left="5760" w:hanging="360"/>
+      </w:pPr>
+      <w:rPr>
+        <w:rFonts w:ascii="Symbol" w:hAnsi="Symbol" w:hint="default"/>
+      </w:rPr>
+    </w:lvl>
+    <w:lvl w:ilvl="7" w:tplc="04090003" w:tentative="1">
+      <w:start w:val="1"/>
+      <w:numFmt w:val="bullet"/>
+      <w:lvlText w:val="o"/>
+      <w:lvlJc w:val="left"/>
+      <w:pPr>
+        <w:ind w:left="6480" w:hanging="360"/>
+      </w:pPr>
+      <w:rPr>
+        <w:rFonts w:ascii="Courier New" w:hAnsi="Courier New" w:cs="Courier New" w:hint="default"/>
+      </w:rPr>
+    </w:lvl>
+    <w:lvl w:ilvl="8" w:tplc="04090005" w:tentative="1">
+      <w:start w:val="1"/>
+      <w:numFmt w:val="bullet"/>
+      <w:lvlText w:val=""/>
+      <w:lvlJc w:val="left"/>
+      <w:pPr>
+        <w:ind w:left="7200" w:hanging="360"/>
+      </w:pPr>
+      <w:rPr>
+        <w:rFonts w:ascii="Wingdings" w:hAnsi="Wingdings" w:hint="default"/>
+      </w:rPr>
+    </w:lvl>
+  </w:abstractNum>
+  <w:abstractNum w:abstractNumId="6" w15:restartNumberingAfterBreak="0">
     <w:nsid w:val="7F605F26"/>
     <w:multiLevelType w:val="hybridMultilevel"/>
     <w:tmpl w:val="C708204C"/>
@@ -5759,16 +6931,25 @@
     </w:lvl>
   </w:abstractNum>
   <w:num w:numId="1">
-    <w:abstractNumId w:val="3"/>
+    <w:abstractNumId w:val="6"/>
   </w:num>
   <w:num w:numId="2">
     <w:abstractNumId w:val="1"/>
   </w:num>
   <w:num w:numId="3">
-    <w:abstractNumId w:val="2"/>
+    <w:abstractNumId w:val="4"/>
   </w:num>
   <w:num w:numId="4">
     <w:abstractNumId w:val="0"/>
+  </w:num>
+  <w:num w:numId="5">
+    <w:abstractNumId w:val="3"/>
+  </w:num>
+  <w:num w:numId="6">
+    <w:abstractNumId w:val="5"/>
+  </w:num>
+  <w:num w:numId="7">
+    <w:abstractNumId w:val="2"/>
   </w:num>
 </w:numbering>
 </file>
@@ -6168,6 +7349,27 @@
     <w:qFormat/>
     <w:rsid w:val="00C07651"/>
   </w:style>
+  <w:style w:type="paragraph" w:styleId="Heading1">
+    <w:name w:val="heading 1"/>
+    <w:basedOn w:val="Normal"/>
+    <w:next w:val="Normal"/>
+    <w:link w:val="Heading1Char"/>
+    <w:uiPriority w:val="9"/>
+    <w:qFormat/>
+    <w:rsid w:val="007D6ABF"/>
+    <w:pPr>
+      <w:keepNext/>
+      <w:keepLines/>
+      <w:spacing w:before="240"/>
+      <w:outlineLvl w:val="0"/>
+    </w:pPr>
+    <w:rPr>
+      <w:rFonts w:asciiTheme="majorHAnsi" w:eastAsiaTheme="majorEastAsia" w:hAnsiTheme="majorHAnsi" w:cstheme="majorBidi"/>
+      <w:color w:val="365F91" w:themeColor="accent1" w:themeShade="BF"/>
+      <w:sz w:val="32"/>
+      <w:szCs w:val="32"/>
+    </w:rPr>
+  </w:style>
   <w:style w:type="character" w:default="1" w:styleId="DefaultParagraphFont">
     <w:name w:val="Default Paragraph Font"/>
     <w:uiPriority w:val="1"/>
@@ -6361,7 +7563,6 @@
     <w:basedOn w:val="Normal"/>
     <w:link w:val="HTMLPreformattedChar"/>
     <w:uiPriority w:val="99"/>
-    <w:semiHidden/>
     <w:unhideWhenUsed/>
     <w:rsid w:val="0014122C"/>
     <w:pPr>
@@ -6395,12 +7596,24 @@
     <w:basedOn w:val="DefaultParagraphFont"/>
     <w:link w:val="HTMLPreformatted"/>
     <w:uiPriority w:val="99"/>
-    <w:semiHidden/>
     <w:rsid w:val="0014122C"/>
     <w:rPr>
       <w:rFonts w:ascii="Courier New" w:eastAsia="Times New Roman" w:hAnsi="Courier New" w:cs="Courier New"/>
       <w:sz w:val="20"/>
       <w:szCs w:val="20"/>
+    </w:rPr>
+  </w:style>
+  <w:style w:type="character" w:customStyle="1" w:styleId="Heading1Char">
+    <w:name w:val="Heading 1 Char"/>
+    <w:basedOn w:val="DefaultParagraphFont"/>
+    <w:link w:val="Heading1"/>
+    <w:uiPriority w:val="9"/>
+    <w:rsid w:val="007D6ABF"/>
+    <w:rPr>
+      <w:rFonts w:asciiTheme="majorHAnsi" w:eastAsiaTheme="majorEastAsia" w:hAnsiTheme="majorHAnsi" w:cstheme="majorBidi"/>
+      <w:color w:val="365F91" w:themeColor="accent1" w:themeShade="BF"/>
+      <w:sz w:val="32"/>
+      <w:szCs w:val="32"/>
     </w:rPr>
   </w:style>
 </w:styles>

</xml_diff>

<commit_message>
Added new module for calculating TDD Grade
</commit_message>
<xml_diff>
--- a/6700/tppAnalysis/TDD Analysis instructions.docx
+++ b/6700/tppAnalysis/TDD Analysis instructions.docx
@@ -62,15 +62,7 @@
     <w:p/>
     <w:p>
       <w:r>
-        <w:t xml:space="preserve">Code is located on </w:t>
-      </w:r>
-      <w:proofErr w:type="spellStart"/>
-      <w:r>
-        <w:t>Github</w:t>
-      </w:r>
-      <w:proofErr w:type="spellEnd"/>
-      <w:r>
-        <w:t xml:space="preserve"> at </w:t>
+        <w:t xml:space="preserve">Code is located on Github at </w:t>
       </w:r>
       <w:hyperlink r:id="rId5" w:history="1">
         <w:r>
@@ -104,32 +96,11 @@
           <w:numId w:val="7"/>
         </w:numPr>
       </w:pPr>
-      <w:proofErr w:type="spellStart"/>
-      <w:r>
-        <w:t>Jsonpickle</w:t>
-      </w:r>
-      <w:proofErr w:type="spellEnd"/>
-      <w:r>
-        <w:t xml:space="preserve"> - </w:t>
-      </w:r>
-      <w:r>
-        <w:t xml:space="preserve">The </w:t>
-      </w:r>
-      <w:proofErr w:type="spellStart"/>
-      <w:r>
-        <w:t>git</w:t>
-      </w:r>
-      <w:proofErr w:type="spellEnd"/>
-      <w:r>
-        <w:t xml:space="preserve"> analysis uses </w:t>
-      </w:r>
-      <w:proofErr w:type="spellStart"/>
-      <w:r>
-        <w:t>jsonpickle</w:t>
-      </w:r>
-      <w:proofErr w:type="spellEnd"/>
-      <w:r>
-        <w:t xml:space="preserve">.  </w:t>
+      <w:r>
+        <w:t xml:space="preserve">Jsonpickle - </w:t>
+      </w:r>
+      <w:r>
+        <w:t xml:space="preserve">The git analysis uses jsonpickle.  </w:t>
       </w:r>
       <w:r>
         <w:t xml:space="preserve">Instructions for its installation can be found here:  </w:t>
@@ -288,21 +259,12 @@
           <w:sz w:val="28"/>
         </w:rPr>
       </w:pPr>
-      <w:proofErr w:type="spellStart"/>
       <w:r>
         <w:rPr>
           <w:b/>
           <w:sz w:val="28"/>
         </w:rPr>
-        <w:t>TDDanalysis.cfg</w:t>
-      </w:r>
-      <w:proofErr w:type="spellEnd"/>
-      <w:r>
-        <w:rPr>
-          <w:b/>
-          <w:sz w:val="28"/>
-        </w:rPr>
-        <w:t xml:space="preserve"> file</w:t>
+        <w:t>TDDanalysis.cfg file</w:t>
       </w:r>
     </w:p>
     <w:p/>
@@ -314,99 +276,91 @@
         <w:t xml:space="preserve"> support portability, the system has a</w:t>
       </w:r>
       <w:r>
+        <w:t xml:space="preserve"> TDDanalysis.cfg file</w:t>
+      </w:r>
+      <w:r>
+        <w:t xml:space="preserve">, which is located </w:t>
+      </w:r>
+      <w:r>
+        <w:t>in the same directory</w:t>
+      </w:r>
+      <w:r>
+        <w:t xml:space="preserve"> with the source code</w:t>
+      </w:r>
+      <w:r>
+        <w:t xml:space="preserve">.  In the file, </w:t>
+      </w:r>
+      <w:r>
+        <w:t xml:space="preserve">there </w:t>
+      </w:r>
+      <w:r>
+        <w:t>a</w:t>
+      </w:r>
+      <w:r>
+        <w:t xml:space="preserve">re </w:t>
+      </w:r>
+      <w:r>
+        <w:t>five</w:t>
+      </w:r>
+      <w:r>
+        <w:t xml:space="preserve"> section</w:t>
+      </w:r>
+      <w:r>
+        <w:t>s</w:t>
+      </w:r>
+      <w:r>
+        <w:t>:  Location, TA Test Case, HTML Location, Assignments, and Due Dates</w:t>
+      </w:r>
+      <w:r>
+        <w:t xml:space="preserve">.  </w:t>
+      </w:r>
+    </w:p>
+    <w:p>
+      <w:pPr>
+        <w:pStyle w:val="Heading1"/>
+      </w:pPr>
+      <w:r>
+        <w:t xml:space="preserve">Location </w:t>
+      </w:r>
+      <w:r>
+        <w:t>section</w:t>
+      </w:r>
+    </w:p>
+    <w:p/>
+    <w:p>
+      <w:r>
+        <w:t xml:space="preserve">This section </w:t>
+      </w:r>
+      <w:r>
+        <w:t>contains</w:t>
+      </w:r>
+      <w:r>
         <w:t xml:space="preserve"> </w:t>
       </w:r>
-      <w:proofErr w:type="spellStart"/>
-      <w:r>
-        <w:t>TDDanalysis.cfg</w:t>
-      </w:r>
-      <w:proofErr w:type="spellEnd"/>
-      <w:r>
-        <w:t xml:space="preserve"> file</w:t>
-      </w:r>
-      <w:r>
-        <w:t xml:space="preserve">, which is located </w:t>
-      </w:r>
-      <w:r>
-        <w:t>in the same directory</w:t>
-      </w:r>
-      <w:r>
-        <w:t xml:space="preserve"> with the source code</w:t>
-      </w:r>
-      <w:r>
-        <w:t xml:space="preserve">.  In the file, </w:t>
-      </w:r>
-      <w:r>
-        <w:t xml:space="preserve">there </w:t>
-      </w:r>
-      <w:r>
-        <w:t>a</w:t>
-      </w:r>
-      <w:r>
-        <w:t xml:space="preserve">re </w:t>
-      </w:r>
-      <w:r>
-        <w:t>five</w:t>
-      </w:r>
-      <w:r>
-        <w:t xml:space="preserve"> section</w:t>
-      </w:r>
-      <w:r>
-        <w:t>s</w:t>
-      </w:r>
-      <w:r>
-        <w:t>:  Location, TA Test Case, HTML Location, Assignments, and Due Dates</w:t>
+      <w:r>
+        <w:t xml:space="preserve">the </w:t>
+      </w:r>
+      <w:r>
+        <w:t xml:space="preserve">elements Root, </w:t>
+      </w:r>
+      <w:r>
+        <w:t xml:space="preserve">Home, </w:t>
+      </w:r>
+      <w:r>
+        <w:t>Semest</w:t>
+      </w:r>
+      <w:r>
+        <w:t>er,</w:t>
+      </w:r>
+      <w:r>
+        <w:t xml:space="preserve"> Assignment</w:t>
+      </w:r>
+      <w:r>
+        <w:t>, and Name Path Depth</w:t>
       </w:r>
       <w:r>
         <w:t xml:space="preserve">.  </w:t>
       </w:r>
-    </w:p>
-    <w:p>
-      <w:pPr>
-        <w:pStyle w:val="Heading1"/>
-      </w:pPr>
-      <w:r>
-        <w:t xml:space="preserve">Location </w:t>
-      </w:r>
-      <w:r>
-        <w:t>section</w:t>
-      </w:r>
-    </w:p>
-    <w:p/>
-    <w:p>
-      <w:r>
-        <w:t xml:space="preserve">This section </w:t>
-      </w:r>
-      <w:r>
-        <w:t>contains</w:t>
-      </w:r>
-      <w:r>
-        <w:t xml:space="preserve"> </w:t>
-      </w:r>
-      <w:r>
-        <w:t xml:space="preserve">the </w:t>
-      </w:r>
-      <w:r>
-        <w:t xml:space="preserve">elements Root, </w:t>
-      </w:r>
-      <w:r>
-        <w:t xml:space="preserve">Home, </w:t>
-      </w:r>
-      <w:r>
-        <w:t>Semest</w:t>
-      </w:r>
-      <w:r>
-        <w:t>er,</w:t>
-      </w:r>
-      <w:r>
-        <w:t xml:space="preserve"> Assignment</w:t>
-      </w:r>
-      <w:r>
-        <w:t>, and Name Path Depth</w:t>
-      </w:r>
-      <w:r>
-        <w:t xml:space="preserve">.  </w:t>
-      </w:r>
       <w:r>
         <w:t xml:space="preserve">These elements help the code find where you have located the student submissions.  For the code to work correctly, each of these must contain a valid part of the path to the submissions.  </w:t>
       </w:r>
@@ -414,15 +368,7 @@
         <w:t>In development</w:t>
       </w:r>
       <w:r>
-        <w:t xml:space="preserve">, the </w:t>
-      </w:r>
-      <w:proofErr w:type="spellStart"/>
-      <w:r>
-        <w:t>config</w:t>
-      </w:r>
-      <w:proofErr w:type="spellEnd"/>
-      <w:r>
-        <w:t xml:space="preserve"> file looks like this:</w:t>
+        <w:t>, the config file looks like this:</w:t>
       </w:r>
     </w:p>
     <w:p/>
@@ -517,13 +463,8 @@
           </w:tcPr>
           <w:p>
             <w:r>
-              <w:t xml:space="preserve">Home: </w:t>
+              <w:t>Home: git</w:t>
             </w:r>
-            <w:proofErr w:type="spellStart"/>
-            <w:r>
-              <w:t>git</w:t>
-            </w:r>
-            <w:proofErr w:type="spellEnd"/>
           </w:p>
         </w:tc>
         <w:tc>
@@ -532,21 +473,8 @@
           </w:tcPr>
           <w:p>
             <w:r>
-              <w:t xml:space="preserve">Home:  </w:t>
+              <w:t>Home:  shammond/GoogleDrive</w:t>
             </w:r>
-            <w:proofErr w:type="spellStart"/>
-            <w:r>
-              <w:t>shammond</w:t>
-            </w:r>
-            <w:proofErr w:type="spellEnd"/>
-            <w:r>
-              <w:t>/</w:t>
-            </w:r>
-            <w:proofErr w:type="spellStart"/>
-            <w:r>
-              <w:t>GoogleDrive</w:t>
-            </w:r>
-            <w:proofErr w:type="spellEnd"/>
           </w:p>
         </w:tc>
       </w:tr>
@@ -745,15 +673,7 @@
         <w:t>I</w:t>
       </w:r>
       <w:r>
-        <w:t xml:space="preserve">n the </w:t>
-      </w:r>
-      <w:proofErr w:type="spellStart"/>
-      <w:r>
-        <w:t>config</w:t>
-      </w:r>
-      <w:proofErr w:type="spellEnd"/>
-      <w:r>
-        <w:t xml:space="preserve"> file</w:t>
+        <w:t>n the config file</w:t>
       </w:r>
       <w:r>
         <w:t>, this section looks like this</w:t>
@@ -770,34 +690,13 @@
     </w:p>
     <w:p>
       <w:r>
-        <w:t xml:space="preserve">Test Directory:  </w:t>
-      </w:r>
-      <w:proofErr w:type="spellStart"/>
-      <w:r>
-        <w:t>TATests</w:t>
-      </w:r>
-      <w:proofErr w:type="spellEnd"/>
+        <w:t>Test Directory:  TATests</w:t>
+      </w:r>
     </w:p>
     <w:p/>
     <w:p>
       <w:r>
-        <w:t>The analysis code will look for TA Test Code in this directory, which should be placed underneath the Semester directory (e.g., Root:\Home\Semester\</w:t>
-      </w:r>
-      <w:proofErr w:type="spellStart"/>
-      <w:r>
-        <w:t>TATests</w:t>
-      </w:r>
-      <w:proofErr w:type="spellEnd"/>
-      <w:r>
-        <w:t xml:space="preserve">).  Under the </w:t>
-      </w:r>
-      <w:proofErr w:type="spellStart"/>
-      <w:r>
-        <w:t>TATests</w:t>
-      </w:r>
-      <w:proofErr w:type="spellEnd"/>
-      <w:r>
-        <w:t xml:space="preserve"> folder, it does not matter if the test files are all in the same directory or in multiple directories.  </w:t>
+        <w:t xml:space="preserve">The analysis code will look for TA Test Code in this directory, which should be placed underneath the Semester directory (e.g., Root:\Home\Semester\TATests).  Under the TATests folder, it does not matter if the test files are all in the same directory or in multiple directories.  </w:t>
       </w:r>
       <w:r>
         <w:t>The code will read the contents of the TA Test Code and compare it to test code contents for each student.</w:t>
@@ -817,23 +716,7 @@
         <w:t>This section</w:t>
       </w:r>
       <w:r>
-        <w:t xml:space="preserve"> deals with an HTML Code Coverage report that can be provided for each individual.  If all of a student’s test code successfully passes, the Code Coverage process can generate an HTML report showing where the coverage is lacking.  This section in the </w:t>
-      </w:r>
-      <w:proofErr w:type="spellStart"/>
-      <w:r>
-        <w:t>TDDanalysis.cfg</w:t>
-      </w:r>
-      <w:proofErr w:type="spellEnd"/>
-      <w:r>
-        <w:t xml:space="preserve"> file will allow you to define the location to place the many HTML files generated to support this report.  In development, the elements used the same location, but you may wish to set up a different directory structure that the students can access and place the files there.  This section will allow you to define the location to place the files.  Students can be instructed to go there and click the index.html file to view their report.  In the </w:t>
-      </w:r>
-      <w:proofErr w:type="spellStart"/>
-      <w:r>
-        <w:t>config</w:t>
-      </w:r>
-      <w:proofErr w:type="spellEnd"/>
-      <w:r>
-        <w:t xml:space="preserve"> file, this section looks like this:</w:t>
+        <w:t xml:space="preserve"> deals with an HTML Code Coverage report that can be provided for each individual.  If all of a student’s test code successfully passes, the Code Coverage process can generate an HTML report showing where the coverage is lacking.  This section in the TDDanalysis.cfg file will allow you to define the location to place the many HTML files generated to support this report.  In development, the elements used the same location, but you may wish to set up a different directory structure that the students can access and place the files there.  This section will allow you to define the location to place the files.  Students can be instructed to go there and click the index.html file to view their report.  In the config file, this section looks like this:</w:t>
       </w:r>
     </w:p>
     <w:p/>
@@ -858,13 +741,8 @@
         <w:keepNext/>
       </w:pPr>
       <w:r>
-        <w:t xml:space="preserve">Home: </w:t>
-      </w:r>
-      <w:proofErr w:type="spellStart"/>
-      <w:r>
-        <w:t>git</w:t>
-      </w:r>
-      <w:proofErr w:type="spellEnd"/>
+        <w:t>Home: git</w:t>
+      </w:r>
     </w:p>
     <w:p>
       <w:pPr>
@@ -902,55 +780,7 @@
     <w:p/>
     <w:p>
       <w:r>
-        <w:t xml:space="preserve">This section gives the system information about the assignments.  </w:t>
-      </w:r>
-      <w:proofErr w:type="spellStart"/>
-      <w:r>
-        <w:t>NumberOfAssignments</w:t>
-      </w:r>
-      <w:proofErr w:type="spellEnd"/>
-      <w:r>
-        <w:t xml:space="preserve"> tells how many coding assignments are represented in the student submission’s </w:t>
-      </w:r>
-      <w:proofErr w:type="spellStart"/>
-      <w:r>
-        <w:t>git</w:t>
-      </w:r>
-      <w:proofErr w:type="spellEnd"/>
-      <w:r>
-        <w:t xml:space="preserve"> files.  </w:t>
-      </w:r>
-      <w:proofErr w:type="gramStart"/>
-      <w:r>
-        <w:t>Typically</w:t>
-      </w:r>
-      <w:proofErr w:type="gramEnd"/>
-      <w:r>
-        <w:t xml:space="preserve"> assignments begin with a </w:t>
-      </w:r>
-      <w:proofErr w:type="spellStart"/>
-      <w:r>
-        <w:t>BaseName</w:t>
-      </w:r>
-      <w:proofErr w:type="spellEnd"/>
-      <w:r>
-        <w:t xml:space="preserve"> (in the past there have been bases such as CA or Assignment).  The </w:t>
-      </w:r>
-      <w:proofErr w:type="spellStart"/>
-      <w:r>
-        <w:t>BaseName</w:t>
-      </w:r>
-      <w:proofErr w:type="spellEnd"/>
-      <w:r>
-        <w:t xml:space="preserve"> element allows for variations in the Assignment names from one semester to the next.  </w:t>
-      </w:r>
-      <w:proofErr w:type="spellStart"/>
-      <w:r>
-        <w:t>FirstTDDAssignment</w:t>
-      </w:r>
-      <w:proofErr w:type="spellEnd"/>
-      <w:r>
-        <w:t xml:space="preserve"> just lets the system know which is the first assignment that contains code developed using the TDD process.</w:t>
+        <w:t>This section gives the system information about the assignments.  NumberOfAssignments tells how many coding assignments are represented in the student submission’s git files.  Typically assignments begin with a BaseName (in the past there have been bases such as CA or Assignment).  The BaseName element allows for variations in the Assignment names from one semester to the next.  FirstTDDAssignment just lets the system know which is the first assignment that contains code developed using the TDD process.</w:t>
       </w:r>
     </w:p>
     <w:p/>
@@ -960,33 +790,18 @@
       </w:r>
     </w:p>
     <w:p>
-      <w:proofErr w:type="spellStart"/>
-      <w:r>
-        <w:t>NumberOfAssignments</w:t>
-      </w:r>
-      <w:proofErr w:type="spellEnd"/>
-      <w:r>
-        <w:t>: 4</w:t>
-      </w:r>
-    </w:p>
-    <w:p>
-      <w:proofErr w:type="spellStart"/>
-      <w:r>
-        <w:t>BaseName</w:t>
-      </w:r>
-      <w:proofErr w:type="spellEnd"/>
-      <w:r>
-        <w:t>: Assignment</w:t>
-      </w:r>
-    </w:p>
-    <w:p>
-      <w:proofErr w:type="spellStart"/>
-      <w:r>
-        <w:t>FirstTDDAssignment</w:t>
-      </w:r>
-      <w:proofErr w:type="spellEnd"/>
-      <w:r>
-        <w:t>:  3</w:t>
+      <w:r>
+        <w:t>NumberOfAssignments: 4</w:t>
+      </w:r>
+    </w:p>
+    <w:p>
+      <w:r>
+        <w:t>BaseName: Assignment</w:t>
+      </w:r>
+    </w:p>
+    <w:p>
+      <w:r>
+        <w:t>FirstTDDAssignment:  3</w:t>
       </w:r>
     </w:p>
     <w:p>
@@ -1057,38 +872,196 @@
         <w:t xml:space="preserve">If </w:t>
       </w:r>
       <w:r>
-        <w:t xml:space="preserve">there are TA Test Cases, they should be placed in the TA Test Location as mentioned above.  Once they are placed there, you should run </w:t>
-      </w:r>
-      <w:proofErr w:type="spellStart"/>
-      <w:r>
-        <w:t>TATestCase</w:t>
-      </w:r>
-      <w:proofErr w:type="spellEnd"/>
-      <w:r>
-        <w:t xml:space="preserve">.  This creates a </w:t>
-      </w:r>
-      <w:proofErr w:type="spellStart"/>
-      <w:r>
-        <w:t>json</w:t>
-      </w:r>
-      <w:proofErr w:type="spellEnd"/>
-      <w:r>
-        <w:t xml:space="preserve"> file that contains the names of all the individual tests, plus the number of lines of code in each test.  </w:t>
-      </w:r>
-      <w:proofErr w:type="spellStart"/>
+        <w:t xml:space="preserve">there are TA Test Cases, they should be placed in the TA Test Location as mentioned above.  Once they are placed there, you should run TATestCase.  This creates a json file that contains the names of all the individual tests, plus the number of lines of code in each test.  </w:t>
+      </w:r>
       <w:r>
         <w:rPr>
           <w:b/>
         </w:rPr>
-        <w:t>TATestCase</w:t>
-      </w:r>
-      <w:proofErr w:type="spellEnd"/>
-      <w:r>
+        <w:t>TATestCase should be run every time new TA Test Cases are added to the TA Test directory.</w:t>
+      </w:r>
+    </w:p>
+    <w:p>
+      <w:pPr>
         <w:rPr>
           <w:b/>
         </w:rPr>
-        <w:t xml:space="preserve"> should be run every time new TA Test Cases are added to the TA Test directory.</w:t>
-      </w:r>
+      </w:pPr>
+    </w:p>
+    <w:p>
+      <w:pPr>
+        <w:rPr>
+          <w:b/>
+          <w:sz w:val="28"/>
+        </w:rPr>
+      </w:pPr>
+      <w:r>
+        <w:rPr>
+          <w:b/>
+          <w:sz w:val="28"/>
+        </w:rPr>
+        <w:t>Utility to download .git files</w:t>
+      </w:r>
+    </w:p>
+    <w:p>
+      <w:pPr>
+        <w:rPr>
+          <w:b/>
+        </w:rPr>
+      </w:pPr>
+    </w:p>
+    <w:p>
+      <w:pPr>
+        <w:rPr>
+          <w:rFonts w:ascii="Calibri" w:eastAsia="Times New Roman" w:hAnsi="Calibri" w:cs="Calibri"/>
+          <w:color w:val="000000"/>
+          <w:sz w:val="24"/>
+          <w:szCs w:val="24"/>
+        </w:rPr>
+      </w:pPr>
+      <w:r>
+        <w:t xml:space="preserve">Mass clone is a utility to download multiple files from Github Classroom.  It can be downloaded using the following command:  </w:t>
+      </w:r>
+      <w:r>
+        <w:rPr>
+          <w:rFonts w:ascii="Calibri" w:hAnsi="Calibri" w:cs="Calibri"/>
+          <w:color w:val="000000"/>
+        </w:rPr>
+        <w:t>git clone</w:t>
+      </w:r>
+      <w:r>
+        <w:rPr>
+          <w:rStyle w:val="apple-converted-space"/>
+          <w:rFonts w:ascii="Calibri" w:hAnsi="Calibri" w:cs="Calibri"/>
+          <w:color w:val="000000"/>
+        </w:rPr>
+        <w:t> </w:t>
+      </w:r>
+      <w:hyperlink r:id="rId7" w:history="1">
+        <w:r>
+          <w:rPr>
+            <w:rStyle w:val="Hyperlink"/>
+            <w:rFonts w:ascii="Calibri" w:hAnsi="Calibri" w:cs="Calibri"/>
+          </w:rPr>
+          <w:t>https://github.com/konzy/mass_clone</w:t>
+        </w:r>
+      </w:hyperlink>
+      <w:r>
+        <w:t xml:space="preserve">.  </w:t>
+      </w:r>
+      <w:r>
+        <w:rPr>
+          <w:rFonts w:ascii="Calibri" w:eastAsia="Times New Roman" w:hAnsi="Calibri" w:cs="Calibri"/>
+          <w:color w:val="000000"/>
+          <w:sz w:val="24"/>
+          <w:szCs w:val="24"/>
+        </w:rPr>
+        <w:t>Modify the file named</w:t>
+      </w:r>
+      <w:r>
+        <w:rPr>
+          <w:rFonts w:ascii="Calibri" w:eastAsia="Times New Roman" w:hAnsi="Calibri" w:cs="Calibri"/>
+          <w:color w:val="000000"/>
+          <w:sz w:val="24"/>
+          <w:szCs w:val="24"/>
+        </w:rPr>
+        <w:t xml:space="preserve"> clone_all_helper_example.sh, enter the organization as SoftwareP</w:t>
+      </w:r>
+      <w:r>
+        <w:rPr>
+          <w:rFonts w:ascii="Calibri" w:eastAsia="Times New Roman" w:hAnsi="Calibri" w:cs="Calibri"/>
+          <w:color w:val="000000"/>
+          <w:sz w:val="24"/>
+          <w:szCs w:val="24"/>
+        </w:rPr>
+        <w:t>rocess, use your username, and the</w:t>
+      </w:r>
+      <w:r>
+        <w:rPr>
+          <w:rFonts w:ascii="Calibri" w:eastAsia="Times New Roman" w:hAnsi="Calibri" w:cs="Calibri"/>
+          <w:color w:val="000000"/>
+          <w:sz w:val="24"/>
+          <w:szCs w:val="24"/>
+        </w:rPr>
+        <w:t xml:space="preserve"> https protocol.  </w:t>
+      </w:r>
+      <w:r>
+        <w:rPr>
+          <w:rFonts w:ascii="Calibri" w:eastAsia="Times New Roman" w:hAnsi="Calibri" w:cs="Calibri"/>
+          <w:color w:val="000000"/>
+          <w:sz w:val="24"/>
+          <w:szCs w:val="24"/>
+        </w:rPr>
+        <w:t>From the mass_clone subdirectory, run</w:t>
+      </w:r>
+      <w:r>
+        <w:rPr>
+          <w:rFonts w:ascii="Calibri" w:eastAsia="Times New Roman" w:hAnsi="Calibri" w:cs="Calibri"/>
+          <w:color w:val="000000"/>
+          <w:sz w:val="24"/>
+          <w:szCs w:val="24"/>
+        </w:rPr>
+        <w:t xml:space="preserve"> ./clone_all_helper_example on the current assignment </w:t>
+      </w:r>
+      <w:r>
+        <w:rPr>
+          <w:rFonts w:ascii="Calibri" w:eastAsia="Times New Roman" w:hAnsi="Calibri" w:cs="Calibri"/>
+          <w:color w:val="000000"/>
+          <w:sz w:val="24"/>
+          <w:szCs w:val="24"/>
+        </w:rPr>
+        <w:t>using</w:t>
+      </w:r>
+      <w:r>
+        <w:rPr>
+          <w:rFonts w:ascii="Calibri" w:eastAsia="Times New Roman" w:hAnsi="Calibri" w:cs="Calibri"/>
+          <w:color w:val="000000"/>
+          <w:sz w:val="24"/>
+          <w:szCs w:val="24"/>
+        </w:rPr>
+        <w:t xml:space="preserve"> the unique identifier of the assignment.  Make sure the upper/lower case is correct. </w:t>
+      </w:r>
+    </w:p>
+    <w:p>
+      <w:pPr>
+        <w:rPr>
+          <w:rFonts w:ascii="Calibri" w:eastAsia="Times New Roman" w:hAnsi="Calibri" w:cs="Calibri"/>
+          <w:color w:val="000000"/>
+          <w:sz w:val="24"/>
+          <w:szCs w:val="24"/>
+        </w:rPr>
+      </w:pPr>
+    </w:p>
+    <w:p>
+      <w:pPr>
+        <w:rPr>
+          <w:rFonts w:ascii="Times New Roman" w:eastAsia="Times New Roman" w:hAnsi="Times New Roman" w:cs="Times New Roman"/>
+          <w:sz w:val="24"/>
+          <w:szCs w:val="24"/>
+        </w:rPr>
+      </w:pPr>
+      <w:r>
+        <w:rPr>
+          <w:rFonts w:ascii="Calibri" w:eastAsia="Times New Roman" w:hAnsi="Calibri" w:cs="Calibri"/>
+          <w:color w:val="000000"/>
+          <w:sz w:val="24"/>
+          <w:szCs w:val="24"/>
+        </w:rPr>
+        <w:t>The github</w:t>
+      </w:r>
+      <w:bookmarkStart w:id="0" w:name="_GoBack"/>
+      <w:bookmarkEnd w:id="0"/>
+      <w:r>
+        <w:rPr>
+          <w:rFonts w:ascii="Calibri" w:eastAsia="Times New Roman" w:hAnsi="Calibri" w:cs="Calibri"/>
+          <w:color w:val="000000"/>
+          <w:sz w:val="24"/>
+          <w:szCs w:val="24"/>
+        </w:rPr>
+        <w:t xml:space="preserve"> files will all be downloaded into a directory of the same name as the assignment.  You will need to move all the files under the submissions folder in your directory tree.</w:t>
+      </w:r>
+    </w:p>
+    <w:p>
       <w:r>
         <w:rPr>
           <w:b/>
@@ -1148,15 +1121,7 @@
     <w:p/>
     <w:p>
       <w:r>
-        <w:t xml:space="preserve">The program </w:t>
-      </w:r>
-      <w:proofErr w:type="spellStart"/>
-      <w:r>
-        <w:t>runGitfileAnalysis</w:t>
-      </w:r>
-      <w:proofErr w:type="spellEnd"/>
-      <w:r>
-        <w:t xml:space="preserve"> has three phases.  </w:t>
+        <w:t xml:space="preserve">The program runGitfileAnalysis has three phases.  </w:t>
       </w:r>
     </w:p>
     <w:p/>
@@ -1194,36 +1159,15 @@
         </w:rPr>
       </w:pPr>
       <w:r>
-        <w:t xml:space="preserve">Have you created the formatted </w:t>
-      </w:r>
-      <w:proofErr w:type="spellStart"/>
-      <w:r>
-        <w:t>git</w:t>
-      </w:r>
-      <w:proofErr w:type="spellEnd"/>
-      <w:r>
-        <w:t xml:space="preserve"> files? (y/n)  </w:t>
-      </w:r>
-    </w:p>
-    <w:p>
-      <w:r>
-        <w:t xml:space="preserve">If you answer y, </w:t>
-      </w:r>
-      <w:proofErr w:type="spellStart"/>
-      <w:r>
-        <w:t>runGitFileAnalysis</w:t>
-      </w:r>
-      <w:proofErr w:type="spellEnd"/>
-      <w:r>
-        <w:t xml:space="preserve"> will read through the </w:t>
-      </w:r>
-      <w:proofErr w:type="spellStart"/>
-      <w:r>
-        <w:t>git</w:t>
-      </w:r>
-      <w:proofErr w:type="spellEnd"/>
-      <w:r>
-        <w:t xml:space="preserve"> repositories of ever</w:t>
+        <w:t xml:space="preserve">Have you created the formatted git files? (y/n)  </w:t>
+      </w:r>
+    </w:p>
+    <w:p>
+      <w:r>
+        <w:t>If you answer y, runGitFileAnalysis</w:t>
+      </w:r>
+      <w:r>
+        <w:t xml:space="preserve"> will read through the git repositories of ever</w:t>
       </w:r>
       <w:r>
         <w:t>y student submission and create</w:t>
@@ -1241,15 +1185,7 @@
         <w:t>, text-based</w:t>
       </w:r>
       <w:r>
-        <w:t xml:space="preserve"> </w:t>
-      </w:r>
-      <w:proofErr w:type="spellStart"/>
-      <w:r>
-        <w:t>git</w:t>
-      </w:r>
-      <w:proofErr w:type="spellEnd"/>
-      <w:r>
-        <w:t xml:space="preserve"> file that is used to analyze their TDD performance.  These files </w:t>
+        <w:t xml:space="preserve"> git file that is used to analyze their TDD performance.  These files </w:t>
       </w:r>
       <w:r>
         <w:t>are</w:t>
@@ -1273,20 +1209,7 @@
         <w:t>Semester\A</w:t>
       </w:r>
       <w:r>
-        <w:t xml:space="preserve">ssignment directory with </w:t>
-      </w:r>
-      <w:proofErr w:type="gramStart"/>
-      <w:r>
-        <w:t>a .</w:t>
-      </w:r>
-      <w:proofErr w:type="spellStart"/>
-      <w:r>
-        <w:t>gitdata</w:t>
-      </w:r>
-      <w:proofErr w:type="spellEnd"/>
-      <w:proofErr w:type="gramEnd"/>
-      <w:r>
-        <w:t xml:space="preserve"> extension, one per student with the directory name from their submission as the file name.  </w:t>
+        <w:t xml:space="preserve">ssignment directory with a .gitdata extension, one per student with the directory name from their submission as the file name.  </w:t>
       </w:r>
     </w:p>
     <w:p/>
@@ -1298,15 +1221,7 @@
         <w:t xml:space="preserve">to the console </w:t>
       </w:r>
       <w:r>
-        <w:t xml:space="preserve">the student directory name as it converts the </w:t>
-      </w:r>
-      <w:proofErr w:type="spellStart"/>
-      <w:r>
-        <w:t>git</w:t>
-      </w:r>
-      <w:proofErr w:type="spellEnd"/>
-      <w:r>
-        <w:t xml:space="preserve"> repository.  The following are issues that may arise:</w:t>
+        <w:t>the student directory name as it converts the git repository.  The following are issues that may arise:</w:t>
       </w:r>
     </w:p>
     <w:p/>
@@ -1360,28 +1275,7 @@
           </w:tcPr>
           <w:p>
             <w:r>
-              <w:t xml:space="preserve">fatal:  not a </w:t>
-            </w:r>
-            <w:proofErr w:type="spellStart"/>
-            <w:r>
-              <w:t>git</w:t>
-            </w:r>
-            <w:proofErr w:type="spellEnd"/>
-            <w:r>
-              <w:t xml:space="preserve"> repository (or any of the parent directories):</w:t>
-            </w:r>
-            <w:proofErr w:type="gramStart"/>
-            <w:r>
-              <w:t xml:space="preserve">  .</w:t>
-            </w:r>
-            <w:proofErr w:type="spellStart"/>
-            <w:r>
-              <w:t>git</w:t>
-            </w:r>
-            <w:proofErr w:type="spellEnd"/>
-            <w:proofErr w:type="gramEnd"/>
-            <w:r>
-              <w:t xml:space="preserve">  </w:t>
+              <w:t xml:space="preserve">fatal:  not a git repository (or any of the parent directories):  .git  </w:t>
             </w:r>
           </w:p>
         </w:tc>
@@ -1391,28 +1285,7 @@
           </w:tcPr>
           <w:p>
             <w:r>
-              <w:t xml:space="preserve">This indicates that they created </w:t>
-            </w:r>
-            <w:proofErr w:type="gramStart"/>
-            <w:r>
-              <w:t>a .</w:t>
-            </w:r>
-            <w:proofErr w:type="spellStart"/>
-            <w:r>
-              <w:t>git</w:t>
-            </w:r>
-            <w:proofErr w:type="spellEnd"/>
-            <w:proofErr w:type="gramEnd"/>
-            <w:r>
-              <w:t xml:space="preserve"> directory, but didn’t really create a </w:t>
-            </w:r>
-            <w:proofErr w:type="spellStart"/>
-            <w:r>
-              <w:t>git</w:t>
-            </w:r>
-            <w:proofErr w:type="spellEnd"/>
-            <w:r>
-              <w:t xml:space="preserve"> repository</w:t>
+              <w:t>This indicates that they created a .git directory, but didn’t really create a git repository</w:t>
             </w:r>
           </w:p>
         </w:tc>
@@ -1422,15 +1295,7 @@
           </w:tcPr>
           <w:p>
             <w:r>
-              <w:t xml:space="preserve">Instruct student to create a valid </w:t>
-            </w:r>
-            <w:proofErr w:type="spellStart"/>
-            <w:r>
-              <w:t>git</w:t>
-            </w:r>
-            <w:proofErr w:type="spellEnd"/>
-            <w:r>
-              <w:t xml:space="preserve"> repository on the next assignment</w:t>
+              <w:t>Instruct student to create a valid git repository on the next assignment</w:t>
             </w:r>
           </w:p>
         </w:tc>
@@ -1445,23 +1310,10 @@
               <w:t>The</w:t>
             </w:r>
             <w:r>
-              <w:t xml:space="preserve"> code does not create </w:t>
-            </w:r>
-            <w:proofErr w:type="gramStart"/>
-            <w:r>
-              <w:t>a</w:t>
+              <w:t xml:space="preserve"> code does not create a</w:t>
             </w:r>
             <w:r>
-              <w:t xml:space="preserve"> .</w:t>
-            </w:r>
-            <w:proofErr w:type="spellStart"/>
-            <w:r>
-              <w:t>gitdata</w:t>
-            </w:r>
-            <w:proofErr w:type="spellEnd"/>
-            <w:proofErr w:type="gramEnd"/>
-            <w:r>
-              <w:t xml:space="preserve"> file for a particular student</w:t>
+              <w:t xml:space="preserve"> .gitdata file for a particular student</w:t>
             </w:r>
           </w:p>
         </w:tc>
@@ -1471,15 +1323,7 @@
           </w:tcPr>
           <w:p>
             <w:r>
-              <w:t xml:space="preserve">The student didn’t create a </w:t>
-            </w:r>
-            <w:proofErr w:type="spellStart"/>
-            <w:r>
-              <w:t>git</w:t>
-            </w:r>
-            <w:proofErr w:type="spellEnd"/>
-            <w:r>
-              <w:t xml:space="preserve"> repository</w:t>
+              <w:t>The student didn’t create a git repository</w:t>
             </w:r>
           </w:p>
         </w:tc>
@@ -1489,15 +1333,7 @@
           </w:tcPr>
           <w:p>
             <w:r>
-              <w:t xml:space="preserve">Instruct student to create a valid </w:t>
-            </w:r>
-            <w:proofErr w:type="spellStart"/>
-            <w:r>
-              <w:t>git</w:t>
-            </w:r>
-            <w:proofErr w:type="spellEnd"/>
-            <w:r>
-              <w:t xml:space="preserve"> repository on the next assignment</w:t>
+              <w:t>Instruct student to create a valid git repository on the next assignment</w:t>
             </w:r>
           </w:p>
         </w:tc>
@@ -1509,15 +1345,7 @@
         <w:t>If you have already</w:t>
       </w:r>
       <w:r>
-        <w:t xml:space="preserve"> created the formatted </w:t>
-      </w:r>
-      <w:proofErr w:type="spellStart"/>
-      <w:r>
-        <w:t>git</w:t>
-      </w:r>
-      <w:proofErr w:type="spellEnd"/>
-      <w:r>
-        <w:t xml:space="preserve"> file</w:t>
+        <w:t xml:space="preserve"> created the formatted git file</w:t>
       </w:r>
       <w:r>
         <w:t xml:space="preserve"> </w:t>
@@ -1526,15 +1354,7 @@
         <w:t>but need to re-run the analysis</w:t>
       </w:r>
       <w:r>
-        <w:t xml:space="preserve">, you can skip the formatted </w:t>
-      </w:r>
-      <w:proofErr w:type="spellStart"/>
-      <w:r>
-        <w:t>git</w:t>
-      </w:r>
-      <w:proofErr w:type="spellEnd"/>
-      <w:r>
-        <w:t xml:space="preserve"> file creation process, which </w:t>
+        <w:t xml:space="preserve">, you can skip the formatted git file creation process, which </w:t>
       </w:r>
       <w:r>
         <w:t xml:space="preserve">does </w:t>
@@ -1555,15 +1375,7 @@
         <w:t>Have you created the formatt</w:t>
       </w:r>
       <w:r>
-        <w:t xml:space="preserve">ed </w:t>
-      </w:r>
-      <w:proofErr w:type="spellStart"/>
-      <w:r>
-        <w:t>git</w:t>
-      </w:r>
-      <w:proofErr w:type="spellEnd"/>
-      <w:r>
-        <w:t xml:space="preserve"> files? </w:t>
+        <w:t xml:space="preserve">ed git files? </w:t>
       </w:r>
       <w:r>
         <w:t>(y/n)</w:t>
@@ -1608,64 +1420,26 @@
     <w:p/>
     <w:p>
       <w:r>
-        <w:t xml:space="preserve">After </w:t>
-      </w:r>
-      <w:proofErr w:type="gramStart"/>
-      <w:r>
-        <w:t>the .</w:t>
-      </w:r>
-      <w:proofErr w:type="spellStart"/>
-      <w:r>
-        <w:t>gitdata</w:t>
-      </w:r>
-      <w:proofErr w:type="spellEnd"/>
-      <w:proofErr w:type="gramEnd"/>
-      <w:r>
-        <w:t xml:space="preserve"> files are created, </w:t>
-      </w:r>
-      <w:proofErr w:type="spellStart"/>
-      <w:r>
-        <w:t>runGitfileAnalysis</w:t>
-      </w:r>
-      <w:proofErr w:type="spellEnd"/>
-      <w:r>
-        <w:t xml:space="preserve"> will perform the </w:t>
+        <w:t xml:space="preserve">After the .gitdata files are created, runGitfileAnalysis will perform the </w:t>
       </w:r>
       <w:r>
         <w:t xml:space="preserve">second phase, which is the </w:t>
       </w:r>
       <w:r>
-        <w:t>TDD analysis of all the .</w:t>
-      </w:r>
-      <w:proofErr w:type="spellStart"/>
-      <w:r>
-        <w:t>gitdata</w:t>
-      </w:r>
-      <w:proofErr w:type="spellEnd"/>
-      <w:r>
-        <w:t xml:space="preserve"> files.</w:t>
-      </w:r>
-      <w:r>
-        <w:t xml:space="preserve">  This will create two files per student, one with </w:t>
-      </w:r>
-      <w:proofErr w:type="gramStart"/>
-      <w:r>
-        <w:t>a .</w:t>
-      </w:r>
-      <w:proofErr w:type="spellStart"/>
+        <w:t>TDD analysis of all the .gitdata files.</w:t>
+      </w:r>
+      <w:r>
+        <w:t xml:space="preserve">  This will create two files per student, one with a .</w:t>
+      </w:r>
       <w:r>
         <w:t>json</w:t>
       </w:r>
-      <w:proofErr w:type="spellEnd"/>
-      <w:proofErr w:type="gramEnd"/>
       <w:r>
         <w:t xml:space="preserve"> extension and one with a .</w:t>
       </w:r>
-      <w:proofErr w:type="spellStart"/>
       <w:r>
         <w:t>gitout</w:t>
       </w:r>
-      <w:proofErr w:type="spellEnd"/>
       <w:r>
         <w:t xml:space="preserve"> extension, both with the student directory name as the file name.  </w:t>
       </w:r>
@@ -1688,34 +1462,17 @@
         <w:t>A</w:t>
       </w:r>
       <w:r>
-        <w:t xml:space="preserve">ssignment directory, along with </w:t>
-      </w:r>
-      <w:proofErr w:type="gramStart"/>
-      <w:r>
-        <w:t>the .</w:t>
-      </w:r>
-      <w:proofErr w:type="spellStart"/>
-      <w:r>
-        <w:t>gitdata</w:t>
-      </w:r>
-      <w:proofErr w:type="spellEnd"/>
-      <w:proofErr w:type="gramEnd"/>
-      <w:r>
-        <w:t xml:space="preserve"> files.</w:t>
+        <w:t>ssignment directory, along with the .gitdata files.</w:t>
       </w:r>
     </w:p>
     <w:p/>
     <w:p>
-      <w:proofErr w:type="gramStart"/>
       <w:r>
         <w:t>The .</w:t>
       </w:r>
-      <w:proofErr w:type="spellStart"/>
       <w:r>
         <w:t>json</w:t>
       </w:r>
-      <w:proofErr w:type="spellEnd"/>
-      <w:proofErr w:type="gramEnd"/>
       <w:r>
         <w:t xml:space="preserve"> file is used </w:t>
       </w:r>
@@ -1741,15 +1498,7 @@
         <w:t>the Analysis Report while skipping the first two phases in</w:t>
       </w:r>
       <w:r>
-        <w:t xml:space="preserve"> </w:t>
-      </w:r>
-      <w:proofErr w:type="spellStart"/>
-      <w:r>
-        <w:t>runGitfileAnalysis</w:t>
-      </w:r>
-      <w:proofErr w:type="spellEnd"/>
-      <w:r>
-        <w:t xml:space="preserve">.  </w:t>
+        <w:t xml:space="preserve"> runGitfileAnalysis.  </w:t>
       </w:r>
     </w:p>
     <w:p/>
@@ -1764,7 +1513,6 @@
           <w:szCs w:val="22"/>
         </w:rPr>
       </w:pPr>
-      <w:proofErr w:type="gramStart"/>
       <w:r>
         <w:rPr>
           <w:rFonts w:asciiTheme="minorHAnsi" w:hAnsiTheme="minorHAnsi" w:cstheme="minorHAnsi"/>
@@ -1773,7 +1521,6 @@
         </w:rPr>
         <w:t>The .</w:t>
       </w:r>
-      <w:proofErr w:type="spellStart"/>
       <w:r>
         <w:rPr>
           <w:rFonts w:asciiTheme="minorHAnsi" w:hAnsiTheme="minorHAnsi" w:cstheme="minorHAnsi"/>
@@ -1782,8 +1529,6 @@
         </w:rPr>
         <w:t>gitout</w:t>
       </w:r>
-      <w:proofErr w:type="spellEnd"/>
-      <w:proofErr w:type="gramEnd"/>
       <w:r>
         <w:rPr>
           <w:rFonts w:asciiTheme="minorHAnsi" w:hAnsiTheme="minorHAnsi" w:cstheme="minorHAnsi"/>
@@ -1806,25 +1551,7 @@
           <w:sz w:val="22"/>
           <w:szCs w:val="22"/>
         </w:rPr>
-        <w:t xml:space="preserve">in their </w:t>
-      </w:r>
-      <w:proofErr w:type="spellStart"/>
-      <w:r>
-        <w:rPr>
-          <w:rFonts w:asciiTheme="minorHAnsi" w:hAnsiTheme="minorHAnsi" w:cstheme="minorHAnsi"/>
-          <w:sz w:val="22"/>
-          <w:szCs w:val="22"/>
-        </w:rPr>
-        <w:t>git</w:t>
-      </w:r>
-      <w:proofErr w:type="spellEnd"/>
-      <w:r>
-        <w:rPr>
-          <w:rFonts w:asciiTheme="minorHAnsi" w:hAnsiTheme="minorHAnsi" w:cstheme="minorHAnsi"/>
-          <w:sz w:val="22"/>
-          <w:szCs w:val="22"/>
-        </w:rPr>
-        <w:t xml:space="preserve"> file</w:t>
+        <w:t>in their git file</w:t>
       </w:r>
       <w:r>
         <w:rPr>
@@ -1885,7 +1612,6 @@
         </w:rPr>
         <w:t>Report on all assignments or just 1 (type 'all' or assignment Name)</w:t>
       </w:r>
-      <w:proofErr w:type="gramStart"/>
       <w:r>
         <w:rPr>
           <w:rFonts w:asciiTheme="minorHAnsi" w:hAnsiTheme="minorHAnsi" w:cstheme="minorHAnsi"/>
@@ -1927,18 +1653,7 @@
           <w:sz w:val="22"/>
           <w:szCs w:val="22"/>
         </w:rPr>
-        <w:t>If</w:t>
-      </w:r>
-      <w:proofErr w:type="gramEnd"/>
-      <w:r>
-        <w:rPr>
-          <w:rFonts w:asciiTheme="minorHAnsi" w:hAnsiTheme="minorHAnsi" w:cstheme="minorHAnsi"/>
-          <w:bCs/>
-          <w:color w:val="000000" w:themeColor="text1"/>
-          <w:sz w:val="22"/>
-          <w:szCs w:val="22"/>
-        </w:rPr>
-        <w:t xml:space="preserve"> you enter the assignment name, it should begin with assignment and a number with no space, e.g. assignment4.</w:t>
+        <w:t>If you enter the assignment name, it should begin with assignment and a number with no space, e.g. assignment4.</w:t>
       </w:r>
     </w:p>
     <w:p/>
@@ -1953,20 +1668,7 @@
         <w:t xml:space="preserve">section </w:t>
       </w:r>
       <w:r>
-        <w:t xml:space="preserve">of </w:t>
-      </w:r>
-      <w:proofErr w:type="gramStart"/>
-      <w:r>
-        <w:t>the .</w:t>
-      </w:r>
-      <w:proofErr w:type="spellStart"/>
-      <w:r>
-        <w:t>gitout</w:t>
-      </w:r>
-      <w:proofErr w:type="spellEnd"/>
-      <w:proofErr w:type="gramEnd"/>
-      <w:r>
-        <w:t xml:space="preserve"> file </w:t>
+        <w:t xml:space="preserve">of the .gitout file </w:t>
       </w:r>
       <w:r>
         <w:t xml:space="preserve">is </w:t>
@@ -1997,15 +1699,7 @@
         <w:t>you can skip the first two steps.  T</w:t>
       </w:r>
       <w:r>
-        <w:t xml:space="preserve">he system will prompt with the questions:  Have you created the formatted </w:t>
-      </w:r>
-      <w:proofErr w:type="spellStart"/>
-      <w:r>
-        <w:t>git</w:t>
-      </w:r>
-      <w:proofErr w:type="spellEnd"/>
-      <w:r>
-        <w:t xml:space="preserve"> files?  </w:t>
+        <w:t xml:space="preserve">he system will prompt with the questions:  Have you created the formatted git files?  </w:t>
       </w:r>
       <w:r>
         <w:t xml:space="preserve">(y/n) </w:t>
@@ -2029,7 +1723,6 @@
         </w:rPr>
         <w:t xml:space="preserve">formatted </w:t>
       </w:r>
-      <w:proofErr w:type="spellStart"/>
       <w:r>
         <w:rPr>
           <w:rFonts w:cs="Consolas"/>
@@ -2038,7 +1731,6 @@
         </w:rPr>
         <w:t>git</w:t>
       </w:r>
-      <w:proofErr w:type="spellEnd"/>
       <w:r>
         <w:rPr>
           <w:rFonts w:cs="Consolas"/>
@@ -2074,11 +1766,9 @@
         </w:rPr>
         <w:t xml:space="preserve">  </w:t>
       </w:r>
-      <w:proofErr w:type="gramStart"/>
       <w:r>
         <w:t>Just</w:t>
       </w:r>
-      <w:proofErr w:type="gramEnd"/>
       <w:r>
         <w:t xml:space="preserve"> answer y</w:t>
       </w:r>
@@ -2271,15 +1961,7 @@
               <w:keepNext/>
             </w:pPr>
             <w:r>
-              <w:t xml:space="preserve">Student is not following the TDD pattern or is not committing to </w:t>
-            </w:r>
-            <w:proofErr w:type="spellStart"/>
-            <w:r>
-              <w:t>git</w:t>
-            </w:r>
-            <w:proofErr w:type="spellEnd"/>
-            <w:r>
-              <w:t xml:space="preserve"> after each TDD step.</w:t>
+              <w:t>Student is not following the TDD pattern or is not committing to git after each TDD step.</w:t>
             </w:r>
           </w:p>
         </w:tc>
@@ -2326,20 +2008,7 @@
               <w:keepNext/>
             </w:pPr>
             <w:r>
-              <w:t xml:space="preserve">Student is committing to </w:t>
-            </w:r>
-            <w:proofErr w:type="gramStart"/>
-            <w:r>
-              <w:t>the .</w:t>
-            </w:r>
-            <w:proofErr w:type="spellStart"/>
-            <w:r>
-              <w:t>git</w:t>
-            </w:r>
-            <w:proofErr w:type="spellEnd"/>
-            <w:proofErr w:type="gramEnd"/>
-            <w:r>
-              <w:t xml:space="preserve"> file but isn’t using the plug-in buttons to do their commits.</w:t>
+              <w:t>Student is committing to the .git file but isn’t using the plug-in buttons to do their commits.</w:t>
             </w:r>
           </w:p>
         </w:tc>
@@ -2364,15 +2033,7 @@
           </w:tcPr>
           <w:p>
             <w:r>
-              <w:t xml:space="preserve">Student has a large number in the </w:t>
-            </w:r>
-            <w:proofErr w:type="spellStart"/>
-            <w:r>
-              <w:t>Avg</w:t>
-            </w:r>
-            <w:proofErr w:type="spellEnd"/>
-            <w:r>
-              <w:t xml:space="preserve"> Lines per Commit column</w:t>
+              <w:t>Student has a large number in the Avg Lines per Commit column</w:t>
             </w:r>
           </w:p>
         </w:tc>
@@ -2525,15 +2186,7 @@
         <w:t>element set</w:t>
       </w:r>
       <w:r>
-        <w:t xml:space="preserve"> in the </w:t>
-      </w:r>
-      <w:proofErr w:type="spellStart"/>
-      <w:r>
-        <w:t>TDDanalysis.cfg</w:t>
-      </w:r>
-      <w:proofErr w:type="spellEnd"/>
-      <w:r>
-        <w:t xml:space="preserve"> file.</w:t>
+        <w:t xml:space="preserve"> in the TDDanalysis.cfg file.</w:t>
       </w:r>
     </w:p>
     <w:p>
@@ -2571,7 +2224,6 @@
         </w:rPr>
         <w:t xml:space="preserve">un </w:t>
       </w:r>
-      <w:proofErr w:type="spellStart"/>
       <w:r>
         <w:rPr>
           <w:b/>
@@ -2579,7 +2231,6 @@
         </w:rPr>
         <w:t>CodeCovAnalysis</w:t>
       </w:r>
-      <w:proofErr w:type="spellEnd"/>
       <w:r>
         <w:rPr>
           <w:b/>
@@ -2663,39 +2314,7 @@
     </w:p>
     <w:p>
       <w:r>
-        <w:t>FOR /F %%</w:t>
-      </w:r>
-      <w:proofErr w:type="spellStart"/>
-      <w:r>
-        <w:t>i</w:t>
-      </w:r>
-      <w:proofErr w:type="spellEnd"/>
-      <w:r>
-        <w:t xml:space="preserve"> IN (%arg1</w:t>
-      </w:r>
-      <w:proofErr w:type="gramStart"/>
-      <w:r>
-        <w:t>%.dirlist</w:t>
-      </w:r>
-      <w:proofErr w:type="gramEnd"/>
-      <w:r>
-        <w:t xml:space="preserve">) DO </w:t>
-      </w:r>
-      <w:proofErr w:type="spellStart"/>
-      <w:r>
-        <w:t>CodeCoverage</w:t>
-      </w:r>
-      <w:proofErr w:type="spellEnd"/>
-      <w:r>
-        <w:t xml:space="preserve"> %%</w:t>
-      </w:r>
-      <w:proofErr w:type="spellStart"/>
-      <w:r>
-        <w:t>i</w:t>
-      </w:r>
-      <w:proofErr w:type="spellEnd"/>
-      <w:r>
-        <w:t xml:space="preserve"> %arg1%</w:t>
+        <w:t>FOR /F %%i IN (%arg1%.dirlist) DO CodeCoverage %%i %arg1%</w:t>
       </w:r>
       <w:r>
         <w:t xml:space="preserve"> $arg2%</w:t>
@@ -2703,11 +2322,9 @@
     </w:p>
     <w:p/>
     <w:p>
-      <w:proofErr w:type="spellStart"/>
       <w:r>
         <w:t>CodeCovAnalysis</w:t>
       </w:r>
-      <w:proofErr w:type="spellEnd"/>
       <w:r>
         <w:t xml:space="preserve"> </w:t>
       </w:r>
@@ -2719,176 +2336,125 @@
       </w:r>
     </w:p>
     <w:p>
-      <w:proofErr w:type="spellStart"/>
+      <w:r>
+        <w:t>CodeCovAnalysis Assignment5.dirList yes</w:t>
+      </w:r>
+    </w:p>
+    <w:p/>
+    <w:p>
+      <w:r>
+        <w:t xml:space="preserve">For Mac, </w:t>
+      </w:r>
+      <w:r>
+        <w:t>before running the script for the first time, you may need to run the following command:  chmod u+x /CodeCovAnalysis.sh</w:t>
+      </w:r>
+    </w:p>
+    <w:p>
+      <w:r>
+        <w:t xml:space="preserve">Then you </w:t>
+      </w:r>
+      <w:r>
+        <w:t>ca</w:t>
+      </w:r>
+      <w:r>
+        <w:t>ll the shell script</w:t>
+      </w:r>
+      <w:r>
+        <w:t xml:space="preserve"> like this:</w:t>
+      </w:r>
+    </w:p>
+    <w:p>
+      <w:r>
+        <w:t>./CodeCovAnalysis.sh Assignment5.dirList no</w:t>
+      </w:r>
+    </w:p>
+    <w:p/>
+    <w:p>
+      <w:r>
+        <w:t xml:space="preserve">When you run </w:t>
+      </w:r>
       <w:r>
         <w:t>CodeCovAnalysis</w:t>
       </w:r>
-      <w:proofErr w:type="spellEnd"/>
-      <w:r>
-        <w:t xml:space="preserve"> Assignment5.dirList yes</w:t>
+      <w:r>
+        <w:t>, you are passing it</w:t>
+      </w:r>
+      <w:r>
+        <w:t xml:space="preserve"> two arguments.  The first is </w:t>
+      </w:r>
+      <w:r>
+        <w:t xml:space="preserve">the assignment name </w:t>
+      </w:r>
+      <w:r>
+        <w:t>being</w:t>
+      </w:r>
+      <w:r>
+        <w:t xml:space="preserve"> analyzed, and the second tells it whether it should generate the HTML Code Coverage report that is available </w:t>
+      </w:r>
+      <w:r>
+        <w:t>(i.e., CodeCovAnalysis</w:t>
+      </w:r>
+      <w:r>
+        <w:t xml:space="preserve"> CA05</w:t>
+      </w:r>
+      <w:r>
+        <w:t xml:space="preserve"> yes</w:t>
+      </w:r>
+      <w:r>
+        <w:t xml:space="preserve">).  </w:t>
+      </w:r>
+      <w:r>
+        <w:t xml:space="preserve">If you choose to generate the HTML report, be sure that the appropriate section is present in the TDDanalysis.cfg file described above.  </w:t>
       </w:r>
     </w:p>
     <w:p/>
     <w:p>
-      <w:r>
-        <w:t xml:space="preserve">For Mac, </w:t>
-      </w:r>
-      <w:r>
-        <w:t xml:space="preserve">before running the script for the first time, you may need to run the following command:  </w:t>
-      </w:r>
-      <w:proofErr w:type="spellStart"/>
-      <w:r>
-        <w:t>chmod</w:t>
-      </w:r>
-      <w:proofErr w:type="spellEnd"/>
-      <w:r>
-        <w:t xml:space="preserve"> </w:t>
-      </w:r>
-      <w:proofErr w:type="spellStart"/>
-      <w:r>
-        <w:t>u+x</w:t>
-      </w:r>
-      <w:proofErr w:type="spellEnd"/>
-      <w:r>
-        <w:t xml:space="preserve"> /CodeCovAnalysis.sh</w:t>
-      </w:r>
-    </w:p>
-    <w:p>
-      <w:r>
-        <w:t xml:space="preserve">Then you </w:t>
-      </w:r>
-      <w:r>
-        <w:t>ca</w:t>
-      </w:r>
-      <w:r>
-        <w:t>ll the shell script</w:t>
-      </w:r>
-      <w:r>
-        <w:t xml:space="preserve"> like this:</w:t>
-      </w:r>
-    </w:p>
-    <w:p>
-      <w:r>
-        <w:t>./CodeCovAnalysis.sh Assignment5.dirList no</w:t>
+      <w:pPr>
+        <w:rPr>
+          <w:b/>
+        </w:rPr>
+      </w:pPr>
+      <w:r>
+        <w:t>T</w:t>
+      </w:r>
+      <w:r>
+        <w:t xml:space="preserve">he </w:t>
+      </w:r>
+      <w:r>
+        <w:t>shell/</w:t>
+      </w:r>
+      <w:r>
+        <w:t xml:space="preserve">batch file will loop through the appropriate directory listing </w:t>
+      </w:r>
+      <w:r>
+        <w:t xml:space="preserve">file </w:t>
+      </w:r>
+      <w:r>
+        <w:t>(created by running GetDirectoryList</w:t>
+      </w:r>
+      <w:r>
+        <w:t>.py</w:t>
+      </w:r>
+      <w:r>
+        <w:t xml:space="preserve">) </w:t>
+      </w:r>
+      <w:r>
+        <w:t xml:space="preserve">and call the Python file CodeCoverage, passing it the appropriate </w:t>
+      </w:r>
+      <w:r>
+        <w:t xml:space="preserve">file </w:t>
+      </w:r>
+      <w:r>
+        <w:t>path and assignment to evaluate.</w:t>
+      </w:r>
+      <w:r>
+        <w:t xml:space="preserve">  </w:t>
       </w:r>
     </w:p>
     <w:p/>
     <w:p>
       <w:r>
-        <w:t xml:space="preserve">When you run </w:t>
-      </w:r>
-      <w:proofErr w:type="spellStart"/>
-      <w:r>
-        <w:t>CodeCovAnalysis</w:t>
-      </w:r>
-      <w:proofErr w:type="spellEnd"/>
-      <w:r>
-        <w:t>, you are passing it</w:t>
-      </w:r>
-      <w:r>
-        <w:t xml:space="preserve"> two arguments.  The first is </w:t>
-      </w:r>
-      <w:r>
-        <w:t xml:space="preserve">the assignment name </w:t>
-      </w:r>
-      <w:r>
-        <w:t>being</w:t>
-      </w:r>
-      <w:r>
-        <w:t xml:space="preserve"> analyzed, and the second tells it whether it should generate the HTML Code Coverage report that is available </w:t>
-      </w:r>
-      <w:r>
-        <w:t xml:space="preserve">(i.e., </w:t>
-      </w:r>
-      <w:proofErr w:type="spellStart"/>
-      <w:r>
-        <w:t>CodeCovAnalysis</w:t>
-      </w:r>
-      <w:proofErr w:type="spellEnd"/>
-      <w:r>
-        <w:t xml:space="preserve"> CA05</w:t>
-      </w:r>
-      <w:r>
-        <w:t xml:space="preserve"> yes</w:t>
-      </w:r>
-      <w:r>
-        <w:t xml:space="preserve">).  </w:t>
-      </w:r>
-      <w:r>
-        <w:t xml:space="preserve">If you choose to generate the HTML report, be sure that the appropriate section is present in the </w:t>
-      </w:r>
-      <w:proofErr w:type="spellStart"/>
-      <w:r>
-        <w:t>TDDanalysis.cfg</w:t>
-      </w:r>
-      <w:proofErr w:type="spellEnd"/>
-      <w:r>
-        <w:t xml:space="preserve"> file described above.  </w:t>
-      </w:r>
-    </w:p>
-    <w:p/>
-    <w:p>
-      <w:pPr>
-        <w:rPr>
-          <w:b/>
-        </w:rPr>
-      </w:pPr>
-      <w:r>
-        <w:t>T</w:t>
-      </w:r>
-      <w:r>
-        <w:t xml:space="preserve">he </w:t>
-      </w:r>
-      <w:r>
-        <w:t>shell/</w:t>
-      </w:r>
-      <w:bookmarkStart w:id="0" w:name="_GoBack"/>
-      <w:bookmarkEnd w:id="0"/>
-      <w:r>
-        <w:t xml:space="preserve">batch file will loop through the appropriate directory listing </w:t>
-      </w:r>
-      <w:r>
-        <w:t xml:space="preserve">file </w:t>
-      </w:r>
-      <w:r>
-        <w:t>(created by running GetDirectoryList</w:t>
-      </w:r>
-      <w:r>
-        <w:t>.py</w:t>
-      </w:r>
-      <w:r>
-        <w:t xml:space="preserve">) </w:t>
-      </w:r>
-      <w:r>
-        <w:t xml:space="preserve">and call the Python file </w:t>
-      </w:r>
-      <w:proofErr w:type="spellStart"/>
-      <w:r>
-        <w:t>CodeCoverage</w:t>
-      </w:r>
-      <w:proofErr w:type="spellEnd"/>
-      <w:r>
-        <w:t xml:space="preserve">, passing it the appropriate </w:t>
-      </w:r>
-      <w:r>
-        <w:t xml:space="preserve">file </w:t>
-      </w:r>
-      <w:r>
-        <w:t>path and assignment to evaluate.</w:t>
-      </w:r>
-      <w:r>
-        <w:t xml:space="preserve">  </w:t>
-      </w:r>
-    </w:p>
-    <w:p/>
-    <w:p>
-      <w:proofErr w:type="spellStart"/>
-      <w:r>
-        <w:t>CodeCoverage</w:t>
-      </w:r>
-      <w:proofErr w:type="spellEnd"/>
-      <w:r>
-        <w:t xml:space="preserve"> will exercise each student’s test code against their own production code.  </w:t>
+        <w:t xml:space="preserve">CodeCoverage will exercise each student’s test code against their own production code.  </w:t>
       </w:r>
       <w:r>
         <w:t xml:space="preserve">Results of the Code Coverage analysis will </w:t>
@@ -2930,23 +2496,13 @@
         <w:t xml:space="preserve">named using </w:t>
       </w:r>
       <w:r>
-        <w:t xml:space="preserve">the Assignment Name with an extension </w:t>
-      </w:r>
-      <w:proofErr w:type="gramStart"/>
-      <w:r>
-        <w:t>of .</w:t>
-      </w:r>
-      <w:proofErr w:type="spellStart"/>
+        <w:t>the Assignment Name with an extension of .</w:t>
+      </w:r>
       <w:r>
         <w:t>CC</w:t>
       </w:r>
       <w:r>
-        <w:t>report</w:t>
-      </w:r>
-      <w:proofErr w:type="spellEnd"/>
-      <w:proofErr w:type="gramEnd"/>
-      <w:r>
-        <w:t xml:space="preserve"> (ex. CA01.</w:t>
+        <w:t>report (ex. CA01.</w:t>
       </w:r>
       <w:r>
         <w:t>CC</w:t>
@@ -3027,13 +2583,8 @@
         <w:t xml:space="preserve">In the first scenario, </w:t>
       </w:r>
       <w:r>
-        <w:t xml:space="preserve">all of the test code completes </w:t>
-      </w:r>
-      <w:proofErr w:type="gramStart"/>
-      <w:r>
-        <w:t>successfully</w:t>
-      </w:r>
-      <w:proofErr w:type="gramEnd"/>
+        <w:t>all of the test code completes successfully</w:t>
+      </w:r>
       <w:r>
         <w:t xml:space="preserve"> and</w:t>
       </w:r>
@@ -3062,15 +2613,7 @@
         <w:t xml:space="preserve">  </w:t>
       </w:r>
       <w:r>
-        <w:t xml:space="preserve">If the batch file was called requesting the HTML report, the appropriate directory will be created along the path described in </w:t>
-      </w:r>
-      <w:proofErr w:type="spellStart"/>
-      <w:r>
-        <w:t>TDDanalysis.cfg</w:t>
-      </w:r>
-      <w:proofErr w:type="spellEnd"/>
-      <w:r>
-        <w:t xml:space="preserve"> and the files will be saved to that location.</w:t>
+        <w:t>If the batch file was called requesting the HTML report, the appropriate directory will be created along the path described in TDDanalysis.cfg and the files will be saved to that location.</w:t>
       </w:r>
     </w:p>
     <w:p/>
@@ -3094,6 +2637,12 @@
           <w:sz w:val="24"/>
         </w:rPr>
       </w:pPr>
+      <w:r>
+        <w:rPr>
+          <w:noProof/>
+          <w:sz w:val="24"/>
+        </w:rPr>
+      </w:r>
       <w:r>
         <w:rPr>
           <w:noProof/>
@@ -3157,35 +2706,14 @@
                       <w:sz w:val="18"/>
                     </w:rPr>
                     <w:cr/>
-                  </w:r>
-                  <w:proofErr w:type="spellStart"/>
-                  <w:r>
-                    <w:rPr>
-                      <w:sz w:val="18"/>
-                    </w:rPr>
                     <w:t>Longitudetest</w:t>
                   </w:r>
-                  <w:proofErr w:type="spellEnd"/>
                   <w:r>
                     <w:rPr>
                       <w:sz w:val="18"/>
                     </w:rPr>
                     <w:cr/>
-                    <w:t>__</w:t>
-                  </w:r>
-                  <w:proofErr w:type="spellStart"/>
-                  <w:r>
-                    <w:rPr>
-                      <w:sz w:val="18"/>
-                    </w:rPr>
-                    <w:t>init</w:t>
-                  </w:r>
-                  <w:proofErr w:type="spellEnd"/>
-                  <w:r>
-                    <w:rPr>
-                      <w:sz w:val="18"/>
-                    </w:rPr>
-                    <w:t>__</w:t>
+                    <w:t>__init__</w:t>
                   </w:r>
                   <w:r>
                     <w:rPr>
@@ -3254,14 +2782,12 @@
                             <w:sz w:val="18"/>
                           </w:rPr>
                         </w:pPr>
-                        <w:proofErr w:type="spellStart"/>
                         <w:r>
                           <w:rPr>
                             <w:sz w:val="18"/>
                           </w:rPr>
                           <w:t>Stmts</w:t>
                         </w:r>
-                        <w:proofErr w:type="spellEnd"/>
                       </w:p>
                     </w:tc>
                     <w:tc>
@@ -3310,19 +2836,11 @@
                             <w:sz w:val="18"/>
                           </w:rPr>
                         </w:pPr>
-                        <w:proofErr w:type="spellStart"/>
                         <w:r>
                           <w:rPr>
                             <w:sz w:val="18"/>
                           </w:rPr>
-                          <w:t>BrPart</w:t>
-                        </w:r>
-                        <w:proofErr w:type="spellEnd"/>
-                        <w:r>
-                          <w:rPr>
-                            <w:sz w:val="18"/>
-                          </w:rPr>
-                          <w:t xml:space="preserve">                   </w:t>
+                          <w:t xml:space="preserve">BrPart                   </w:t>
                         </w:r>
                       </w:p>
                     </w:tc>
@@ -3864,6 +3382,11 @@
         <w:rPr>
           <w:noProof/>
         </w:rPr>
+      </w:r>
+      <w:r>
+        <w:rPr>
+          <w:noProof/>
+        </w:rPr>
         <w:pict>
           <v:shape id="_x0000_s1027" type="#_x0000_t202" alt="" style="width:464.6pt;height:342.35pt;mso-wrap-style:square;mso-width-percent:0;mso-height-percent:0;mso-left-percent:-10001;mso-top-percent:-10001;mso-position-horizontal:absolute;mso-position-horizontal-relative:char;mso-position-vertical:absolute;mso-position-vertical-relative:line;mso-width-percent:0;mso-height-percent:0;mso-left-percent:-10001;mso-top-percent:-10001;mso-width-relative:margin;mso-height-relative:margin;v-text-anchor:top">
             <v:textbox style="mso-fit-shape-to-text:t">
@@ -3918,29 +3441,15 @@
                       <w:sz w:val="18"/>
                     </w:rPr>
                     <w:cr/>
-                  </w:r>
-                  <w:proofErr w:type="spellStart"/>
-                  <w:r>
-                    <w:rPr>
-                      <w:sz w:val="18"/>
-                    </w:rPr>
                     <w:t>FixTest</w:t>
                   </w:r>
-                  <w:proofErr w:type="spellEnd"/>
                   <w:r>
                     <w:rPr>
                       <w:sz w:val="18"/>
                     </w:rPr>
                     <w:cr/>
-                  </w:r>
-                  <w:proofErr w:type="spellStart"/>
-                  <w:r>
-                    <w:rPr>
-                      <w:sz w:val="18"/>
-                    </w:rPr>
                     <w:t>LatitudeTest</w:t>
                   </w:r>
-                  <w:proofErr w:type="spellEnd"/>
                   <w:r>
                     <w:rPr>
                       <w:sz w:val="18"/>
@@ -3953,69 +3462,28 @@
                       <w:sz w:val="18"/>
                     </w:rPr>
                     <w:cr/>
-                  </w:r>
-                  <w:proofErr w:type="spellStart"/>
-                  <w:r>
-                    <w:rPr>
-                      <w:sz w:val="18"/>
-                    </w:rPr>
                     <w:t>SightingTest</w:t>
                   </w:r>
-                  <w:proofErr w:type="spellEnd"/>
                   <w:r>
                     <w:rPr>
                       <w:sz w:val="18"/>
                     </w:rPr>
                     <w:cr/>
-                  </w:r>
-                  <w:proofErr w:type="spellStart"/>
-                  <w:r>
-                    <w:rPr>
-                      <w:sz w:val="18"/>
-                    </w:rPr>
                     <w:t>StarCatalogSample</w:t>
                   </w:r>
-                  <w:proofErr w:type="spellEnd"/>
                   <w:r>
                     <w:rPr>
                       <w:sz w:val="18"/>
                     </w:rPr>
                     <w:cr/>
-                    <w:t>__</w:t>
-                  </w:r>
-                  <w:proofErr w:type="spellStart"/>
-                  <w:r>
-                    <w:rPr>
-                      <w:sz w:val="18"/>
-                    </w:rPr>
-                    <w:t>init</w:t>
-                  </w:r>
-                  <w:proofErr w:type="spellEnd"/>
-                  <w:r>
-                    <w:rPr>
-                      <w:sz w:val="18"/>
-                    </w:rPr>
-                    <w:t>__</w:t>
+                    <w:t>__init__</w:t>
                   </w:r>
                   <w:r>
                     <w:rPr>
                       <w:sz w:val="18"/>
                     </w:rPr>
                     <w:cr/>
-                  </w:r>
-                  <w:proofErr w:type="spellStart"/>
-                  <w:r>
-                    <w:rPr>
-                      <w:sz w:val="18"/>
-                    </w:rPr>
-                    <w:t>Traceback</w:t>
-                  </w:r>
-                  <w:proofErr w:type="spellEnd"/>
-                  <w:r>
-                    <w:rPr>
-                      <w:sz w:val="18"/>
-                    </w:rPr>
-                    <w:t xml:space="preserve"> (most recent call last):</w:t>
+                    <w:t>Traceback (most recent call last):</w:t>
                   </w:r>
                 </w:p>
                 <w:p>
@@ -4028,84 +3496,7 @@
                     <w:rPr>
                       <w:sz w:val="18"/>
                     </w:rPr>
-                    <w:t xml:space="preserve">  File "G:\</w:t>
-                  </w:r>
-                  <w:proofErr w:type="spellStart"/>
-                  <w:r>
-                    <w:rPr>
-                      <w:sz w:val="18"/>
-                    </w:rPr>
-                    <w:t>git</w:t>
-                  </w:r>
-                  <w:proofErr w:type="spellEnd"/>
-                  <w:r>
-                    <w:rPr>
-                      <w:sz w:val="18"/>
-                    </w:rPr>
-                    <w:t>\6700test\6700\</w:t>
-                  </w:r>
-                  <w:proofErr w:type="spellStart"/>
-                  <w:r>
-                    <w:rPr>
-                      <w:sz w:val="18"/>
-                    </w:rPr>
-                    <w:t>tppAnalysis</w:t>
-                  </w:r>
-                  <w:proofErr w:type="spellEnd"/>
-                  <w:r>
-                    <w:rPr>
-                      <w:sz w:val="18"/>
-                    </w:rPr>
-                    <w:t xml:space="preserve">\CodeCoverage.py", line 76, in </w:t>
-                  </w:r>
-                  <w:proofErr w:type="spellStart"/>
-                  <w:r>
-                    <w:rPr>
-                      <w:sz w:val="18"/>
-                    </w:rPr>
-                    <w:t>analyzeCodeCoverage</w:t>
-                  </w:r>
-                  <w:proofErr w:type="spellEnd"/>
-                </w:p>
-                <w:p>
-                  <w:pPr>
-                    <w:rPr>
-                      <w:sz w:val="18"/>
-                    </w:rPr>
-                  </w:pPr>
-                  <w:r>
-                    <w:rPr>
-                      <w:sz w:val="18"/>
-                    </w:rPr>
-                    <w:t xml:space="preserve">    load = </w:t>
-                  </w:r>
-                  <w:proofErr w:type="spellStart"/>
-                  <w:r>
-                    <w:rPr>
-                      <w:sz w:val="18"/>
-                    </w:rPr>
-                    <w:t>myTestLoader.loadTestsFromNames</w:t>
-                  </w:r>
-                  <w:proofErr w:type="spellEnd"/>
-                  <w:r>
-                    <w:rPr>
-                      <w:sz w:val="18"/>
-                    </w:rPr>
-                    <w:t>(</w:t>
-                  </w:r>
-                  <w:proofErr w:type="spellStart"/>
-                  <w:r>
-                    <w:rPr>
-                      <w:sz w:val="18"/>
-                    </w:rPr>
-                    <w:t>moduleTestNames</w:t>
-                  </w:r>
-                  <w:proofErr w:type="spellEnd"/>
-                  <w:r>
-                    <w:rPr>
-                      <w:sz w:val="18"/>
-                    </w:rPr>
-                    <w:t>)</w:t>
+                    <w:t xml:space="preserve">  File "G:\git\6700test\6700\tppAnalysis\CodeCoverage.py", line 76, in analyzeCodeCoverage</w:t>
                   </w:r>
                 </w:p>
                 <w:p>
@@ -4118,58 +3509,7 @@
                     <w:rPr>
                       <w:sz w:val="18"/>
                     </w:rPr>
-                    <w:t xml:space="preserve">  File "c:\Python27\Lib\</w:t>
-                  </w:r>
-                  <w:proofErr w:type="spellStart"/>
-                  <w:r>
-                    <w:rPr>
-                      <w:sz w:val="18"/>
-                    </w:rPr>
-                    <w:t>unittest</w:t>
-                  </w:r>
-                  <w:proofErr w:type="spellEnd"/>
-                  <w:r>
-                    <w:rPr>
-                      <w:sz w:val="18"/>
-                    </w:rPr>
-                    <w:t xml:space="preserve">\loader.py", line 130, in </w:t>
-                  </w:r>
-                  <w:proofErr w:type="spellStart"/>
-                  <w:r>
-                    <w:rPr>
-                      <w:sz w:val="18"/>
-                    </w:rPr>
-                    <w:t>loadTestsFromNames</w:t>
-                  </w:r>
-                  <w:proofErr w:type="spellEnd"/>
-                </w:p>
-                <w:p>
-                  <w:pPr>
-                    <w:rPr>
-                      <w:sz w:val="18"/>
-                    </w:rPr>
-                  </w:pPr>
-                  <w:r>
-                    <w:rPr>
-                      <w:sz w:val="18"/>
-                    </w:rPr>
-                    <w:t xml:space="preserve">    suites = [</w:t>
-                  </w:r>
-                  <w:proofErr w:type="spellStart"/>
-                  <w:proofErr w:type="gramStart"/>
-                  <w:r>
-                    <w:rPr>
-                      <w:sz w:val="18"/>
-                    </w:rPr>
-                    <w:t>self.loadTestsFromName</w:t>
-                  </w:r>
-                  <w:proofErr w:type="spellEnd"/>
-                  <w:proofErr w:type="gramEnd"/>
-                  <w:r>
-                    <w:rPr>
-                      <w:sz w:val="18"/>
-                    </w:rPr>
-                    <w:t>(name, module) for name in names]</w:t>
+                    <w:t xml:space="preserve">    load = myTestLoader.loadTestsFromNames(moduleTestNames)</w:t>
                   </w:r>
                 </w:p>
                 <w:p>
@@ -4182,30 +3522,8 @@
                     <w:rPr>
                       <w:sz w:val="18"/>
                     </w:rPr>
-                    <w:t xml:space="preserve">  File "c:\Python27\Lib\</w:t>
+                    <w:t xml:space="preserve">  File "c:\Python27\Lib\unittest\loader.py", line 130, in loadTestsFromNames</w:t>
                   </w:r>
-                  <w:proofErr w:type="spellStart"/>
-                  <w:r>
-                    <w:rPr>
-                      <w:sz w:val="18"/>
-                    </w:rPr>
-                    <w:t>unittest</w:t>
-                  </w:r>
-                  <w:proofErr w:type="spellEnd"/>
-                  <w:r>
-                    <w:rPr>
-                      <w:sz w:val="18"/>
-                    </w:rPr>
-                    <w:t xml:space="preserve">\loader.py", line 91, in </w:t>
-                  </w:r>
-                  <w:proofErr w:type="spellStart"/>
-                  <w:r>
-                    <w:rPr>
-                      <w:sz w:val="18"/>
-                    </w:rPr>
-                    <w:t>loadTestsFromName</w:t>
-                  </w:r>
-                  <w:proofErr w:type="spellEnd"/>
                 </w:p>
                 <w:p>
                   <w:pPr>
@@ -4217,35 +3535,33 @@
                     <w:rPr>
                       <w:sz w:val="18"/>
                     </w:rPr>
-                    <w:t xml:space="preserve">    module = __import__(</w:t>
+                    <w:t xml:space="preserve">    suites = [self.loadTestsFromName(name, module) for name in names]</w:t>
                   </w:r>
-                  <w:proofErr w:type="gramStart"/>
+                </w:p>
+                <w:p>
+                  <w:pPr>
+                    <w:rPr>
+                      <w:sz w:val="18"/>
+                    </w:rPr>
+                  </w:pPr>
                   <w:r>
                     <w:rPr>
                       <w:sz w:val="18"/>
                     </w:rPr>
-                    <w:t>'.'.join</w:t>
+                    <w:t xml:space="preserve">  File "c:\Python27\Lib\unittest\loader.py", line 91, in loadTestsFromName</w:t>
                   </w:r>
-                  <w:proofErr w:type="gramEnd"/>
+                </w:p>
+                <w:p>
+                  <w:pPr>
+                    <w:rPr>
+                      <w:sz w:val="18"/>
+                    </w:rPr>
+                  </w:pPr>
                   <w:r>
                     <w:rPr>
                       <w:sz w:val="18"/>
                     </w:rPr>
-                    <w:t>(</w:t>
-                  </w:r>
-                  <w:proofErr w:type="spellStart"/>
-                  <w:r>
-                    <w:rPr>
-                      <w:sz w:val="18"/>
-                    </w:rPr>
-                    <w:t>parts_copy</w:t>
-                  </w:r>
-                  <w:proofErr w:type="spellEnd"/>
-                  <w:r>
-                    <w:rPr>
-                      <w:sz w:val="18"/>
-                    </w:rPr>
-                    <w:t>))</w:t>
+                    <w:t xml:space="preserve">    module = __import__('.'.join(parts_copy))</w:t>
                   </w:r>
                 </w:p>
                 <w:p>
@@ -4271,51 +3587,7 @@
                     <w:rPr>
                       <w:sz w:val="18"/>
                     </w:rPr>
-                    <w:t xml:space="preserve">    </w:t>
-                  </w:r>
-                  <w:proofErr w:type="spellStart"/>
-                  <w:r>
-                    <w:rPr>
-                      <w:sz w:val="18"/>
-                    </w:rPr>
-                    <w:t>starCount</w:t>
-                  </w:r>
-                  <w:proofErr w:type="spellEnd"/>
-                  <w:r>
-                    <w:rPr>
-                      <w:sz w:val="18"/>
-                    </w:rPr>
-                    <w:t xml:space="preserve"> = </w:t>
-                  </w:r>
-                  <w:proofErr w:type="spellStart"/>
-                  <w:proofErr w:type="gramStart"/>
-                  <w:r>
-                    <w:rPr>
-                      <w:sz w:val="18"/>
-                    </w:rPr>
-                    <w:t>stars.loadCatalog</w:t>
-                  </w:r>
-                  <w:proofErr w:type="spellEnd"/>
-                  <w:proofErr w:type="gramEnd"/>
-                  <w:r>
-                    <w:rPr>
-                      <w:sz w:val="18"/>
-                    </w:rPr>
-                    <w:t>(</w:t>
-                  </w:r>
-                  <w:proofErr w:type="spellStart"/>
-                  <w:r>
-                    <w:rPr>
-                      <w:sz w:val="18"/>
-                    </w:rPr>
-                    <w:t>starFile</w:t>
-                  </w:r>
-                  <w:proofErr w:type="spellEnd"/>
-                  <w:r>
-                    <w:rPr>
-                      <w:sz w:val="18"/>
-                    </w:rPr>
-                    <w:t>="Sao.Txt")</w:t>
+                    <w:t xml:space="preserve">    starCount = stars.loadCatalog(starFile="Sao.Txt")</w:t>
                   </w:r>
                 </w:p>
                 <w:p>
@@ -4328,64 +3600,7 @@
                     <w:rPr>
                       <w:sz w:val="18"/>
                     </w:rPr>
-                    <w:t xml:space="preserve">  File "g:\git\6700Spring16\CA05\submissions\almohaishimoayad_3221348_74842094_mha0012CA05\softwareProcess\SoftwareProcess\Assignment\\prod\StarCatalog.py", line 91, in </w:t>
-                  </w:r>
-                  <w:proofErr w:type="spellStart"/>
-                  <w:r>
-                    <w:rPr>
-                      <w:sz w:val="18"/>
-                    </w:rPr>
-                    <w:t>loadCatalog</w:t>
-                  </w:r>
-                  <w:proofErr w:type="spellEnd"/>
-                </w:p>
-                <w:p>
-                  <w:pPr>
-                    <w:rPr>
-                      <w:sz w:val="18"/>
-                    </w:rPr>
-                  </w:pPr>
-                  <w:r>
-                    <w:rPr>
-                      <w:sz w:val="18"/>
-                    </w:rPr>
-                    <w:t xml:space="preserve">    raise </w:t>
-                  </w:r>
-                  <w:proofErr w:type="spellStart"/>
-                  <w:proofErr w:type="gramStart"/>
-                  <w:r>
-                    <w:rPr>
-                      <w:sz w:val="18"/>
-                    </w:rPr>
-                    <w:t>ValueError</w:t>
-                  </w:r>
-                  <w:proofErr w:type="spellEnd"/>
-                  <w:r>
-                    <w:rPr>
-                      <w:sz w:val="18"/>
-                    </w:rPr>
-                    <w:t>(</w:t>
-                  </w:r>
-                  <w:proofErr w:type="gramEnd"/>
-                  <w:r>
-                    <w:rPr>
-                      <w:sz w:val="18"/>
-                    </w:rPr>
-                    <w:t>"</w:t>
-                  </w:r>
-                  <w:proofErr w:type="spellStart"/>
-                  <w:r>
-                    <w:rPr>
-                      <w:sz w:val="18"/>
-                    </w:rPr>
-                    <w:t>StarCatalog.loadCatalog</w:t>
-                  </w:r>
-                  <w:proofErr w:type="spellEnd"/>
-                  <w:r>
-                    <w:rPr>
-                      <w:sz w:val="18"/>
-                    </w:rPr>
-                    <w:t>: No such a file exist.")</w:t>
+                    <w:t xml:space="preserve">  File "g:\git\6700Spring16\CA05\submissions\almohaishimoayad_3221348_74842094_mha0012CA05\softwareProcess\SoftwareProcess\Assignment\\prod\StarCatalog.py", line 91, in loadCatalog</w:t>
                   </w:r>
                 </w:p>
                 <w:p>
@@ -4394,47 +3609,24 @@
                       <w:sz w:val="18"/>
                     </w:rPr>
                   </w:pPr>
-                  <w:proofErr w:type="spellStart"/>
                   <w:r>
                     <w:rPr>
                       <w:sz w:val="18"/>
                     </w:rPr>
-                    <w:t>ValueError</w:t>
+                    <w:t xml:space="preserve">    raise ValueError("StarCatalog.loadCatalog: No such a file exist.")</w:t>
                   </w:r>
-                  <w:proofErr w:type="spellEnd"/>
+                </w:p>
+                <w:p>
+                  <w:pPr>
+                    <w:rPr>
+                      <w:sz w:val="18"/>
+                    </w:rPr>
+                  </w:pPr>
                   <w:r>
                     <w:rPr>
                       <w:sz w:val="18"/>
                     </w:rPr>
-                    <w:t xml:space="preserve">: </w:t>
-                  </w:r>
-                  <w:proofErr w:type="spellStart"/>
-                  <w:r>
-                    <w:rPr>
-                      <w:sz w:val="18"/>
-                    </w:rPr>
-                    <w:t>StarCatalog.loadCatalog</w:t>
-                  </w:r>
-                  <w:proofErr w:type="spellEnd"/>
-                  <w:r>
-                    <w:rPr>
-                      <w:sz w:val="18"/>
-                    </w:rPr>
-                    <w:t xml:space="preserve">: No such a file </w:t>
-                  </w:r>
-                  <w:proofErr w:type="gramStart"/>
-                  <w:r>
-                    <w:rPr>
-                      <w:sz w:val="18"/>
-                    </w:rPr>
-                    <w:t>exist</w:t>
-                  </w:r>
-                  <w:proofErr w:type="gramEnd"/>
-                  <w:r>
-                    <w:rPr>
-                      <w:sz w:val="18"/>
-                    </w:rPr>
-                    <w:t>.</w:t>
+                    <w:t>ValueError: StarCatalog.loadCatalog: No such a file exist.</w:t>
                   </w:r>
                 </w:p>
                 <w:p/>
@@ -4465,41 +3657,7 @@
         <w:t>s</w:t>
       </w:r>
       <w:r>
-        <w:t xml:space="preserve"> something into their import statement that will not work in a different environment.  This could include putting their dotted module path in the import statement, i.e. import </w:t>
-      </w:r>
-      <w:proofErr w:type="spellStart"/>
-      <w:proofErr w:type="gramStart"/>
-      <w:r>
-        <w:t>Assignment.prod.Fix</w:t>
-      </w:r>
-      <w:proofErr w:type="spellEnd"/>
-      <w:proofErr w:type="gramEnd"/>
-      <w:r>
-        <w:t xml:space="preserve">.  A small utility named </w:t>
-      </w:r>
-      <w:proofErr w:type="spellStart"/>
-      <w:r>
-        <w:t>ScrubTestFiles</w:t>
-      </w:r>
-      <w:proofErr w:type="spellEnd"/>
-      <w:r>
-        <w:t xml:space="preserve"> will correct this import issue.  First advise the students to remove the dotted notation from their import statements for future assignments.  But to continue the analysis, run </w:t>
-      </w:r>
-      <w:proofErr w:type="spellStart"/>
-      <w:r>
-        <w:t>ScrubTestFiles</w:t>
-      </w:r>
-      <w:proofErr w:type="spellEnd"/>
-      <w:r>
-        <w:t xml:space="preserve">, and then re-run </w:t>
-      </w:r>
-      <w:proofErr w:type="spellStart"/>
-      <w:r>
-        <w:t>CodeCovAnalysis</w:t>
-      </w:r>
-      <w:proofErr w:type="spellEnd"/>
-      <w:r>
-        <w:t xml:space="preserve">.  </w:t>
+        <w:t xml:space="preserve"> something into their import statement that will not work in a different environment.  This could include putting their dotted module path in the import statement, i.e. import Assignment.prod.Fix.  A small utility named ScrubTestFiles will correct this import issue.  First advise the students to remove the dotted notation from their import statements for future assignments.  But to continue the analysis, run ScrubTestFiles, and then re-run CodeCovAnalysis.  </w:t>
       </w:r>
     </w:p>
     <w:p/>
@@ -4549,6 +3707,11 @@
       <w:pPr>
         <w:keepNext/>
       </w:pPr>
+      <w:r>
+        <w:rPr>
+          <w:noProof/>
+        </w:rPr>
+      </w:r>
       <w:r>
         <w:rPr>
           <w:noProof/>
@@ -4607,71 +3770,36 @@
                       <w:sz w:val="18"/>
                     </w:rPr>
                     <w:cr/>
-                  </w:r>
-                  <w:proofErr w:type="spellStart"/>
-                  <w:r>
-                    <w:rPr>
-                      <w:sz w:val="18"/>
-                    </w:rPr>
                     <w:t>FixTest</w:t>
                   </w:r>
-                  <w:proofErr w:type="spellEnd"/>
                   <w:r>
                     <w:rPr>
                       <w:sz w:val="18"/>
                     </w:rPr>
                     <w:cr/>
-                  </w:r>
-                  <w:proofErr w:type="spellStart"/>
-                  <w:r>
-                    <w:rPr>
-                      <w:sz w:val="18"/>
-                    </w:rPr>
                     <w:t>LatitudeTest</w:t>
                   </w:r>
-                  <w:proofErr w:type="spellEnd"/>
                   <w:r>
                     <w:rPr>
                       <w:sz w:val="18"/>
                     </w:rPr>
                     <w:cr/>
-                  </w:r>
-                  <w:proofErr w:type="spellStart"/>
-                  <w:r>
-                    <w:rPr>
-                      <w:sz w:val="18"/>
-                    </w:rPr>
                     <w:t>LongitudeTest</w:t>
                   </w:r>
-                  <w:proofErr w:type="spellEnd"/>
                   <w:r>
                     <w:rPr>
                       <w:sz w:val="18"/>
                     </w:rPr>
                     <w:cr/>
-                  </w:r>
-                  <w:proofErr w:type="spellStart"/>
-                  <w:r>
-                    <w:rPr>
-                      <w:sz w:val="18"/>
-                    </w:rPr>
                     <w:t>SCDriverTesting</w:t>
                   </w:r>
-                  <w:proofErr w:type="spellEnd"/>
                   <w:r>
                     <w:rPr>
                       <w:sz w:val="18"/>
                     </w:rPr>
                     <w:cr/>
-                  </w:r>
-                  <w:proofErr w:type="spellStart"/>
-                  <w:r>
-                    <w:rPr>
-                      <w:sz w:val="18"/>
-                    </w:rPr>
                     <w:t>SightingTest</w:t>
                   </w:r>
-                  <w:proofErr w:type="spellEnd"/>
                   <w:r>
                     <w:rPr>
                       <w:sz w:val="18"/>
@@ -4684,48 +3812,21 @@
                       <w:sz w:val="18"/>
                     </w:rPr>
                     <w:cr/>
-                  </w:r>
-                  <w:proofErr w:type="spellStart"/>
-                  <w:r>
-                    <w:rPr>
-                      <w:sz w:val="18"/>
-                    </w:rPr>
                     <w:t>StarCatalogSample</w:t>
                   </w:r>
-                  <w:proofErr w:type="spellEnd"/>
                   <w:r>
                     <w:rPr>
                       <w:sz w:val="18"/>
                     </w:rPr>
                     <w:cr/>
-                  </w:r>
-                  <w:proofErr w:type="spellStart"/>
-                  <w:r>
-                    <w:rPr>
-                      <w:sz w:val="18"/>
-                    </w:rPr>
                     <w:t>StarCatalogTest</w:t>
                   </w:r>
-                  <w:proofErr w:type="spellEnd"/>
                   <w:r>
                     <w:rPr>
                       <w:sz w:val="18"/>
                     </w:rPr>
                     <w:cr/>
-                  </w:r>
-                  <w:proofErr w:type="spellStart"/>
-                  <w:r>
-                    <w:rPr>
-                      <w:sz w:val="18"/>
-                    </w:rPr>
-                    <w:t>Traceback</w:t>
-                  </w:r>
-                  <w:proofErr w:type="spellEnd"/>
-                  <w:r>
-                    <w:rPr>
-                      <w:sz w:val="18"/>
-                    </w:rPr>
-                    <w:t xml:space="preserve"> (most recent call last):</w:t>
+                    <w:t>Traceback (most recent call last):</w:t>
                   </w:r>
                 </w:p>
                 <w:p>
@@ -4738,84 +3839,7 @@
                     <w:rPr>
                       <w:sz w:val="18"/>
                     </w:rPr>
-                    <w:t xml:space="preserve">  File "G:\</w:t>
-                  </w:r>
-                  <w:proofErr w:type="spellStart"/>
-                  <w:r>
-                    <w:rPr>
-                      <w:sz w:val="18"/>
-                    </w:rPr>
-                    <w:t>git</w:t>
-                  </w:r>
-                  <w:proofErr w:type="spellEnd"/>
-                  <w:r>
-                    <w:rPr>
-                      <w:sz w:val="18"/>
-                    </w:rPr>
-                    <w:t>\6700test\6700\</w:t>
-                  </w:r>
-                  <w:proofErr w:type="spellStart"/>
-                  <w:r>
-                    <w:rPr>
-                      <w:sz w:val="18"/>
-                    </w:rPr>
-                    <w:t>tppAnalysis</w:t>
-                  </w:r>
-                  <w:proofErr w:type="spellEnd"/>
-                  <w:r>
-                    <w:rPr>
-                      <w:sz w:val="18"/>
-                    </w:rPr>
-                    <w:t xml:space="preserve">\CodeCoverage.py", line 76, in </w:t>
-                  </w:r>
-                  <w:proofErr w:type="spellStart"/>
-                  <w:r>
-                    <w:rPr>
-                      <w:sz w:val="18"/>
-                    </w:rPr>
-                    <w:t>analyzeCodeCoverage</w:t>
-                  </w:r>
-                  <w:proofErr w:type="spellEnd"/>
-                </w:p>
-                <w:p>
-                  <w:pPr>
-                    <w:rPr>
-                      <w:sz w:val="18"/>
-                    </w:rPr>
-                  </w:pPr>
-                  <w:r>
-                    <w:rPr>
-                      <w:sz w:val="18"/>
-                    </w:rPr>
-                    <w:t xml:space="preserve">    load = </w:t>
-                  </w:r>
-                  <w:proofErr w:type="spellStart"/>
-                  <w:r>
-                    <w:rPr>
-                      <w:sz w:val="18"/>
-                    </w:rPr>
-                    <w:t>myTestLoader.loadTestsFromNames</w:t>
-                  </w:r>
-                  <w:proofErr w:type="spellEnd"/>
-                  <w:r>
-                    <w:rPr>
-                      <w:sz w:val="18"/>
-                    </w:rPr>
-                    <w:t>(</w:t>
-                  </w:r>
-                  <w:proofErr w:type="spellStart"/>
-                  <w:r>
-                    <w:rPr>
-                      <w:sz w:val="18"/>
-                    </w:rPr>
-                    <w:t>moduleTestNames</w:t>
-                  </w:r>
-                  <w:proofErr w:type="spellEnd"/>
-                  <w:r>
-                    <w:rPr>
-                      <w:sz w:val="18"/>
-                    </w:rPr>
-                    <w:t>)</w:t>
+                    <w:t xml:space="preserve">  File "G:\git\6700test\6700\tppAnalysis\CodeCoverage.py", line 76, in analyzeCodeCoverage</w:t>
                   </w:r>
                 </w:p>
                 <w:p>
@@ -4828,58 +3852,7 @@
                     <w:rPr>
                       <w:sz w:val="18"/>
                     </w:rPr>
-                    <w:t xml:space="preserve">  File "c:\Python27\Lib\</w:t>
-                  </w:r>
-                  <w:proofErr w:type="spellStart"/>
-                  <w:r>
-                    <w:rPr>
-                      <w:sz w:val="18"/>
-                    </w:rPr>
-                    <w:t>unittest</w:t>
-                  </w:r>
-                  <w:proofErr w:type="spellEnd"/>
-                  <w:r>
-                    <w:rPr>
-                      <w:sz w:val="18"/>
-                    </w:rPr>
-                    <w:t xml:space="preserve">\loader.py", line 130, in </w:t>
-                  </w:r>
-                  <w:proofErr w:type="spellStart"/>
-                  <w:r>
-                    <w:rPr>
-                      <w:sz w:val="18"/>
-                    </w:rPr>
-                    <w:t>loadTestsFromNames</w:t>
-                  </w:r>
-                  <w:proofErr w:type="spellEnd"/>
-                </w:p>
-                <w:p>
-                  <w:pPr>
-                    <w:rPr>
-                      <w:sz w:val="18"/>
-                    </w:rPr>
-                  </w:pPr>
-                  <w:r>
-                    <w:rPr>
-                      <w:sz w:val="18"/>
-                    </w:rPr>
-                    <w:t xml:space="preserve">    suites = [</w:t>
-                  </w:r>
-                  <w:proofErr w:type="spellStart"/>
-                  <w:proofErr w:type="gramStart"/>
-                  <w:r>
-                    <w:rPr>
-                      <w:sz w:val="18"/>
-                    </w:rPr>
-                    <w:t>self.loadTestsFromName</w:t>
-                  </w:r>
-                  <w:proofErr w:type="spellEnd"/>
-                  <w:proofErr w:type="gramEnd"/>
-                  <w:r>
-                    <w:rPr>
-                      <w:sz w:val="18"/>
-                    </w:rPr>
-                    <w:t>(name, module) for name in names]</w:t>
+                    <w:t xml:space="preserve">    load = myTestLoader.loadTestsFromNames(moduleTestNames)</w:t>
                   </w:r>
                 </w:p>
                 <w:p>
@@ -4892,30 +3865,8 @@
                     <w:rPr>
                       <w:sz w:val="18"/>
                     </w:rPr>
-                    <w:t xml:space="preserve">  File "c:\Python27\Lib\</w:t>
+                    <w:t xml:space="preserve">  File "c:\Python27\Lib\unittest\loader.py", line 130, in loadTestsFromNames</w:t>
                   </w:r>
-                  <w:proofErr w:type="spellStart"/>
-                  <w:r>
-                    <w:rPr>
-                      <w:sz w:val="18"/>
-                    </w:rPr>
-                    <w:t>unittest</w:t>
-                  </w:r>
-                  <w:proofErr w:type="spellEnd"/>
-                  <w:r>
-                    <w:rPr>
-                      <w:sz w:val="18"/>
-                    </w:rPr>
-                    <w:t xml:space="preserve">\loader.py", line 91, in </w:t>
-                  </w:r>
-                  <w:proofErr w:type="spellStart"/>
-                  <w:r>
-                    <w:rPr>
-                      <w:sz w:val="18"/>
-                    </w:rPr>
-                    <w:t>loadTestsFromName</w:t>
-                  </w:r>
-                  <w:proofErr w:type="spellEnd"/>
                 </w:p>
                 <w:p>
                   <w:pPr>
@@ -4927,35 +3878,33 @@
                     <w:rPr>
                       <w:sz w:val="18"/>
                     </w:rPr>
-                    <w:t xml:space="preserve">    module = __import__(</w:t>
+                    <w:t xml:space="preserve">    suites = [self.loadTestsFromName(name, module) for name in names]</w:t>
                   </w:r>
-                  <w:proofErr w:type="gramStart"/>
+                </w:p>
+                <w:p>
+                  <w:pPr>
+                    <w:rPr>
+                      <w:sz w:val="18"/>
+                    </w:rPr>
+                  </w:pPr>
                   <w:r>
                     <w:rPr>
                       <w:sz w:val="18"/>
                     </w:rPr>
-                    <w:t>'.'.join</w:t>
+                    <w:t xml:space="preserve">  File "c:\Python27\Lib\unittest\loader.py", line 91, in loadTestsFromName</w:t>
                   </w:r>
-                  <w:proofErr w:type="gramEnd"/>
+                </w:p>
+                <w:p>
+                  <w:pPr>
+                    <w:rPr>
+                      <w:sz w:val="18"/>
+                    </w:rPr>
+                  </w:pPr>
                   <w:r>
                     <w:rPr>
                       <w:sz w:val="18"/>
                     </w:rPr>
-                    <w:t>(</w:t>
-                  </w:r>
-                  <w:proofErr w:type="spellStart"/>
-                  <w:r>
-                    <w:rPr>
-                      <w:sz w:val="18"/>
-                    </w:rPr>
-                    <w:t>parts_copy</w:t>
-                  </w:r>
-                  <w:proofErr w:type="spellEnd"/>
-                  <w:r>
-                    <w:rPr>
-                      <w:sz w:val="18"/>
-                    </w:rPr>
-                    <w:t>))</w:t>
+                    <w:t xml:space="preserve">    module = __import__('.'.join(parts_copy))</w:t>
                   </w:r>
                 </w:p>
                 <w:p>
@@ -4981,30 +3930,8 @@
                     <w:rPr>
                       <w:sz w:val="18"/>
                     </w:rPr>
-                    <w:t xml:space="preserve">    import </w:t>
+                    <w:t xml:space="preserve">    import StarCatalog as StarCatalog</w:t>
                   </w:r>
-                  <w:proofErr w:type="spellStart"/>
-                  <w:r>
-                    <w:rPr>
-                      <w:sz w:val="18"/>
-                    </w:rPr>
-                    <w:t>StarCatalog</w:t>
-                  </w:r>
-                  <w:proofErr w:type="spellEnd"/>
-                  <w:r>
-                    <w:rPr>
-                      <w:sz w:val="18"/>
-                    </w:rPr>
-                    <w:t xml:space="preserve"> as </w:t>
-                  </w:r>
-                  <w:proofErr w:type="spellStart"/>
-                  <w:r>
-                    <w:rPr>
-                      <w:sz w:val="18"/>
-                    </w:rPr>
-                    <w:t>StarCatalog</w:t>
-                  </w:r>
-                  <w:proofErr w:type="spellEnd"/>
                 </w:p>
                 <w:p>
                   <w:pPr>
@@ -5029,32 +3956,8 @@
                     <w:rPr>
                       <w:sz w:val="18"/>
                     </w:rPr>
-                    <w:t xml:space="preserve">    from </w:t>
+                    <w:t xml:space="preserve">    from Assignment.sandbox.FilePathExist import starFile</w:t>
                   </w:r>
-                  <w:proofErr w:type="spellStart"/>
-                  <w:proofErr w:type="gramStart"/>
-                  <w:r>
-                    <w:rPr>
-                      <w:sz w:val="18"/>
-                    </w:rPr>
-                    <w:t>Assignment.sandbox.FilePathExist</w:t>
-                  </w:r>
-                  <w:proofErr w:type="spellEnd"/>
-                  <w:proofErr w:type="gramEnd"/>
-                  <w:r>
-                    <w:rPr>
-                      <w:sz w:val="18"/>
-                    </w:rPr>
-                    <w:t xml:space="preserve"> import </w:t>
-                  </w:r>
-                  <w:proofErr w:type="spellStart"/>
-                  <w:r>
-                    <w:rPr>
-                      <w:sz w:val="18"/>
-                    </w:rPr>
-                    <w:t>starFile</w:t>
-                  </w:r>
-                  <w:proofErr w:type="spellEnd"/>
                 </w:p>
                 <w:p>
                   <w:pPr>
@@ -5062,30 +3965,12 @@
                       <w:sz w:val="18"/>
                     </w:rPr>
                   </w:pPr>
-                  <w:proofErr w:type="spellStart"/>
                   <w:r>
                     <w:rPr>
                       <w:sz w:val="18"/>
                     </w:rPr>
-                    <w:t>ImportError</w:t>
+                    <w:t>ImportError: No module named sandbox.FilePathExist</w:t>
                   </w:r>
-                  <w:proofErr w:type="spellEnd"/>
-                  <w:r>
-                    <w:rPr>
-                      <w:sz w:val="18"/>
-                    </w:rPr>
-                    <w:t xml:space="preserve">: No module named </w:t>
-                  </w:r>
-                  <w:proofErr w:type="spellStart"/>
-                  <w:proofErr w:type="gramStart"/>
-                  <w:r>
-                    <w:rPr>
-                      <w:sz w:val="18"/>
-                    </w:rPr>
-                    <w:t>sandbox.FilePathExist</w:t>
-                  </w:r>
-                  <w:proofErr w:type="spellEnd"/>
-                  <w:proofErr w:type="gramEnd"/>
                 </w:p>
                 <w:p/>
                 <w:p/>
@@ -5189,15 +4074,7 @@
     </w:p>
     <w:p>
       <w:r>
-        <w:t xml:space="preserve">A final summary report of the code coverage results is created at </w:t>
-      </w:r>
-      <w:proofErr w:type="gramStart"/>
-      <w:r>
-        <w:t>Root:\Home\Semester\Assignment, and</w:t>
-      </w:r>
-      <w:proofErr w:type="gramEnd"/>
-      <w:r>
-        <w:t xml:space="preserve"> is named </w:t>
+        <w:t xml:space="preserve">A final summary report of the code coverage results is created at Root:\Home\Semester\Assignment, and is named </w:t>
       </w:r>
       <w:r>
         <w:t>&lt;</w:t>
@@ -5206,48 +4083,19 @@
         <w:t>Assignment</w:t>
       </w:r>
       <w:r>
-        <w:t>&gt;.</w:t>
-      </w:r>
-      <w:proofErr w:type="spellStart"/>
-      <w:r>
-        <w:t>cvgrpt</w:t>
-      </w:r>
-      <w:proofErr w:type="spellEnd"/>
-      <w:r>
-        <w:t>.  This is a text-based</w:t>
+        <w:t>&gt;.cvgrpt.  This is a text-based</w:t>
       </w:r>
       <w:r>
         <w:t>, tab-delimited</w:t>
       </w:r>
       <w:r>
-        <w:t xml:space="preserve"> report that will list the student’s name, and one of three summarized results.  It will either show a code coverage percentage, or one of two error messages</w:t>
-      </w:r>
-      <w:proofErr w:type="gramStart"/>
-      <w:r>
-        <w:t>:  “</w:t>
-      </w:r>
-      <w:proofErr w:type="gramEnd"/>
-      <w:r>
-        <w:t xml:space="preserve">Run Error” (indicating the code failed its own test cases) or “Import Error/Didn’t get to student’s tests”.  </w:t>
+        <w:t xml:space="preserve"> report that will list the student’s name, and one of three summarized results.  It will either show a code coverage percentage, or one of two error messages:  “Run Error” (indicating the code failed its own test cases) or “Import Error/Didn’t get to student’s tests”.  </w:t>
       </w:r>
     </w:p>
     <w:p/>
     <w:p>
       <w:r>
-        <w:t xml:space="preserve">You can examine the code coverage report first to see which students’ code had issues, then consult the </w:t>
-      </w:r>
-      <w:proofErr w:type="gramStart"/>
-      <w:r>
-        <w:t>detailed .</w:t>
-      </w:r>
-      <w:proofErr w:type="spellStart"/>
-      <w:r>
-        <w:t>CCReport</w:t>
-      </w:r>
-      <w:proofErr w:type="spellEnd"/>
-      <w:proofErr w:type="gramEnd"/>
-      <w:r>
-        <w:t xml:space="preserve"> to indicate what the specific problems were with each student.</w:t>
+        <w:t>You can examine the code coverage report first to see which students’ code had issues, then consult the detailed .CCReport to indicate what the specific problems were with each student.</w:t>
       </w:r>
     </w:p>
     <w:p/>
@@ -5284,52 +4132,16 @@
       <w:pPr>
         <w:ind w:firstLine="720"/>
       </w:pPr>
-      <w:proofErr w:type="gramStart"/>
-      <w:r>
-        <w:t>.</w:t>
-      </w:r>
-      <w:proofErr w:type="spellStart"/>
-      <w:r>
-        <w:t>gitdata</w:t>
-      </w:r>
-      <w:proofErr w:type="spellEnd"/>
-      <w:proofErr w:type="gramEnd"/>
-      <w:r>
-        <w:t xml:space="preserve"> is a dump of the </w:t>
-      </w:r>
-      <w:proofErr w:type="spellStart"/>
-      <w:r>
-        <w:t>git</w:t>
-      </w:r>
-      <w:proofErr w:type="spellEnd"/>
-      <w:r>
-        <w:t xml:space="preserve"> log in oldest to newest order.</w:t>
+      <w:r>
+        <w:t>.gitdata is a dump of the git log in oldest to newest order.</w:t>
       </w:r>
     </w:p>
     <w:p>
       <w:pPr>
         <w:ind w:firstLine="720"/>
       </w:pPr>
-      <w:proofErr w:type="gramStart"/>
-      <w:r>
-        <w:t>.</w:t>
-      </w:r>
-      <w:proofErr w:type="spellStart"/>
-      <w:r>
-        <w:t>gitout</w:t>
-      </w:r>
-      <w:proofErr w:type="spellEnd"/>
-      <w:proofErr w:type="gramEnd"/>
-      <w:r>
-        <w:t xml:space="preserve"> is output that comes out of </w:t>
-      </w:r>
-      <w:proofErr w:type="spellStart"/>
-      <w:r>
-        <w:t>runGitFileAnalysis</w:t>
-      </w:r>
-      <w:proofErr w:type="spellEnd"/>
-      <w:r>
-        <w:t xml:space="preserve">.  It contains the results </w:t>
+      <w:r>
+        <w:t xml:space="preserve">.gitout is output that comes out of runGitFileAnalysis.  It contains the results </w:t>
       </w:r>
       <w:r>
         <w:t xml:space="preserve">of the TDD analysis.  </w:t>
@@ -5382,26 +4194,8 @@
       <w:pPr>
         <w:ind w:left="720"/>
       </w:pPr>
-      <w:proofErr w:type="gramStart"/>
-      <w:r>
-        <w:t>.</w:t>
-      </w:r>
-      <w:proofErr w:type="spellStart"/>
-      <w:r>
-        <w:t>json</w:t>
-      </w:r>
-      <w:proofErr w:type="spellEnd"/>
-      <w:proofErr w:type="gramEnd"/>
-      <w:r>
-        <w:t xml:space="preserve"> is a dump of the raw data created by the analysis.  This is used to re-run analysis without having to do the first step under </w:t>
-      </w:r>
-      <w:proofErr w:type="spellStart"/>
-      <w:r>
-        <w:t>RunGitFileAnalysis</w:t>
-      </w:r>
-      <w:proofErr w:type="spellEnd"/>
-      <w:r>
-        <w:t>.</w:t>
+      <w:r>
+        <w:t>.json is a dump of the raw data created by the analysis.  This is used to re-run analysis without having to do the first step under RunGitFileAnalysis.</w:t>
       </w:r>
     </w:p>
     <w:p>
@@ -5426,37 +4220,20 @@
         <w:pStyle w:val="ListParagraph"/>
         <w:ind w:left="1080"/>
       </w:pPr>
-      <w:proofErr w:type="gramStart"/>
-      <w:r>
-        <w:t>.</w:t>
-      </w:r>
-      <w:proofErr w:type="spellStart"/>
-      <w:r>
-        <w:t>cvg</w:t>
-      </w:r>
-      <w:proofErr w:type="spellEnd"/>
-      <w:proofErr w:type="gramEnd"/>
-      <w:r>
-        <w:t xml:space="preserve"> contains code coverage data for the specified assignment per student</w:t>
+      <w:r>
+        <w:t>.cvg contains code coverage data for the specified assignment per student</w:t>
       </w:r>
     </w:p>
     <w:p>
       <w:r>
         <w:t xml:space="preserve">The root of the semester directory also contains </w:t>
       </w:r>
-      <w:proofErr w:type="gramStart"/>
       <w:r>
         <w:t xml:space="preserve">a </w:t>
       </w:r>
       <w:r>
-        <w:t>.</w:t>
-      </w:r>
-      <w:proofErr w:type="spellStart"/>
-      <w:r>
-        <w:t>CCReport</w:t>
-      </w:r>
-      <w:proofErr w:type="spellEnd"/>
-      <w:proofErr w:type="gramEnd"/>
+        <w:t>.CCReport</w:t>
+      </w:r>
       <w:r>
         <w:t>, which</w:t>
       </w:r>
@@ -5913,33 +4690,11 @@
             <w:pPr>
               <w:pStyle w:val="TableStyle2"/>
             </w:pPr>
-            <w:proofErr w:type="spellStart"/>
             <w:r>
               <w:rPr>
                 <w:rFonts w:eastAsia="Arial Unicode MS" w:cs="Arial Unicode MS"/>
               </w:rPr>
-              <w:t>Nbr</w:t>
-            </w:r>
-            <w:proofErr w:type="spellEnd"/>
-            <w:r>
-              <w:rPr>
-                <w:rFonts w:eastAsia="Arial Unicode MS" w:cs="Arial Unicode MS"/>
-              </w:rPr>
-              <w:t xml:space="preserve"> of commits - Commits with too many trans / </w:t>
-            </w:r>
-            <w:proofErr w:type="spellStart"/>
-            <w:r>
-              <w:rPr>
-                <w:rFonts w:eastAsia="Arial Unicode MS" w:cs="Arial Unicode MS"/>
-              </w:rPr>
-              <w:t>Nbr</w:t>
-            </w:r>
-            <w:proofErr w:type="spellEnd"/>
-            <w:r>
-              <w:rPr>
-                <w:rFonts w:eastAsia="Arial Unicode MS" w:cs="Arial Unicode MS"/>
-              </w:rPr>
-              <w:t xml:space="preserve"> of commits</w:t>
+              <w:t>Nbr of commits - Commits with too many trans / Nbr of commits</w:t>
             </w:r>
           </w:p>
         </w:tc>
@@ -7370,6 +6125,28 @@
       <w:szCs w:val="32"/>
     </w:rPr>
   </w:style>
+  <w:style w:type="paragraph" w:styleId="Heading2">
+    <w:name w:val="heading 2"/>
+    <w:basedOn w:val="Normal"/>
+    <w:next w:val="Normal"/>
+    <w:link w:val="Heading2Char"/>
+    <w:uiPriority w:val="9"/>
+    <w:unhideWhenUsed/>
+    <w:qFormat/>
+    <w:rsid w:val="00FD756C"/>
+    <w:pPr>
+      <w:keepNext/>
+      <w:keepLines/>
+      <w:spacing w:before="40"/>
+      <w:outlineLvl w:val="1"/>
+    </w:pPr>
+    <w:rPr>
+      <w:rFonts w:asciiTheme="majorHAnsi" w:eastAsiaTheme="majorEastAsia" w:hAnsiTheme="majorHAnsi" w:cstheme="majorBidi"/>
+      <w:color w:val="365F91" w:themeColor="accent1" w:themeShade="BF"/>
+      <w:sz w:val="26"/>
+      <w:szCs w:val="26"/>
+    </w:rPr>
+  </w:style>
   <w:style w:type="character" w:default="1" w:styleId="DefaultParagraphFont">
     <w:name w:val="Default Paragraph Font"/>
     <w:uiPriority w:val="1"/>
@@ -7615,6 +6392,24 @@
       <w:sz w:val="32"/>
       <w:szCs w:val="32"/>
     </w:rPr>
+  </w:style>
+  <w:style w:type="character" w:customStyle="1" w:styleId="Heading2Char">
+    <w:name w:val="Heading 2 Char"/>
+    <w:basedOn w:val="DefaultParagraphFont"/>
+    <w:link w:val="Heading2"/>
+    <w:uiPriority w:val="9"/>
+    <w:rsid w:val="00FD756C"/>
+    <w:rPr>
+      <w:rFonts w:asciiTheme="majorHAnsi" w:eastAsiaTheme="majorEastAsia" w:hAnsiTheme="majorHAnsi" w:cstheme="majorBidi"/>
+      <w:color w:val="365F91" w:themeColor="accent1" w:themeShade="BF"/>
+      <w:sz w:val="26"/>
+      <w:szCs w:val="26"/>
+    </w:rPr>
+  </w:style>
+  <w:style w:type="character" w:customStyle="1" w:styleId="apple-converted-space">
+    <w:name w:val="apple-converted-space"/>
+    <w:basedOn w:val="DefaultParagraphFont"/>
+    <w:rsid w:val="00FD756C"/>
   </w:style>
 </w:styles>
 </file>

</xml_diff>